<commit_message>
lesson 25 add mirror bot
</commit_message>
<xml_diff>
--- a/lessons-words/JA L25 (TelegramBot)/SB L25 (Telegram Bot).docx
+++ b/lessons-words/JA L25 (TelegramBot)/SB L25 (Telegram Bot).docx
@@ -4326,6 +4326,7 @@
       <w:r>
         <w:rPr>
           <w:rFonts w:asciiTheme="majorHAnsi" w:eastAsia="Times New Roman" w:hAnsiTheme="majorHAnsi" w:cs="Times New Roman"/>
+          <w:noProof/>
           <w:sz w:val="24"/>
           <w:szCs w:val="24"/>
           <w:lang w:val="uk-UA" w:eastAsia="ru-RU"/>
@@ -4742,18 +4743,7 @@
           <w:szCs w:val="24"/>
           <w:lang w:val="uk-UA" w:eastAsia="ru-RU"/>
         </w:rPr>
-        <w:t>в</w:t>
-      </w:r>
-      <w:r>
-        <w:rPr>
-          <w:rFonts w:asciiTheme="majorHAnsi" w:eastAsia="Times New Roman" w:hAnsiTheme="majorHAnsi" w:cs="Times New Roman"/>
-          <w:b/>
-          <w:bCs/>
-          <w:sz w:val="24"/>
-          <w:szCs w:val="24"/>
-          <w:lang w:val="uk-UA" w:eastAsia="ru-RU"/>
-        </w:rPr>
-        <w:t>инятки</w:t>
+        <w:t>винятки</w:t>
       </w:r>
       <w:r>
         <w:rPr>
@@ -4963,6 +4953,77 @@
           <w:szCs w:val="24"/>
           <w:lang w:val="uk-UA" w:eastAsia="ru-RU"/>
         </w:rPr>
+        <w:drawing>
+          <wp:anchor distT="0" distB="0" distL="114300" distR="114300" simplePos="0" relativeHeight="252105216" behindDoc="1" locked="0" layoutInCell="1" allowOverlap="1" wp14:anchorId="096D032B" wp14:editId="06AD6684">
+            <wp:simplePos x="0" y="0"/>
+            <wp:positionH relativeFrom="column">
+              <wp:posOffset>2929255</wp:posOffset>
+            </wp:positionH>
+            <wp:positionV relativeFrom="paragraph">
+              <wp:posOffset>82550</wp:posOffset>
+            </wp:positionV>
+            <wp:extent cx="3039110" cy="2697480"/>
+            <wp:effectExtent l="0" t="0" r="8890" b="7620"/>
+            <wp:wrapTight wrapText="bothSides">
+              <wp:wrapPolygon edited="0">
+                <wp:start x="0" y="0"/>
+                <wp:lineTo x="0" y="21508"/>
+                <wp:lineTo x="21528" y="21508"/>
+                <wp:lineTo x="21528" y="0"/>
+                <wp:lineTo x="0" y="0"/>
+              </wp:wrapPolygon>
+            </wp:wrapTight>
+            <wp:docPr id="1163571847" name="Picture 1"/>
+            <wp:cNvGraphicFramePr>
+              <a:graphicFrameLocks xmlns:a="http://schemas.openxmlformats.org/drawingml/2006/main" noChangeAspect="1"/>
+            </wp:cNvGraphicFramePr>
+            <a:graphic xmlns:a="http://schemas.openxmlformats.org/drawingml/2006/main">
+              <a:graphicData uri="http://schemas.openxmlformats.org/drawingml/2006/picture">
+                <pic:pic xmlns:pic="http://schemas.openxmlformats.org/drawingml/2006/picture">
+                  <pic:nvPicPr>
+                    <pic:cNvPr id="1163571847" name=""/>
+                    <pic:cNvPicPr/>
+                  </pic:nvPicPr>
+                  <pic:blipFill>
+                    <a:blip r:embed="rId20" cstate="print">
+                      <a:extLst>
+                        <a:ext uri="{28A0092B-C50C-407E-A947-70E740481C1C}">
+                          <a14:useLocalDpi xmlns:a14="http://schemas.microsoft.com/office/drawing/2010/main" val="0"/>
+                        </a:ext>
+                      </a:extLst>
+                    </a:blip>
+                    <a:stretch>
+                      <a:fillRect/>
+                    </a:stretch>
+                  </pic:blipFill>
+                  <pic:spPr>
+                    <a:xfrm>
+                      <a:off x="0" y="0"/>
+                      <a:ext cx="3039110" cy="2697480"/>
+                    </a:xfrm>
+                    <a:prstGeom prst="rect">
+                      <a:avLst/>
+                    </a:prstGeom>
+                  </pic:spPr>
+                </pic:pic>
+              </a:graphicData>
+            </a:graphic>
+            <wp14:sizeRelH relativeFrom="page">
+              <wp14:pctWidth>0</wp14:pctWidth>
+            </wp14:sizeRelH>
+            <wp14:sizeRelV relativeFrom="page">
+              <wp14:pctHeight>0</wp14:pctHeight>
+            </wp14:sizeRelV>
+          </wp:anchor>
+        </w:drawing>
+      </w:r>
+      <w:r>
+        <w:rPr>
+          <w:rFonts w:asciiTheme="majorHAnsi" w:eastAsia="Times New Roman" w:hAnsiTheme="majorHAnsi" w:cs="Times New Roman"/>
+          <w:sz w:val="24"/>
+          <w:szCs w:val="24"/>
+          <w:lang w:val="uk-UA" w:eastAsia="ru-RU"/>
+        </w:rPr>
         <w:t xml:space="preserve">Коли виникає помилка, </w:t>
       </w:r>
       <w:proofErr w:type="spellStart"/>
@@ -5313,9 +5374,144 @@
           <w:rFonts w:asciiTheme="majorHAnsi" w:eastAsia="Times New Roman" w:hAnsiTheme="majorHAnsi" w:cs="Times New Roman"/>
           <w:sz w:val="24"/>
           <w:szCs w:val="24"/>
-          <w:lang w:val="uk-UA" w:eastAsia="ru-RU"/>
-        </w:rPr>
-      </w:pPr>
+          <w:lang w:val="en-US" w:eastAsia="ru-RU"/>
+        </w:rPr>
+      </w:pPr>
+      <w:r>
+        <w:rPr>
+          <w:rFonts w:asciiTheme="majorHAnsi" w:eastAsia="Times New Roman" w:hAnsiTheme="majorHAnsi" w:cs="Times New Roman"/>
+          <w:sz w:val="24"/>
+          <w:szCs w:val="24"/>
+          <w:lang w:val="uk-UA" w:eastAsia="ru-RU"/>
+        </w:rPr>
+        <w:t xml:space="preserve">Інструкція </w:t>
+      </w:r>
+      <w:proofErr w:type="spellStart"/>
+      <w:r>
+        <w:rPr>
+          <w:rFonts w:asciiTheme="majorHAnsi" w:eastAsia="Times New Roman" w:hAnsiTheme="majorHAnsi" w:cs="Times New Roman"/>
+          <w:b/>
+          <w:bCs/>
+          <w:color w:val="E36C0A" w:themeColor="accent6" w:themeShade="BF"/>
+          <w:sz w:val="24"/>
+          <w:szCs w:val="24"/>
+          <w:lang w:val="uk-UA" w:eastAsia="ru-RU"/>
+        </w:rPr>
+        <w:t>catch</w:t>
+      </w:r>
+      <w:proofErr w:type="spellEnd"/>
+      <w:r>
+        <w:rPr>
+          <w:rFonts w:asciiTheme="majorHAnsi" w:eastAsia="Times New Roman" w:hAnsiTheme="majorHAnsi" w:cs="Times New Roman"/>
+          <w:sz w:val="24"/>
+          <w:szCs w:val="24"/>
+          <w:lang w:val="uk-UA" w:eastAsia="ru-RU"/>
+        </w:rPr>
+        <w:t xml:space="preserve"> </w:t>
+      </w:r>
+      <w:r>
+        <w:rPr>
+          <w:rFonts w:asciiTheme="majorHAnsi" w:eastAsia="Times New Roman" w:hAnsiTheme="majorHAnsi" w:cs="Times New Roman"/>
+          <w:sz w:val="24"/>
+          <w:szCs w:val="24"/>
+          <w:lang w:val="uk-UA" w:eastAsia="ru-RU"/>
+        </w:rPr>
+        <w:t>в</w:t>
+      </w:r>
+      <w:r>
+        <w:rPr>
+          <w:rFonts w:asciiTheme="majorHAnsi" w:eastAsia="Times New Roman" w:hAnsiTheme="majorHAnsi" w:cs="Times New Roman"/>
+          <w:sz w:val="24"/>
+          <w:szCs w:val="24"/>
+          <w:lang w:val="uk-UA" w:eastAsia="ru-RU"/>
+        </w:rPr>
+        <w:t>изнач</w:t>
+      </w:r>
+      <w:r>
+        <w:rPr>
+          <w:rFonts w:asciiTheme="majorHAnsi" w:eastAsia="Times New Roman" w:hAnsiTheme="majorHAnsi" w:cs="Times New Roman"/>
+          <w:sz w:val="24"/>
+          <w:szCs w:val="24"/>
+          <w:lang w:val="uk-UA" w:eastAsia="ru-RU"/>
+        </w:rPr>
+        <w:t>ає</w:t>
+      </w:r>
+      <w:r>
+        <w:rPr>
+          <w:rFonts w:asciiTheme="majorHAnsi" w:eastAsia="Times New Roman" w:hAnsiTheme="majorHAnsi" w:cs="Times New Roman"/>
+          <w:sz w:val="24"/>
+          <w:szCs w:val="24"/>
+          <w:lang w:val="uk-UA" w:eastAsia="ru-RU"/>
+        </w:rPr>
+        <w:t xml:space="preserve"> блок коду, який буде виконано, якщо в блоці </w:t>
+      </w:r>
+      <w:proofErr w:type="spellStart"/>
+      <w:r>
+        <w:rPr>
+          <w:rFonts w:asciiTheme="majorHAnsi" w:eastAsia="Times New Roman" w:hAnsiTheme="majorHAnsi" w:cs="Times New Roman"/>
+          <w:sz w:val="24"/>
+          <w:szCs w:val="24"/>
+          <w:lang w:val="uk-UA" w:eastAsia="ru-RU"/>
+        </w:rPr>
+        <w:t>try</w:t>
+      </w:r>
+      <w:proofErr w:type="spellEnd"/>
+      <w:r>
+        <w:rPr>
+          <w:rFonts w:asciiTheme="majorHAnsi" w:eastAsia="Times New Roman" w:hAnsiTheme="majorHAnsi" w:cs="Times New Roman"/>
+          <w:sz w:val="24"/>
+          <w:szCs w:val="24"/>
+          <w:lang w:val="uk-UA" w:eastAsia="ru-RU"/>
+        </w:rPr>
+        <w:t xml:space="preserve"> станеться помилка</w:t>
+      </w:r>
+      <w:r>
+        <w:rPr>
+          <w:rFonts w:asciiTheme="majorHAnsi" w:eastAsia="Times New Roman" w:hAnsiTheme="majorHAnsi" w:cs="Times New Roman"/>
+          <w:sz w:val="24"/>
+          <w:szCs w:val="24"/>
+          <w:lang w:val="uk-UA" w:eastAsia="ru-RU"/>
+        </w:rPr>
+        <w:t>, а крім того на вхід цього блоку також потрапляє об</w:t>
+      </w:r>
+      <w:r>
+        <w:rPr>
+          <w:rFonts w:asciiTheme="majorHAnsi" w:eastAsia="Times New Roman" w:hAnsiTheme="majorHAnsi" w:cs="Times New Roman"/>
+          <w:sz w:val="24"/>
+          <w:szCs w:val="24"/>
+          <w:lang w:val="en-US" w:eastAsia="ru-RU"/>
+        </w:rPr>
+        <w:t>’</w:t>
+      </w:r>
+      <w:proofErr w:type="spellStart"/>
+      <w:r>
+        <w:rPr>
+          <w:rFonts w:asciiTheme="majorHAnsi" w:eastAsia="Times New Roman" w:hAnsiTheme="majorHAnsi" w:cs="Times New Roman"/>
+          <w:sz w:val="24"/>
+          <w:szCs w:val="24"/>
+          <w:lang w:val="uk-UA" w:eastAsia="ru-RU"/>
+        </w:rPr>
+        <w:t>єкт</w:t>
+      </w:r>
+      <w:proofErr w:type="spellEnd"/>
+      <w:r>
+        <w:rPr>
+          <w:rFonts w:asciiTheme="majorHAnsi" w:eastAsia="Times New Roman" w:hAnsiTheme="majorHAnsi" w:cs="Times New Roman"/>
+          <w:sz w:val="24"/>
+          <w:szCs w:val="24"/>
+          <w:lang w:val="uk-UA" w:eastAsia="ru-RU"/>
+        </w:rPr>
+        <w:t xml:space="preserve"> помилки, яку було перехоплено в </w:t>
+      </w:r>
+      <w:r>
+        <w:rPr>
+          <w:rFonts w:asciiTheme="majorHAnsi" w:eastAsia="Times New Roman" w:hAnsiTheme="majorHAnsi" w:cs="Times New Roman"/>
+          <w:sz w:val="24"/>
+          <w:szCs w:val="24"/>
+          <w:lang w:val="en-US" w:eastAsia="ru-RU"/>
+        </w:rPr>
+        <w:t>try.</w:t>
+      </w:r>
     </w:p>
     <w:p>
       <w:pPr>
@@ -5330,144 +5526,9 @@
           <w:rFonts w:asciiTheme="majorHAnsi" w:eastAsia="Times New Roman" w:hAnsiTheme="majorHAnsi" w:cs="Times New Roman"/>
           <w:sz w:val="24"/>
           <w:szCs w:val="24"/>
-          <w:lang w:val="en-US" w:eastAsia="ru-RU"/>
-        </w:rPr>
-      </w:pPr>
-      <w:r>
-        <w:rPr>
-          <w:rFonts w:asciiTheme="majorHAnsi" w:eastAsia="Times New Roman" w:hAnsiTheme="majorHAnsi" w:cs="Times New Roman"/>
-          <w:sz w:val="24"/>
-          <w:szCs w:val="24"/>
-          <w:lang w:val="uk-UA" w:eastAsia="ru-RU"/>
-        </w:rPr>
-        <w:t xml:space="preserve">Інструкція </w:t>
-      </w:r>
-      <w:proofErr w:type="spellStart"/>
-      <w:r>
-        <w:rPr>
-          <w:rFonts w:asciiTheme="majorHAnsi" w:eastAsia="Times New Roman" w:hAnsiTheme="majorHAnsi" w:cs="Times New Roman"/>
-          <w:b/>
-          <w:bCs/>
-          <w:color w:val="E36C0A" w:themeColor="accent6" w:themeShade="BF"/>
-          <w:sz w:val="24"/>
-          <w:szCs w:val="24"/>
-          <w:lang w:val="uk-UA" w:eastAsia="ru-RU"/>
-        </w:rPr>
-        <w:t>catch</w:t>
-      </w:r>
-      <w:proofErr w:type="spellEnd"/>
-      <w:r>
-        <w:rPr>
-          <w:rFonts w:asciiTheme="majorHAnsi" w:eastAsia="Times New Roman" w:hAnsiTheme="majorHAnsi" w:cs="Times New Roman"/>
-          <w:sz w:val="24"/>
-          <w:szCs w:val="24"/>
-          <w:lang w:val="uk-UA" w:eastAsia="ru-RU"/>
-        </w:rPr>
-        <w:t xml:space="preserve"> </w:t>
-      </w:r>
-      <w:r>
-        <w:rPr>
-          <w:rFonts w:asciiTheme="majorHAnsi" w:eastAsia="Times New Roman" w:hAnsiTheme="majorHAnsi" w:cs="Times New Roman"/>
-          <w:sz w:val="24"/>
-          <w:szCs w:val="24"/>
-          <w:lang w:val="uk-UA" w:eastAsia="ru-RU"/>
-        </w:rPr>
-        <w:t>в</w:t>
-      </w:r>
-      <w:r>
-        <w:rPr>
-          <w:rFonts w:asciiTheme="majorHAnsi" w:eastAsia="Times New Roman" w:hAnsiTheme="majorHAnsi" w:cs="Times New Roman"/>
-          <w:sz w:val="24"/>
-          <w:szCs w:val="24"/>
-          <w:lang w:val="uk-UA" w:eastAsia="ru-RU"/>
-        </w:rPr>
-        <w:t>изнач</w:t>
-      </w:r>
-      <w:r>
-        <w:rPr>
-          <w:rFonts w:asciiTheme="majorHAnsi" w:eastAsia="Times New Roman" w:hAnsiTheme="majorHAnsi" w:cs="Times New Roman"/>
-          <w:sz w:val="24"/>
-          <w:szCs w:val="24"/>
-          <w:lang w:val="uk-UA" w:eastAsia="ru-RU"/>
-        </w:rPr>
-        <w:t>ає</w:t>
-      </w:r>
-      <w:r>
-        <w:rPr>
-          <w:rFonts w:asciiTheme="majorHAnsi" w:eastAsia="Times New Roman" w:hAnsiTheme="majorHAnsi" w:cs="Times New Roman"/>
-          <w:sz w:val="24"/>
-          <w:szCs w:val="24"/>
-          <w:lang w:val="uk-UA" w:eastAsia="ru-RU"/>
-        </w:rPr>
-        <w:t xml:space="preserve"> блок коду, який буде виконано, якщо в блоці </w:t>
-      </w:r>
-      <w:proofErr w:type="spellStart"/>
-      <w:r>
-        <w:rPr>
-          <w:rFonts w:asciiTheme="majorHAnsi" w:eastAsia="Times New Roman" w:hAnsiTheme="majorHAnsi" w:cs="Times New Roman"/>
-          <w:sz w:val="24"/>
-          <w:szCs w:val="24"/>
-          <w:lang w:val="uk-UA" w:eastAsia="ru-RU"/>
-        </w:rPr>
-        <w:t>try</w:t>
-      </w:r>
-      <w:proofErr w:type="spellEnd"/>
-      <w:r>
-        <w:rPr>
-          <w:rFonts w:asciiTheme="majorHAnsi" w:eastAsia="Times New Roman" w:hAnsiTheme="majorHAnsi" w:cs="Times New Roman"/>
-          <w:sz w:val="24"/>
-          <w:szCs w:val="24"/>
-          <w:lang w:val="uk-UA" w:eastAsia="ru-RU"/>
-        </w:rPr>
-        <w:t xml:space="preserve"> станеться помилка</w:t>
-      </w:r>
-      <w:r>
-        <w:rPr>
-          <w:rFonts w:asciiTheme="majorHAnsi" w:eastAsia="Times New Roman" w:hAnsiTheme="majorHAnsi" w:cs="Times New Roman"/>
-          <w:sz w:val="24"/>
-          <w:szCs w:val="24"/>
-          <w:lang w:val="uk-UA" w:eastAsia="ru-RU"/>
-        </w:rPr>
-        <w:t>, а крім того на вхід цього блоку також потрапляє об</w:t>
-      </w:r>
-      <w:r>
-        <w:rPr>
-          <w:rFonts w:asciiTheme="majorHAnsi" w:eastAsia="Times New Roman" w:hAnsiTheme="majorHAnsi" w:cs="Times New Roman"/>
-          <w:sz w:val="24"/>
-          <w:szCs w:val="24"/>
-          <w:lang w:val="en-US" w:eastAsia="ru-RU"/>
-        </w:rPr>
-        <w:t>’</w:t>
-      </w:r>
-      <w:proofErr w:type="spellStart"/>
-      <w:r>
-        <w:rPr>
-          <w:rFonts w:asciiTheme="majorHAnsi" w:eastAsia="Times New Roman" w:hAnsiTheme="majorHAnsi" w:cs="Times New Roman"/>
-          <w:sz w:val="24"/>
-          <w:szCs w:val="24"/>
-          <w:lang w:val="uk-UA" w:eastAsia="ru-RU"/>
-        </w:rPr>
-        <w:t>єкт</w:t>
-      </w:r>
-      <w:proofErr w:type="spellEnd"/>
-      <w:r>
-        <w:rPr>
-          <w:rFonts w:asciiTheme="majorHAnsi" w:eastAsia="Times New Roman" w:hAnsiTheme="majorHAnsi" w:cs="Times New Roman"/>
-          <w:sz w:val="24"/>
-          <w:szCs w:val="24"/>
-          <w:lang w:val="uk-UA" w:eastAsia="ru-RU"/>
-        </w:rPr>
-        <w:t xml:space="preserve"> помилки, яку було перехоплено в </w:t>
-      </w:r>
-      <w:r>
-        <w:rPr>
-          <w:rFonts w:asciiTheme="majorHAnsi" w:eastAsia="Times New Roman" w:hAnsiTheme="majorHAnsi" w:cs="Times New Roman"/>
-          <w:sz w:val="24"/>
-          <w:szCs w:val="24"/>
-          <w:lang w:val="en-US" w:eastAsia="ru-RU"/>
-        </w:rPr>
-        <w:t>try.</w:t>
-      </w:r>
+          <w:lang w:val="uk-UA" w:eastAsia="ru-RU"/>
+        </w:rPr>
+      </w:pPr>
     </w:p>
     <w:p>
       <w:pPr>
@@ -5485,6 +5546,134 @@
           <w:lang w:val="uk-UA" w:eastAsia="ru-RU"/>
         </w:rPr>
       </w:pPr>
+      <w:r>
+        <w:rPr>
+          <w:rFonts w:asciiTheme="majorHAnsi" w:eastAsia="Times New Roman" w:hAnsiTheme="majorHAnsi" w:cs="Times New Roman"/>
+          <w:sz w:val="24"/>
+          <w:szCs w:val="24"/>
+          <w:lang w:val="uk-UA" w:eastAsia="ru-RU"/>
+        </w:rPr>
+        <w:drawing>
+          <wp:anchor distT="0" distB="0" distL="114300" distR="114300" simplePos="0" relativeHeight="252106240" behindDoc="0" locked="0" layoutInCell="1" allowOverlap="1" wp14:anchorId="661DF37D" wp14:editId="5497A442">
+            <wp:simplePos x="0" y="0"/>
+            <wp:positionH relativeFrom="margin">
+              <wp:align>center</wp:align>
+            </wp:positionH>
+            <wp:positionV relativeFrom="paragraph">
+              <wp:posOffset>521335</wp:posOffset>
+            </wp:positionV>
+            <wp:extent cx="4363085" cy="3556000"/>
+            <wp:effectExtent l="0" t="0" r="0" b="6350"/>
+            <wp:wrapTopAndBottom/>
+            <wp:docPr id="644285941" name="Picture 1"/>
+            <wp:cNvGraphicFramePr>
+              <a:graphicFrameLocks xmlns:a="http://schemas.openxmlformats.org/drawingml/2006/main" noChangeAspect="1"/>
+            </wp:cNvGraphicFramePr>
+            <a:graphic xmlns:a="http://schemas.openxmlformats.org/drawingml/2006/main">
+              <a:graphicData uri="http://schemas.openxmlformats.org/drawingml/2006/picture">
+                <pic:pic xmlns:pic="http://schemas.openxmlformats.org/drawingml/2006/picture">
+                  <pic:nvPicPr>
+                    <pic:cNvPr id="644285941" name=""/>
+                    <pic:cNvPicPr/>
+                  </pic:nvPicPr>
+                  <pic:blipFill>
+                    <a:blip r:embed="rId21">
+                      <a:extLst>
+                        <a:ext uri="{28A0092B-C50C-407E-A947-70E740481C1C}">
+                          <a14:useLocalDpi xmlns:a14="http://schemas.microsoft.com/office/drawing/2010/main" val="0"/>
+                        </a:ext>
+                      </a:extLst>
+                    </a:blip>
+                    <a:stretch>
+                      <a:fillRect/>
+                    </a:stretch>
+                  </pic:blipFill>
+                  <pic:spPr>
+                    <a:xfrm>
+                      <a:off x="0" y="0"/>
+                      <a:ext cx="4363085" cy="3556000"/>
+                    </a:xfrm>
+                    <a:prstGeom prst="rect">
+                      <a:avLst/>
+                    </a:prstGeom>
+                  </pic:spPr>
+                </pic:pic>
+              </a:graphicData>
+            </a:graphic>
+            <wp14:sizeRelH relativeFrom="page">
+              <wp14:pctWidth>0</wp14:pctWidth>
+            </wp14:sizeRelH>
+            <wp14:sizeRelV relativeFrom="page">
+              <wp14:pctHeight>0</wp14:pctHeight>
+            </wp14:sizeRelV>
+          </wp:anchor>
+        </w:drawing>
+      </w:r>
+      <w:r>
+        <w:rPr>
+          <w:rFonts w:asciiTheme="majorHAnsi" w:eastAsia="Times New Roman" w:hAnsiTheme="majorHAnsi" w:cs="Times New Roman"/>
+          <w:b/>
+          <w:color w:val="1F497D"/>
+          <w:sz w:val="24"/>
+          <w:szCs w:val="24"/>
+          <w:lang w:val="uk-UA" w:eastAsia="ru-RU"/>
+        </w:rPr>
+        <w:t>Приклад</w:t>
+      </w:r>
+      <w:r>
+        <w:rPr>
+          <w:rFonts w:asciiTheme="majorHAnsi" w:eastAsia="Times New Roman" w:hAnsiTheme="majorHAnsi" w:cs="Times New Roman"/>
+          <w:sz w:val="24"/>
+          <w:szCs w:val="24"/>
+          <w:lang w:val="uk-UA" w:eastAsia="ru-RU"/>
+        </w:rPr>
+        <w:t>.</w:t>
+      </w:r>
+      <w:r>
+        <w:rPr>
+          <w:rFonts w:asciiTheme="majorHAnsi" w:eastAsia="Times New Roman" w:hAnsiTheme="majorHAnsi" w:cs="Times New Roman"/>
+          <w:sz w:val="24"/>
+          <w:szCs w:val="24"/>
+          <w:lang w:val="uk-UA" w:eastAsia="ru-RU"/>
+        </w:rPr>
+        <w:t xml:space="preserve"> </w:t>
+      </w:r>
+      <w:r>
+        <w:rPr>
+          <w:rFonts w:asciiTheme="majorHAnsi" w:eastAsia="Times New Roman" w:hAnsiTheme="majorHAnsi" w:cs="Times New Roman"/>
+          <w:sz w:val="24"/>
+          <w:szCs w:val="24"/>
+          <w:lang w:val="uk-UA" w:eastAsia="ru-RU"/>
+        </w:rPr>
+        <w:t xml:space="preserve">У коді на </w:t>
+      </w:r>
+      <w:r>
+        <w:rPr>
+          <w:rFonts w:asciiTheme="majorHAnsi" w:eastAsia="Times New Roman" w:hAnsiTheme="majorHAnsi" w:cs="Times New Roman"/>
+          <w:sz w:val="24"/>
+          <w:szCs w:val="24"/>
+          <w:lang w:val="uk-UA" w:eastAsia="ru-RU"/>
+        </w:rPr>
+        <w:t xml:space="preserve">скріншоті нижче, програма зловивши помилку, замість зупинки програми виведе інформацію у консоль і </w:t>
+      </w:r>
+      <w:r>
+        <w:rPr>
+          <w:rFonts w:asciiTheme="majorHAnsi" w:eastAsia="Times New Roman" w:hAnsiTheme="majorHAnsi" w:cs="Times New Roman"/>
+          <w:sz w:val="24"/>
+          <w:szCs w:val="24"/>
+          <w:lang w:val="uk-UA" w:eastAsia="ru-RU"/>
+        </w:rPr>
+        <w:t>продовжить своє виконання:</w:t>
+      </w:r>
+      <w:r>
+        <w:rPr>
+          <w:rFonts w:asciiTheme="majorHAnsi" w:eastAsia="Times New Roman" w:hAnsiTheme="majorHAnsi" w:cs="Times New Roman"/>
+          <w:sz w:val="24"/>
+          <w:szCs w:val="24"/>
+          <w:lang w:val="uk-UA" w:eastAsia="ru-RU"/>
+        </w:rPr>
+        <w:br w:type="page"/>
+      </w:r>
     </w:p>
     <w:p>
       <w:pPr>
@@ -5505,31 +5694,86 @@
       <w:r>
         <w:rPr>
           <w:rFonts w:asciiTheme="majorHAnsi" w:eastAsia="Times New Roman" w:hAnsiTheme="majorHAnsi" w:cs="Times New Roman"/>
+          <w:sz w:val="24"/>
+          <w:szCs w:val="24"/>
+          <w:lang w:val="uk-UA" w:eastAsia="ru-RU"/>
+        </w:rPr>
+        <w:lastRenderedPageBreak/>
+        <w:t xml:space="preserve">У блок </w:t>
+      </w:r>
+      <w:r>
+        <w:rPr>
+          <w:rFonts w:asciiTheme="majorHAnsi" w:eastAsia="Times New Roman" w:hAnsiTheme="majorHAnsi" w:cs="Times New Roman"/>
           <w:b/>
-          <w:color w:val="1F497D"/>
-          <w:sz w:val="24"/>
-          <w:szCs w:val="24"/>
-          <w:lang w:val="uk-UA" w:eastAsia="ru-RU"/>
-        </w:rPr>
-        <w:t>Приклад</w:t>
-      </w:r>
-      <w:r>
-        <w:rPr>
-          <w:rFonts w:asciiTheme="majorHAnsi" w:eastAsia="Times New Roman" w:hAnsiTheme="majorHAnsi" w:cs="Times New Roman"/>
-          <w:sz w:val="24"/>
-          <w:szCs w:val="24"/>
-          <w:lang w:val="uk-UA" w:eastAsia="ru-RU"/>
-        </w:rPr>
-        <w:t>.</w:t>
-      </w:r>
-      <w:r>
-        <w:rPr>
-          <w:rFonts w:asciiTheme="majorHAnsi" w:eastAsia="Times New Roman" w:hAnsiTheme="majorHAnsi" w:cs="Times New Roman"/>
-          <w:sz w:val="24"/>
-          <w:szCs w:val="24"/>
-          <w:lang w:val="uk-UA" w:eastAsia="ru-RU"/>
-        </w:rPr>
-        <w:t xml:space="preserve"> Створіть</w:t>
+          <w:bCs/>
+          <w:sz w:val="24"/>
+          <w:szCs w:val="24"/>
+          <w:lang w:val="en-US" w:eastAsia="ru-RU"/>
+        </w:rPr>
+        <w:t>try…catch</w:t>
+      </w:r>
+      <w:r>
+        <w:rPr>
+          <w:rFonts w:asciiTheme="majorHAnsi" w:eastAsia="Times New Roman" w:hAnsiTheme="majorHAnsi" w:cs="Times New Roman"/>
+          <w:sz w:val="24"/>
+          <w:szCs w:val="24"/>
+          <w:lang w:val="en-US" w:eastAsia="ru-RU"/>
+        </w:rPr>
+        <w:t xml:space="preserve"> </w:t>
+      </w:r>
+      <w:r>
+        <w:rPr>
+          <w:rFonts w:asciiTheme="majorHAnsi" w:eastAsia="Times New Roman" w:hAnsiTheme="majorHAnsi" w:cs="Times New Roman"/>
+          <w:sz w:val="24"/>
+          <w:szCs w:val="24"/>
+          <w:lang w:val="uk-UA" w:eastAsia="ru-RU"/>
+        </w:rPr>
+        <w:t xml:space="preserve">варто загортати </w:t>
+      </w:r>
+      <w:r>
+        <w:rPr>
+          <w:rFonts w:asciiTheme="majorHAnsi" w:eastAsia="Times New Roman" w:hAnsiTheme="majorHAnsi" w:cs="Times New Roman"/>
+          <w:sz w:val="24"/>
+          <w:szCs w:val="24"/>
+          <w:lang w:val="uk-UA" w:eastAsia="ru-RU"/>
+        </w:rPr>
+        <w:t xml:space="preserve">код, у якому потенційно може виникнути помилка. </w:t>
+      </w:r>
+      <w:r>
+        <w:rPr>
+          <w:rFonts w:asciiTheme="majorHAnsi" w:eastAsia="Times New Roman" w:hAnsiTheme="majorHAnsi" w:cs="Times New Roman"/>
+          <w:sz w:val="24"/>
+          <w:szCs w:val="24"/>
+          <w:lang w:val="uk-UA" w:eastAsia="ru-RU"/>
+        </w:rPr>
+        <w:t xml:space="preserve">Деякі методи </w:t>
+      </w:r>
+      <w:r>
+        <w:rPr>
+          <w:rFonts w:asciiTheme="majorHAnsi" w:eastAsia="Times New Roman" w:hAnsiTheme="majorHAnsi" w:cs="Times New Roman"/>
+          <w:sz w:val="24"/>
+          <w:szCs w:val="24"/>
+          <w:lang w:val="uk-UA" w:eastAsia="ru-RU"/>
+        </w:rPr>
+        <w:t xml:space="preserve">спеціально позначають ключовим словом </w:t>
+      </w:r>
+      <w:r>
+        <w:rPr>
+          <w:rFonts w:asciiTheme="majorHAnsi" w:eastAsia="Times New Roman" w:hAnsiTheme="majorHAnsi" w:cs="Times New Roman"/>
+          <w:sz w:val="24"/>
+          <w:szCs w:val="24"/>
+          <w:lang w:val="en-US" w:eastAsia="ru-RU"/>
+        </w:rPr>
+        <w:t xml:space="preserve">throws </w:t>
+      </w:r>
+      <w:r>
+        <w:rPr>
+          <w:rFonts w:asciiTheme="majorHAnsi" w:eastAsia="Times New Roman" w:hAnsiTheme="majorHAnsi" w:cs="Times New Roman"/>
+          <w:sz w:val="24"/>
+          <w:szCs w:val="24"/>
+          <w:lang w:val="uk-UA" w:eastAsia="ru-RU"/>
+        </w:rPr>
+        <w:t>якщо в них може виникнути помилка, тоді такі методи не можуть бути викликані у методах, що не мають такої позначки.</w:t>
       </w:r>
     </w:p>
     <w:p>
@@ -5567,40 +5811,21 @@
       </w:pPr>
       <w:r>
         <w:rPr>
-          <w:rFonts w:asciiTheme="majorHAnsi" w:eastAsia="Times New Roman" w:hAnsiTheme="majorHAnsi" w:cs="Times New Roman"/>
-          <w:sz w:val="24"/>
-          <w:szCs w:val="24"/>
-          <w:lang w:val="uk-UA" w:eastAsia="ru-RU"/>
-        </w:rPr>
-        <w:t xml:space="preserve">Ключові слова спробувати та зловити поділяються на </w:t>
-      </w:r>
-      <w:proofErr w:type="spellStart"/>
-      <w:r>
-        <w:rPr>
-          <w:rFonts w:asciiTheme="majorHAnsi" w:eastAsia="Times New Roman" w:hAnsiTheme="majorHAnsi" w:cs="Times New Roman"/>
-          <w:sz w:val="24"/>
-          <w:szCs w:val="24"/>
-          <w:lang w:val="uk-UA" w:eastAsia="ru-RU"/>
-        </w:rPr>
-        <w:t>пари:</w:t>
-      </w:r>
-      <w:r>
-        <w:rPr>
           <w:noProof/>
           <w:lang w:val="uk-UA" w:eastAsia="uk-UA"/>
         </w:rPr>
         <mc:AlternateContent>
           <mc:Choice Requires="wps">
             <w:drawing>
-              <wp:anchor distT="45720" distB="45720" distL="114300" distR="114300" simplePos="0" relativeHeight="252083712" behindDoc="0" locked="0" layoutInCell="1" allowOverlap="1" wp14:anchorId="76A44CFC" wp14:editId="172A9D8B">
+              <wp:anchor distT="45720" distB="45720" distL="114300" distR="114300" simplePos="0" relativeHeight="252083712" behindDoc="0" locked="0" layoutInCell="1" allowOverlap="1" wp14:anchorId="76A44CFC" wp14:editId="59901D6E">
                 <wp:simplePos x="0" y="0"/>
                 <wp:positionH relativeFrom="margin">
                   <wp:align>left</wp:align>
                 </wp:positionH>
                 <wp:positionV relativeFrom="paragraph">
-                  <wp:posOffset>513178</wp:posOffset>
+                  <wp:posOffset>475908</wp:posOffset>
                 </wp:positionV>
-                <wp:extent cx="6300000" cy="360000"/>
+                <wp:extent cx="6299835" cy="359410"/>
                 <wp:effectExtent l="76200" t="57150" r="81915" b="97790"/>
                 <wp:wrapSquare wrapText="bothSides"/>
                 <wp:docPr id="7" name="Надпись 2"/>
@@ -5616,7 +5841,7 @@
                       <wps:spPr bwMode="auto">
                         <a:xfrm>
                           <a:off x="0" y="0"/>
-                          <a:ext cx="6300000" cy="360000"/>
+                          <a:ext cx="6299835" cy="359410"/>
                         </a:xfrm>
                         <a:prstGeom prst="rect">
                           <a:avLst/>
@@ -5661,7 +5886,7 @@
                                 <w:szCs w:val="32"/>
                                 <w:lang w:val="en-US"/>
                               </w:rPr>
-                              <w:t>Additional Task</w:t>
+                              <w:t>Mirror Bot</w:t>
                             </w:r>
                           </w:p>
                         </w:txbxContent>
@@ -5683,7 +5908,7 @@
           </mc:Choice>
           <mc:Fallback>
             <w:pict>
-              <v:shape w14:anchorId="76A44CFC" id="_x0000_s1030" type="#_x0000_t202" style="position:absolute;left:0;text-align:left;margin-left:0;margin-top:40.4pt;width:496.05pt;height:28.35pt;z-index:252083712;visibility:visible;mso-wrap-style:square;mso-width-percent:0;mso-height-percent:0;mso-wrap-distance-left:9pt;mso-wrap-distance-top:3.6pt;mso-wrap-distance-right:9pt;mso-wrap-distance-bottom:3.6pt;mso-position-horizontal:left;mso-position-horizontal-relative:margin;mso-position-vertical:absolute;mso-position-vertical-relative:text;mso-width-percent:0;mso-height-percent:0;mso-width-relative:margin;mso-height-relative:margin;v-text-anchor:top" o:gfxdata="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" fillcolor="#070c0f" strokecolor="window" strokeweight="3pt">
+              <v:shape w14:anchorId="76A44CFC" id="_x0000_s1030" type="#_x0000_t202" style="position:absolute;left:0;text-align:left;margin-left:0;margin-top:37.45pt;width:496.05pt;height:28.3pt;z-index:252083712;visibility:visible;mso-wrap-style:square;mso-width-percent:0;mso-height-percent:0;mso-wrap-distance-left:9pt;mso-wrap-distance-top:3.6pt;mso-wrap-distance-right:9pt;mso-wrap-distance-bottom:3.6pt;mso-position-horizontal:left;mso-position-horizontal-relative:margin;mso-position-vertical:absolute;mso-position-vertical-relative:text;mso-width-percent:0;mso-height-percent:0;mso-width-relative:margin;mso-height-relative:margin;v-text-anchor:top" o:gfxdata="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" fillcolor="#070c0f" strokecolor="window" strokeweight="3pt">
                 <v:shadow on="t" color="black" opacity="24903f" origin=",.5" offset="0,.55556mm"/>
                 <v:textbox inset=",.8mm">
                   <w:txbxContent>
@@ -5706,7 +5931,7 @@
                           <w:szCs w:val="32"/>
                           <w:lang w:val="en-US"/>
                         </w:rPr>
-                        <w:t>Additional Task</w:t>
+                        <w:t>Mirror Bot</w:t>
                       </w:r>
                     </w:p>
                   </w:txbxContent>
@@ -5724,17 +5949,16 @@
           <w:szCs w:val="24"/>
           <w:lang w:val="uk-UA" w:eastAsia="ru-RU"/>
         </w:rPr>
-        <w:t>Створіть</w:t>
-      </w:r>
-      <w:proofErr w:type="spellEnd"/>
-      <w:r>
-        <w:rPr>
-          <w:rFonts w:asciiTheme="majorHAnsi" w:eastAsia="Times New Roman" w:hAnsiTheme="majorHAnsi" w:cs="Times New Roman"/>
-          <w:sz w:val="24"/>
-          <w:szCs w:val="24"/>
-          <w:lang w:val="uk-UA" w:eastAsia="ru-RU"/>
-        </w:rPr>
-        <w:t xml:space="preserve"> </w:t>
+        <w:t>Зверніть увагу, що в коді телеграм-бота</w:t>
+      </w:r>
+      <w:r>
+        <w:rPr>
+          <w:rFonts w:asciiTheme="majorHAnsi" w:eastAsia="Times New Roman" w:hAnsiTheme="majorHAnsi" w:cs="Times New Roman"/>
+          <w:sz w:val="24"/>
+          <w:szCs w:val="24"/>
+          <w:lang w:val="uk-UA" w:eastAsia="ru-RU"/>
+        </w:rPr>
+        <w:t xml:space="preserve"> у </w:t>
       </w:r>
       <w:r>
         <w:rPr>
@@ -5743,9 +5967,9 @@
           <w:bCs/>
           <w:sz w:val="24"/>
           <w:szCs w:val="24"/>
-          <w:lang w:val="uk-UA" w:eastAsia="ru-RU"/>
-        </w:rPr>
-        <w:t>один об</w:t>
+          <w:lang w:val="en-US" w:eastAsia="ru-RU"/>
+        </w:rPr>
+        <w:t>try…catch</w:t>
       </w:r>
       <w:r>
         <w:rPr>
@@ -5756,40 +5980,25 @@
           <w:szCs w:val="24"/>
           <w:lang w:val="en-US" w:eastAsia="ru-RU"/>
         </w:rPr>
-        <w:t>’</w:t>
-      </w:r>
-      <w:proofErr w:type="spellStart"/>
-      <w:r>
-        <w:rPr>
-          <w:rFonts w:asciiTheme="majorHAnsi" w:eastAsia="Times New Roman" w:hAnsiTheme="majorHAnsi" w:cs="Times New Roman"/>
-          <w:b/>
-          <w:bCs/>
-          <w:sz w:val="24"/>
-          <w:szCs w:val="24"/>
-          <w:lang w:val="uk-UA" w:eastAsia="ru-RU"/>
-        </w:rPr>
-        <w:t>єкт</w:t>
-      </w:r>
-      <w:proofErr w:type="spellEnd"/>
-      <w:r>
-        <w:rPr>
-          <w:rFonts w:asciiTheme="majorHAnsi" w:eastAsia="Times New Roman" w:hAnsiTheme="majorHAnsi" w:cs="Times New Roman"/>
-          <w:b/>
-          <w:bCs/>
-          <w:sz w:val="24"/>
-          <w:szCs w:val="24"/>
-          <w:lang w:val="uk-UA" w:eastAsia="ru-RU"/>
-        </w:rPr>
-        <w:t xml:space="preserve"> класу</w:t>
-      </w:r>
-      <w:r>
-        <w:rPr>
-          <w:rFonts w:asciiTheme="majorHAnsi" w:eastAsia="Times New Roman" w:hAnsiTheme="majorHAnsi" w:cs="Times New Roman"/>
-          <w:sz w:val="24"/>
-          <w:szCs w:val="24"/>
-          <w:lang w:val="uk-UA" w:eastAsia="ru-RU"/>
-        </w:rPr>
-        <w:t xml:space="preserve"> і протестуйте роботу усіх його власних, або переписаних методів.</w:t>
+        <w:t xml:space="preserve"> </w:t>
+      </w:r>
+      <w:r>
+        <w:rPr>
+          <w:rFonts w:asciiTheme="majorHAnsi" w:eastAsia="Times New Roman" w:hAnsiTheme="majorHAnsi" w:cs="Times New Roman"/>
+          <w:sz w:val="24"/>
+          <w:szCs w:val="24"/>
+          <w:lang w:val="uk-UA" w:eastAsia="ru-RU"/>
+        </w:rPr>
+        <w:t>загорнуто основний код,</w:t>
+      </w:r>
+      <w:r>
+        <w:rPr>
+          <w:rFonts w:asciiTheme="majorHAnsi" w:eastAsia="Times New Roman" w:hAnsiTheme="majorHAnsi" w:cs="Times New Roman"/>
+          <w:sz w:val="24"/>
+          <w:szCs w:val="24"/>
+          <w:lang w:val="uk-UA" w:eastAsia="ru-RU"/>
+        </w:rPr>
+        <w:t xml:space="preserve"> саме тому, що в ньому можуть виникнути помилки.</w:t>
       </w:r>
     </w:p>
     <w:p>
@@ -5828,7 +6037,18 @@
           <w:szCs w:val="24"/>
           <w:lang w:val="en-US" w:eastAsia="ru-RU"/>
         </w:rPr>
-        <w:t xml:space="preserve"> 3</w:t>
+        <w:t xml:space="preserve"> </w:t>
+      </w:r>
+      <w:r>
+        <w:rPr>
+          <w:rFonts w:asciiTheme="majorHAnsi" w:eastAsia="Times New Roman" w:hAnsiTheme="majorHAnsi" w:cs="Times New Roman"/>
+          <w:b/>
+          <w:color w:val="1F497D"/>
+          <w:sz w:val="24"/>
+          <w:szCs w:val="24"/>
+          <w:lang w:val="en-US" w:eastAsia="ru-RU"/>
+        </w:rPr>
+        <w:t>1</w:t>
       </w:r>
       <w:r>
         <w:rPr>
@@ -5873,91 +6093,16 @@
           <w:szCs w:val="24"/>
           <w:lang w:val="uk-UA" w:eastAsia="ru-RU"/>
         </w:rPr>
-        <w:t xml:space="preserve">клас </w:t>
-      </w:r>
-      <w:r>
-        <w:rPr>
-          <w:rFonts w:asciiTheme="majorHAnsi" w:eastAsia="Times New Roman" w:hAnsiTheme="majorHAnsi" w:cs="Times New Roman"/>
-          <w:b/>
-          <w:bCs/>
-          <w:color w:val="F29111"/>
-          <w:sz w:val="24"/>
-          <w:szCs w:val="24"/>
-          <w:lang w:val="en-US" w:eastAsia="ru-RU"/>
-        </w:rPr>
-        <w:t>Customer</w:t>
-      </w:r>
-      <w:r>
-        <w:rPr>
-          <w:rFonts w:asciiTheme="majorHAnsi" w:eastAsia="Times New Roman" w:hAnsiTheme="majorHAnsi" w:cs="Times New Roman"/>
-          <w:sz w:val="24"/>
-          <w:szCs w:val="24"/>
-          <w:lang w:val="en-US" w:eastAsia="ru-RU"/>
-        </w:rPr>
-        <w:t xml:space="preserve"> (</w:t>
-      </w:r>
-      <w:r>
-        <w:rPr>
-          <w:rFonts w:asciiTheme="majorHAnsi" w:eastAsia="Times New Roman" w:hAnsiTheme="majorHAnsi" w:cs="Times New Roman"/>
-          <w:sz w:val="24"/>
-          <w:szCs w:val="24"/>
-          <w:lang w:val="uk-UA" w:eastAsia="ru-RU"/>
-        </w:rPr>
-        <w:t>клієнт</w:t>
-      </w:r>
-      <w:r>
-        <w:rPr>
-          <w:rFonts w:asciiTheme="majorHAnsi" w:eastAsia="Times New Roman" w:hAnsiTheme="majorHAnsi" w:cs="Times New Roman"/>
-          <w:sz w:val="24"/>
-          <w:szCs w:val="24"/>
-          <w:lang w:val="en-US" w:eastAsia="ru-RU"/>
-        </w:rPr>
-        <w:t>)</w:t>
-      </w:r>
-      <w:r>
-        <w:rPr>
-          <w:rFonts w:asciiTheme="majorHAnsi" w:eastAsia="Times New Roman" w:hAnsiTheme="majorHAnsi" w:cs="Times New Roman"/>
-          <w:sz w:val="24"/>
-          <w:szCs w:val="24"/>
-          <w:lang w:val="uk-UA" w:eastAsia="ru-RU"/>
-        </w:rPr>
-        <w:t>, що унаслідує</w:t>
-      </w:r>
-      <w:r>
-        <w:rPr>
-          <w:rFonts w:asciiTheme="majorHAnsi" w:eastAsia="Times New Roman" w:hAnsiTheme="majorHAnsi" w:cs="Times New Roman"/>
-          <w:sz w:val="24"/>
-          <w:szCs w:val="24"/>
-          <w:lang w:val="en-US" w:eastAsia="ru-RU"/>
-        </w:rPr>
-        <w:t xml:space="preserve"> </w:t>
-      </w:r>
-      <w:r>
-        <w:rPr>
-          <w:rFonts w:asciiTheme="majorHAnsi" w:eastAsia="Times New Roman" w:hAnsiTheme="majorHAnsi" w:cs="Times New Roman"/>
-          <w:sz w:val="24"/>
-          <w:szCs w:val="24"/>
-          <w:lang w:val="uk-UA" w:eastAsia="ru-RU"/>
-        </w:rPr>
-        <w:t xml:space="preserve">клас </w:t>
-      </w:r>
-      <w:r>
-        <w:rPr>
-          <w:rFonts w:asciiTheme="majorHAnsi" w:eastAsia="Times New Roman" w:hAnsiTheme="majorHAnsi" w:cs="Times New Roman"/>
-          <w:sz w:val="24"/>
-          <w:szCs w:val="24"/>
-          <w:lang w:val="en-US" w:eastAsia="ru-RU"/>
-        </w:rPr>
-        <w:t xml:space="preserve">User. </w:t>
-      </w:r>
-      <w:r>
-        <w:rPr>
-          <w:rFonts w:asciiTheme="majorHAnsi" w:eastAsia="Times New Roman" w:hAnsiTheme="majorHAnsi" w:cs="Times New Roman"/>
-          <w:sz w:val="24"/>
-          <w:szCs w:val="24"/>
-          <w:lang w:val="uk-UA" w:eastAsia="ru-RU"/>
-        </w:rPr>
-        <w:t>Даний клас повинен додатково мати одне поле:</w:t>
+        <w:t xml:space="preserve">бота, що </w:t>
+      </w:r>
+      <w:r>
+        <w:rPr>
+          <w:rFonts w:asciiTheme="majorHAnsi" w:eastAsia="Times New Roman" w:hAnsiTheme="majorHAnsi" w:cs="Times New Roman"/>
+          <w:sz w:val="24"/>
+          <w:szCs w:val="24"/>
+          <w:lang w:val="uk-UA" w:eastAsia="ru-RU"/>
+        </w:rPr>
+        <w:t>відповідатиме на будь-яке текстове повідомлення тим самим повідомленням.</w:t>
       </w:r>
     </w:p>
     <w:p>
@@ -5979,122 +6124,6 @@
     </w:p>
     <w:p>
       <w:pPr>
-        <w:pStyle w:val="ListParagraph"/>
-        <w:numPr>
-          <w:ilvl w:val="0"/>
-          <w:numId w:val="21"/>
-        </w:numPr>
-        <w:tabs>
-          <w:tab w:val="left" w:pos="935"/>
-          <w:tab w:val="left" w:pos="9498"/>
-        </w:tabs>
-        <w:spacing w:after="0" w:line="240" w:lineRule="auto"/>
-        <w:ind w:right="707"/>
-        <w:jc w:val="both"/>
-        <w:rPr>
-          <w:rFonts w:asciiTheme="majorHAnsi" w:eastAsia="Times New Roman" w:hAnsiTheme="majorHAnsi" w:cs="Times New Roman"/>
-          <w:sz w:val="24"/>
-          <w:szCs w:val="24"/>
-          <w:lang w:val="uk-UA" w:eastAsia="ru-RU"/>
-        </w:rPr>
-      </w:pPr>
-      <w:r>
-        <w:rPr>
-          <w:rFonts w:asciiTheme="majorHAnsi" w:eastAsia="Times New Roman" w:hAnsiTheme="majorHAnsi" w:cs="Times New Roman"/>
-          <w:i/>
-          <w:iCs/>
-          <w:color w:val="F29111"/>
-          <w:sz w:val="24"/>
-          <w:szCs w:val="24"/>
-          <w:lang w:val="en-US" w:eastAsia="ru-RU"/>
-        </w:rPr>
-        <w:t>balance</w:t>
-      </w:r>
-      <w:r>
-        <w:rPr>
-          <w:rFonts w:asciiTheme="majorHAnsi" w:eastAsia="Times New Roman" w:hAnsiTheme="majorHAnsi" w:cs="Times New Roman"/>
-          <w:sz w:val="24"/>
-          <w:szCs w:val="24"/>
-          <w:lang w:val="en-US" w:eastAsia="ru-RU"/>
-        </w:rPr>
-        <w:t xml:space="preserve"> (</w:t>
-      </w:r>
-      <w:r>
-        <w:rPr>
-          <w:rFonts w:asciiTheme="majorHAnsi" w:eastAsia="Times New Roman" w:hAnsiTheme="majorHAnsi" w:cs="Times New Roman"/>
-          <w:sz w:val="24"/>
-          <w:szCs w:val="24"/>
-          <w:lang w:val="uk-UA" w:eastAsia="ru-RU"/>
-        </w:rPr>
-        <w:t>кількість коштів на рахунку</w:t>
-      </w:r>
-      <w:r>
-        <w:rPr>
-          <w:rFonts w:asciiTheme="majorHAnsi" w:eastAsia="Times New Roman" w:hAnsiTheme="majorHAnsi" w:cs="Times New Roman"/>
-          <w:sz w:val="24"/>
-          <w:szCs w:val="24"/>
-          <w:lang w:val="uk-UA" w:eastAsia="ru-RU"/>
-        </w:rPr>
-        <w:t xml:space="preserve">, грн, </w:t>
-      </w:r>
-      <w:proofErr w:type="spellStart"/>
-      <w:r>
-        <w:rPr>
-          <w:rFonts w:asciiTheme="majorHAnsi" w:eastAsia="Times New Roman" w:hAnsiTheme="majorHAnsi" w:cs="Times New Roman"/>
-          <w:sz w:val="24"/>
-          <w:szCs w:val="24"/>
-          <w:lang w:val="uk-UA" w:eastAsia="ru-RU"/>
-        </w:rPr>
-        <w:t>дефолтне</w:t>
-      </w:r>
-      <w:proofErr w:type="spellEnd"/>
-      <w:r>
-        <w:rPr>
-          <w:rFonts w:asciiTheme="majorHAnsi" w:eastAsia="Times New Roman" w:hAnsiTheme="majorHAnsi" w:cs="Times New Roman"/>
-          <w:sz w:val="24"/>
-          <w:szCs w:val="24"/>
-          <w:lang w:val="uk-UA" w:eastAsia="ru-RU"/>
-        </w:rPr>
-        <w:t xml:space="preserve"> значення – 0, не може мати значень менше 0</w:t>
-      </w:r>
-      <w:r>
-        <w:rPr>
-          <w:rFonts w:asciiTheme="majorHAnsi" w:eastAsia="Times New Roman" w:hAnsiTheme="majorHAnsi" w:cs="Times New Roman"/>
-          <w:sz w:val="24"/>
-          <w:szCs w:val="24"/>
-          <w:lang w:val="en-US" w:eastAsia="ru-RU"/>
-        </w:rPr>
-        <w:t>)</w:t>
-      </w:r>
-      <w:r>
-        <w:rPr>
-          <w:rFonts w:asciiTheme="majorHAnsi" w:eastAsia="Times New Roman" w:hAnsiTheme="majorHAnsi" w:cs="Times New Roman"/>
-          <w:sz w:val="24"/>
-          <w:szCs w:val="24"/>
-          <w:lang w:val="uk-UA" w:eastAsia="ru-RU"/>
-        </w:rPr>
-        <w:t>.</w:t>
-      </w:r>
-    </w:p>
-    <w:p>
-      <w:pPr>
-        <w:tabs>
-          <w:tab w:val="left" w:pos="935"/>
-          <w:tab w:val="left" w:pos="9498"/>
-        </w:tabs>
-        <w:spacing w:after="0" w:line="240" w:lineRule="auto"/>
-        <w:ind w:left="1494" w:right="707"/>
-        <w:jc w:val="both"/>
-        <w:rPr>
-          <w:rFonts w:asciiTheme="majorHAnsi" w:eastAsia="Times New Roman" w:hAnsiTheme="majorHAnsi" w:cs="Times New Roman"/>
-          <w:sz w:val="24"/>
-          <w:szCs w:val="24"/>
-          <w:lang w:val="uk-UA" w:eastAsia="ru-RU"/>
-        </w:rPr>
-      </w:pPr>
-    </w:p>
-    <w:p>
-      <w:pPr>
         <w:tabs>
           <w:tab w:val="left" w:pos="935"/>
           <w:tab w:val="left" w:pos="9498"/>
@@ -6116,27 +6145,59 @@
           <w:szCs w:val="24"/>
           <w:lang w:val="uk-UA" w:eastAsia="ru-RU"/>
         </w:rPr>
-        <w:t xml:space="preserve">Клас повинен мати наступні </w:t>
-      </w:r>
-      <w:r>
-        <w:rPr>
-          <w:rFonts w:asciiTheme="majorHAnsi" w:eastAsia="Times New Roman" w:hAnsiTheme="majorHAnsi" w:cs="Times New Roman"/>
-          <w:b/>
-          <w:bCs/>
-          <w:sz w:val="24"/>
-          <w:szCs w:val="24"/>
-          <w:lang w:val="uk-UA" w:eastAsia="ru-RU"/>
-        </w:rPr>
-        <w:t>методи</w:t>
-      </w:r>
-      <w:r>
-        <w:rPr>
-          <w:rFonts w:asciiTheme="majorHAnsi" w:eastAsia="Times New Roman" w:hAnsiTheme="majorHAnsi" w:cs="Times New Roman"/>
-          <w:sz w:val="24"/>
-          <w:szCs w:val="24"/>
-          <w:lang w:val="uk-UA" w:eastAsia="ru-RU"/>
-        </w:rPr>
-        <w:t>:</w:t>
+        <w:t xml:space="preserve">Усе що нам необхідно змінити у попередньому боті, так це метод  </w:t>
+      </w:r>
+      <w:proofErr w:type="spellStart"/>
+      <w:r>
+        <w:rPr>
+          <w:rFonts w:asciiTheme="majorHAnsi" w:eastAsia="Times New Roman" w:hAnsiTheme="majorHAnsi" w:cs="Times New Roman"/>
+          <w:i/>
+          <w:iCs/>
+          <w:color w:val="1F497D"/>
+          <w:sz w:val="24"/>
+          <w:szCs w:val="24"/>
+          <w:lang w:val="en-US" w:eastAsia="ru-RU"/>
+        </w:rPr>
+        <w:t>onUpdateReceived</w:t>
+      </w:r>
+      <w:proofErr w:type="spellEnd"/>
+      <w:r>
+        <w:rPr>
+          <w:rFonts w:asciiTheme="majorHAnsi" w:eastAsia="Times New Roman" w:hAnsiTheme="majorHAnsi" w:cs="Times New Roman"/>
+          <w:sz w:val="24"/>
+          <w:szCs w:val="24"/>
+          <w:lang w:val="uk-UA" w:eastAsia="ru-RU"/>
+        </w:rPr>
+        <w:t xml:space="preserve">. Тепер він повинен надсилати </w:t>
+      </w:r>
+      <w:r>
+        <w:rPr>
+          <w:rFonts w:asciiTheme="majorHAnsi" w:eastAsia="Times New Roman" w:hAnsiTheme="majorHAnsi" w:cs="Times New Roman"/>
+          <w:sz w:val="24"/>
+          <w:szCs w:val="24"/>
+          <w:lang w:val="uk-UA" w:eastAsia="ru-RU"/>
+        </w:rPr>
+        <w:t xml:space="preserve">відповідь не просто в консоль, а в чат звідки було отримано </w:t>
+      </w:r>
+      <w:proofErr w:type="spellStart"/>
+      <w:r>
+        <w:rPr>
+          <w:rFonts w:asciiTheme="majorHAnsi" w:eastAsia="Times New Roman" w:hAnsiTheme="majorHAnsi" w:cs="Times New Roman"/>
+          <w:sz w:val="24"/>
+          <w:szCs w:val="24"/>
+          <w:lang w:val="uk-UA" w:eastAsia="ru-RU"/>
+        </w:rPr>
+        <w:t>апдейт</w:t>
+      </w:r>
+      <w:proofErr w:type="spellEnd"/>
+      <w:r>
+        <w:rPr>
+          <w:rFonts w:asciiTheme="majorHAnsi" w:eastAsia="Times New Roman" w:hAnsiTheme="majorHAnsi" w:cs="Times New Roman"/>
+          <w:sz w:val="24"/>
+          <w:szCs w:val="24"/>
+          <w:lang w:val="uk-UA" w:eastAsia="ru-RU"/>
+        </w:rPr>
+        <w:t>.</w:t>
       </w:r>
     </w:p>
     <w:p>
@@ -6155,604 +6216,21 @@
           <w:lang w:val="uk-UA" w:eastAsia="ru-RU"/>
         </w:rPr>
       </w:pPr>
-    </w:p>
-    <w:p>
-      <w:pPr>
-        <w:pStyle w:val="ListParagraph"/>
-        <w:numPr>
-          <w:ilvl w:val="0"/>
-          <w:numId w:val="22"/>
-        </w:numPr>
-        <w:tabs>
-          <w:tab w:val="left" w:pos="935"/>
-          <w:tab w:val="left" w:pos="9498"/>
-        </w:tabs>
-        <w:spacing w:after="0" w:line="240" w:lineRule="auto"/>
-        <w:ind w:right="707"/>
-        <w:jc w:val="both"/>
-        <w:rPr>
-          <w:rFonts w:asciiTheme="majorHAnsi" w:eastAsia="Times New Roman" w:hAnsiTheme="majorHAnsi" w:cs="Times New Roman"/>
-          <w:sz w:val="24"/>
-          <w:szCs w:val="24"/>
-          <w:lang w:val="uk-UA" w:eastAsia="ru-RU"/>
-        </w:rPr>
-      </w:pPr>
-      <w:proofErr w:type="spellStart"/>
-      <w:r>
-        <w:rPr>
-          <w:rFonts w:asciiTheme="majorHAnsi" w:eastAsia="Times New Roman" w:hAnsiTheme="majorHAnsi" w:cs="Times New Roman"/>
-          <w:i/>
-          <w:iCs/>
-          <w:color w:val="F29111"/>
-          <w:sz w:val="24"/>
-          <w:szCs w:val="24"/>
-          <w:lang w:val="en-US" w:eastAsia="ru-RU"/>
-        </w:rPr>
-        <w:t>get</w:t>
-      </w:r>
-      <w:r>
-        <w:rPr>
-          <w:rFonts w:asciiTheme="majorHAnsi" w:eastAsia="Times New Roman" w:hAnsiTheme="majorHAnsi" w:cs="Times New Roman"/>
-          <w:i/>
-          <w:iCs/>
-          <w:color w:val="F29111"/>
-          <w:sz w:val="24"/>
-          <w:szCs w:val="24"/>
-          <w:lang w:val="en-US" w:eastAsia="ru-RU"/>
-        </w:rPr>
-        <w:t>Balance</w:t>
-      </w:r>
-      <w:proofErr w:type="spellEnd"/>
-      <w:r>
-        <w:rPr>
-          <w:rFonts w:asciiTheme="majorHAnsi" w:eastAsia="Times New Roman" w:hAnsiTheme="majorHAnsi" w:cs="Times New Roman"/>
-          <w:sz w:val="24"/>
-          <w:szCs w:val="24"/>
-          <w:lang w:val="uk-UA" w:eastAsia="ru-RU"/>
-        </w:rPr>
-        <w:t xml:space="preserve"> </w:t>
-      </w:r>
-      <w:r>
-        <w:rPr>
-          <w:rFonts w:asciiTheme="majorHAnsi" w:eastAsia="Times New Roman" w:hAnsiTheme="majorHAnsi" w:cs="Times New Roman"/>
-          <w:sz w:val="24"/>
-          <w:szCs w:val="24"/>
-          <w:lang w:val="en-US" w:eastAsia="ru-RU"/>
-        </w:rPr>
-        <w:t>(</w:t>
-      </w:r>
-      <w:r>
-        <w:rPr>
-          <w:rFonts w:asciiTheme="majorHAnsi" w:eastAsia="Times New Roman" w:hAnsiTheme="majorHAnsi" w:cs="Times New Roman"/>
-          <w:sz w:val="24"/>
-          <w:szCs w:val="24"/>
-          <w:lang w:val="uk-UA" w:eastAsia="ru-RU"/>
-        </w:rPr>
-        <w:t>повертає поточне значення коштів на рахунку</w:t>
-      </w:r>
-      <w:r>
-        <w:rPr>
-          <w:rFonts w:asciiTheme="majorHAnsi" w:eastAsia="Times New Roman" w:hAnsiTheme="majorHAnsi" w:cs="Times New Roman"/>
-          <w:sz w:val="24"/>
-          <w:szCs w:val="24"/>
-          <w:lang w:val="en-US" w:eastAsia="ru-RU"/>
-        </w:rPr>
-        <w:t>)</w:t>
-      </w:r>
-      <w:r>
-        <w:rPr>
-          <w:rFonts w:asciiTheme="majorHAnsi" w:eastAsia="Times New Roman" w:hAnsiTheme="majorHAnsi" w:cs="Times New Roman"/>
-          <w:sz w:val="24"/>
-          <w:szCs w:val="24"/>
-          <w:lang w:val="uk-UA" w:eastAsia="ru-RU"/>
-        </w:rPr>
-        <w:t>;</w:t>
-      </w:r>
-    </w:p>
-    <w:p>
-      <w:pPr>
-        <w:pStyle w:val="ListParagraph"/>
-        <w:numPr>
-          <w:ilvl w:val="0"/>
-          <w:numId w:val="22"/>
-        </w:numPr>
-        <w:tabs>
-          <w:tab w:val="left" w:pos="935"/>
-          <w:tab w:val="left" w:pos="9498"/>
-        </w:tabs>
-        <w:spacing w:after="0" w:line="240" w:lineRule="auto"/>
-        <w:ind w:right="707"/>
-        <w:jc w:val="both"/>
-        <w:rPr>
-          <w:rFonts w:asciiTheme="majorHAnsi" w:eastAsia="Times New Roman" w:hAnsiTheme="majorHAnsi" w:cs="Times New Roman"/>
-          <w:sz w:val="24"/>
-          <w:szCs w:val="24"/>
-          <w:lang w:val="uk-UA" w:eastAsia="ru-RU"/>
-        </w:rPr>
-      </w:pPr>
-      <w:r>
-        <w:rPr>
-          <w:rFonts w:asciiTheme="majorHAnsi" w:eastAsia="Times New Roman" w:hAnsiTheme="majorHAnsi" w:cs="Times New Roman"/>
-          <w:i/>
-          <w:iCs/>
-          <w:color w:val="F29111"/>
-          <w:sz w:val="24"/>
-          <w:szCs w:val="24"/>
-          <w:lang w:val="en-US" w:eastAsia="ru-RU"/>
-        </w:rPr>
-        <w:t>debit</w:t>
-      </w:r>
-      <w:r>
-        <w:rPr>
-          <w:rFonts w:asciiTheme="majorHAnsi" w:eastAsia="Times New Roman" w:hAnsiTheme="majorHAnsi" w:cs="Times New Roman"/>
-          <w:sz w:val="24"/>
-          <w:szCs w:val="24"/>
-          <w:lang w:val="en-US" w:eastAsia="ru-RU"/>
-        </w:rPr>
-        <w:t xml:space="preserve"> (</w:t>
-      </w:r>
-      <w:r>
-        <w:rPr>
-          <w:rFonts w:asciiTheme="majorHAnsi" w:eastAsia="Times New Roman" w:hAnsiTheme="majorHAnsi" w:cs="Times New Roman"/>
-          <w:sz w:val="24"/>
-          <w:szCs w:val="24"/>
-          <w:lang w:val="uk-UA" w:eastAsia="ru-RU"/>
-        </w:rPr>
-        <w:t>додає певну кількість коштів на рахунок</w:t>
-      </w:r>
-      <w:r>
-        <w:rPr>
-          <w:rFonts w:asciiTheme="majorHAnsi" w:eastAsia="Times New Roman" w:hAnsiTheme="majorHAnsi" w:cs="Times New Roman"/>
-          <w:sz w:val="24"/>
-          <w:szCs w:val="24"/>
-          <w:lang w:val="uk-UA" w:eastAsia="ru-RU"/>
-        </w:rPr>
-        <w:t>);</w:t>
-      </w:r>
-    </w:p>
-    <w:p>
-      <w:pPr>
-        <w:pStyle w:val="ListParagraph"/>
-        <w:numPr>
-          <w:ilvl w:val="0"/>
-          <w:numId w:val="22"/>
-        </w:numPr>
-        <w:tabs>
-          <w:tab w:val="left" w:pos="935"/>
-          <w:tab w:val="left" w:pos="9498"/>
-        </w:tabs>
-        <w:spacing w:after="0" w:line="240" w:lineRule="auto"/>
-        <w:ind w:right="707"/>
-        <w:jc w:val="both"/>
-        <w:rPr>
-          <w:rFonts w:asciiTheme="majorHAnsi" w:eastAsia="Times New Roman" w:hAnsiTheme="majorHAnsi" w:cs="Times New Roman"/>
-          <w:sz w:val="24"/>
-          <w:szCs w:val="24"/>
-          <w:lang w:val="uk-UA" w:eastAsia="ru-RU"/>
-        </w:rPr>
-      </w:pPr>
-      <w:r>
-        <w:rPr>
-          <w:rFonts w:asciiTheme="majorHAnsi" w:eastAsia="Times New Roman" w:hAnsiTheme="majorHAnsi" w:cs="Times New Roman"/>
-          <w:i/>
-          <w:iCs/>
-          <w:color w:val="F29111"/>
-          <w:sz w:val="24"/>
-          <w:szCs w:val="24"/>
-          <w:lang w:val="en-US" w:eastAsia="ru-RU"/>
-        </w:rPr>
-        <w:t>credit</w:t>
-      </w:r>
-      <w:r>
-        <w:rPr>
-          <w:rFonts w:asciiTheme="majorHAnsi" w:eastAsia="Times New Roman" w:hAnsiTheme="majorHAnsi" w:cs="Times New Roman"/>
-          <w:sz w:val="24"/>
-          <w:szCs w:val="24"/>
-          <w:lang w:val="en-US" w:eastAsia="ru-RU"/>
-        </w:rPr>
-        <w:t xml:space="preserve"> (</w:t>
-      </w:r>
-      <w:r>
-        <w:rPr>
-          <w:rFonts w:asciiTheme="majorHAnsi" w:eastAsia="Times New Roman" w:hAnsiTheme="majorHAnsi" w:cs="Times New Roman"/>
-          <w:sz w:val="24"/>
-          <w:szCs w:val="24"/>
-          <w:lang w:val="uk-UA" w:eastAsia="ru-RU"/>
-        </w:rPr>
-        <w:t>знімає певну кількість коштів з рахунку, якщо запитаних коштів недостатньо, то вони не знімаються взагалі, а в консоль виводиться відповідне пов</w:t>
-      </w:r>
-      <w:r>
-        <w:rPr>
-          <w:rFonts w:asciiTheme="majorHAnsi" w:eastAsia="Times New Roman" w:hAnsiTheme="majorHAnsi" w:cs="Times New Roman"/>
-          <w:sz w:val="24"/>
-          <w:szCs w:val="24"/>
-          <w:lang w:val="uk-UA" w:eastAsia="ru-RU"/>
-        </w:rPr>
-        <w:t>і</w:t>
-      </w:r>
-      <w:r>
-        <w:rPr>
-          <w:rFonts w:asciiTheme="majorHAnsi" w:eastAsia="Times New Roman" w:hAnsiTheme="majorHAnsi" w:cs="Times New Roman"/>
-          <w:sz w:val="24"/>
-          <w:szCs w:val="24"/>
-          <w:lang w:val="uk-UA" w:eastAsia="ru-RU"/>
-        </w:rPr>
-        <w:t>домлен</w:t>
-      </w:r>
-      <w:r>
-        <w:rPr>
-          <w:rFonts w:asciiTheme="majorHAnsi" w:eastAsia="Times New Roman" w:hAnsiTheme="majorHAnsi" w:cs="Times New Roman"/>
-          <w:sz w:val="24"/>
-          <w:szCs w:val="24"/>
-          <w:lang w:val="uk-UA" w:eastAsia="ru-RU"/>
-        </w:rPr>
-        <w:t>н</w:t>
-      </w:r>
-      <w:r>
-        <w:rPr>
-          <w:rFonts w:asciiTheme="majorHAnsi" w:eastAsia="Times New Roman" w:hAnsiTheme="majorHAnsi" w:cs="Times New Roman"/>
-          <w:sz w:val="24"/>
-          <w:szCs w:val="24"/>
-          <w:lang w:val="uk-UA" w:eastAsia="ru-RU"/>
-        </w:rPr>
-        <w:t>я);</w:t>
-      </w:r>
-    </w:p>
-    <w:p>
-      <w:pPr>
-        <w:pStyle w:val="ListParagraph"/>
-        <w:numPr>
-          <w:ilvl w:val="0"/>
-          <w:numId w:val="22"/>
-        </w:numPr>
-        <w:tabs>
-          <w:tab w:val="left" w:pos="935"/>
-          <w:tab w:val="left" w:pos="9498"/>
-        </w:tabs>
-        <w:spacing w:after="0" w:line="240" w:lineRule="auto"/>
-        <w:ind w:right="707"/>
-        <w:jc w:val="both"/>
-        <w:rPr>
-          <w:rFonts w:asciiTheme="majorHAnsi" w:eastAsia="Times New Roman" w:hAnsiTheme="majorHAnsi" w:cs="Times New Roman"/>
-          <w:sz w:val="24"/>
-          <w:szCs w:val="24"/>
-          <w:lang w:val="uk-UA" w:eastAsia="ru-RU"/>
-        </w:rPr>
-      </w:pPr>
-      <w:proofErr w:type="spellStart"/>
-      <w:r>
-        <w:rPr>
-          <w:rFonts w:asciiTheme="majorHAnsi" w:eastAsia="Times New Roman" w:hAnsiTheme="majorHAnsi" w:cs="Times New Roman"/>
-          <w:i/>
-          <w:iCs/>
-          <w:color w:val="F29111"/>
-          <w:sz w:val="24"/>
-          <w:szCs w:val="24"/>
-          <w:lang w:val="en-US" w:eastAsia="ru-RU"/>
-        </w:rPr>
-        <w:t>printInfo</w:t>
-      </w:r>
-      <w:proofErr w:type="spellEnd"/>
-      <w:r>
-        <w:rPr>
-          <w:rFonts w:asciiTheme="majorHAnsi" w:eastAsia="Times New Roman" w:hAnsiTheme="majorHAnsi" w:cs="Times New Roman"/>
-          <w:sz w:val="24"/>
-          <w:szCs w:val="24"/>
-          <w:lang w:val="en-US" w:eastAsia="ru-RU"/>
-        </w:rPr>
-        <w:t xml:space="preserve"> (</w:t>
-      </w:r>
-      <w:r>
-        <w:rPr>
-          <w:rFonts w:asciiTheme="majorHAnsi" w:eastAsia="Times New Roman" w:hAnsiTheme="majorHAnsi" w:cs="Times New Roman"/>
-          <w:sz w:val="24"/>
-          <w:szCs w:val="24"/>
-          <w:lang w:val="uk-UA" w:eastAsia="ru-RU"/>
-        </w:rPr>
-        <w:t xml:space="preserve">успадкований від </w:t>
-      </w:r>
-      <w:r>
-        <w:rPr>
-          <w:rFonts w:asciiTheme="majorHAnsi" w:eastAsia="Times New Roman" w:hAnsiTheme="majorHAnsi" w:cs="Times New Roman"/>
-          <w:sz w:val="24"/>
-          <w:szCs w:val="24"/>
-          <w:lang w:val="en-US" w:eastAsia="ru-RU"/>
-        </w:rPr>
-        <w:t xml:space="preserve">User, </w:t>
-      </w:r>
-      <w:r>
-        <w:rPr>
-          <w:rFonts w:asciiTheme="majorHAnsi" w:eastAsia="Times New Roman" w:hAnsiTheme="majorHAnsi" w:cs="Times New Roman"/>
-          <w:sz w:val="24"/>
-          <w:szCs w:val="24"/>
-          <w:lang w:val="uk-UA" w:eastAsia="ru-RU"/>
-        </w:rPr>
-        <w:t>але виводить інформацію про працівника у консоль в наступному вигляді</w:t>
-      </w:r>
-      <w:r>
-        <w:rPr>
-          <w:rFonts w:asciiTheme="majorHAnsi" w:eastAsia="Times New Roman" w:hAnsiTheme="majorHAnsi" w:cs="Times New Roman"/>
-          <w:sz w:val="24"/>
-          <w:szCs w:val="24"/>
-          <w:lang w:val="en-US" w:eastAsia="ru-RU"/>
-        </w:rPr>
-        <w:t>:</w:t>
-      </w:r>
-      <w:r>
-        <w:rPr>
-          <w:rFonts w:asciiTheme="majorHAnsi" w:eastAsia="Times New Roman" w:hAnsiTheme="majorHAnsi" w:cs="Times New Roman"/>
-          <w:sz w:val="24"/>
-          <w:szCs w:val="24"/>
-          <w:lang w:val="uk-UA" w:eastAsia="ru-RU"/>
-        </w:rPr>
-        <w:t xml:space="preserve"> </w:t>
-      </w:r>
-      <w:r>
-        <w:rPr>
-          <w:rFonts w:asciiTheme="majorHAnsi" w:eastAsia="Times New Roman" w:hAnsiTheme="majorHAnsi" w:cs="Times New Roman"/>
-          <w:i/>
-          <w:iCs/>
-          <w:color w:val="7F7F7F" w:themeColor="text1" w:themeTint="80"/>
-          <w:sz w:val="24"/>
-          <w:szCs w:val="24"/>
-          <w:lang w:val="en-US" w:eastAsia="ru-RU"/>
-        </w:rPr>
-        <w:t>Customer [Jack Doe, email: customer@gmail.com, balance: 300.0 UAH</w:t>
-      </w:r>
-      <w:r>
-        <w:rPr>
-          <w:rFonts w:asciiTheme="majorHAnsi" w:eastAsia="Times New Roman" w:hAnsiTheme="majorHAnsi" w:cs="Times New Roman"/>
-          <w:i/>
-          <w:iCs/>
-          <w:color w:val="7F7F7F" w:themeColor="text1" w:themeTint="80"/>
-          <w:sz w:val="24"/>
-          <w:szCs w:val="24"/>
-          <w:lang w:val="en-US" w:eastAsia="ru-RU"/>
-        </w:rPr>
-        <w:t>]</w:t>
-      </w:r>
-      <w:r>
-        <w:rPr>
-          <w:rFonts w:asciiTheme="majorHAnsi" w:eastAsia="Times New Roman" w:hAnsiTheme="majorHAnsi" w:cs="Times New Roman"/>
-          <w:sz w:val="24"/>
-          <w:szCs w:val="24"/>
-          <w:lang w:val="en-US" w:eastAsia="ru-RU"/>
-        </w:rPr>
-        <w:t>).</w:t>
-      </w:r>
-    </w:p>
-    <w:p>
-      <w:pPr>
-        <w:tabs>
-          <w:tab w:val="left" w:pos="935"/>
-          <w:tab w:val="left" w:pos="9498"/>
-        </w:tabs>
-        <w:spacing w:after="0" w:line="240" w:lineRule="auto"/>
-        <w:ind w:left="567" w:right="707" w:firstLine="567"/>
-        <w:jc w:val="both"/>
-        <w:rPr>
-          <w:rFonts w:asciiTheme="majorHAnsi" w:eastAsia="Times New Roman" w:hAnsiTheme="majorHAnsi" w:cs="Times New Roman"/>
-          <w:b/>
-          <w:color w:val="1F497D"/>
-          <w:sz w:val="24"/>
-          <w:szCs w:val="24"/>
-          <w:lang w:val="uk-UA" w:eastAsia="ru-RU"/>
-        </w:rPr>
-      </w:pPr>
-    </w:p>
-    <w:p>
-      <w:pPr>
-        <w:tabs>
-          <w:tab w:val="left" w:pos="935"/>
-          <w:tab w:val="left" w:pos="9498"/>
-        </w:tabs>
-        <w:spacing w:after="0" w:line="240" w:lineRule="auto"/>
-        <w:ind w:left="567" w:right="707" w:firstLine="567"/>
-        <w:jc w:val="both"/>
-        <w:rPr>
-          <w:rFonts w:asciiTheme="majorHAnsi" w:eastAsia="Times New Roman" w:hAnsiTheme="majorHAnsi" w:cs="Times New Roman"/>
-          <w:sz w:val="24"/>
-          <w:szCs w:val="24"/>
-          <w:lang w:val="uk-UA" w:eastAsia="ru-RU"/>
-        </w:rPr>
-      </w:pPr>
-      <w:r>
-        <w:rPr>
-          <w:rFonts w:asciiTheme="majorHAnsi" w:eastAsia="Times New Roman" w:hAnsiTheme="majorHAnsi" w:cs="Times New Roman"/>
-          <w:sz w:val="24"/>
-          <w:szCs w:val="24"/>
-          <w:lang w:val="uk-UA" w:eastAsia="ru-RU"/>
-        </w:rPr>
-        <w:t xml:space="preserve">Клас повинен мати тільки один </w:t>
-      </w:r>
-      <w:r>
-        <w:rPr>
-          <w:rFonts w:asciiTheme="majorHAnsi" w:eastAsia="Times New Roman" w:hAnsiTheme="majorHAnsi" w:cs="Times New Roman"/>
-          <w:b/>
-          <w:bCs/>
-          <w:sz w:val="24"/>
-          <w:szCs w:val="24"/>
-          <w:lang w:val="uk-UA" w:eastAsia="ru-RU"/>
-        </w:rPr>
-        <w:t>конструктор</w:t>
-      </w:r>
-      <w:r>
-        <w:rPr>
-          <w:rFonts w:asciiTheme="majorHAnsi" w:eastAsia="Times New Roman" w:hAnsiTheme="majorHAnsi" w:cs="Times New Roman"/>
-          <w:sz w:val="24"/>
-          <w:szCs w:val="24"/>
-          <w:lang w:val="uk-UA" w:eastAsia="ru-RU"/>
-        </w:rPr>
-        <w:t>:</w:t>
-      </w:r>
-      <w:r>
-        <w:rPr>
-          <w:noProof/>
-        </w:rPr>
-        <w:t xml:space="preserve"> </w:t>
-      </w:r>
-    </w:p>
-    <w:p>
-      <w:pPr>
-        <w:tabs>
-          <w:tab w:val="left" w:pos="935"/>
-          <w:tab w:val="left" w:pos="9498"/>
-        </w:tabs>
-        <w:spacing w:after="0" w:line="240" w:lineRule="auto"/>
-        <w:ind w:left="567" w:right="707" w:firstLine="567"/>
-        <w:jc w:val="both"/>
-        <w:rPr>
-          <w:rFonts w:asciiTheme="majorHAnsi" w:eastAsia="Times New Roman" w:hAnsiTheme="majorHAnsi" w:cs="Times New Roman"/>
-          <w:sz w:val="24"/>
-          <w:szCs w:val="24"/>
-          <w:lang w:val="uk-UA" w:eastAsia="ru-RU"/>
-        </w:rPr>
-      </w:pPr>
-    </w:p>
-    <w:p>
-      <w:pPr>
-        <w:pStyle w:val="ListParagraph"/>
-        <w:numPr>
-          <w:ilvl w:val="0"/>
-          <w:numId w:val="23"/>
-        </w:numPr>
-        <w:tabs>
-          <w:tab w:val="left" w:pos="935"/>
-          <w:tab w:val="left" w:pos="9498"/>
-        </w:tabs>
-        <w:spacing w:after="0" w:line="240" w:lineRule="auto"/>
-        <w:ind w:right="707"/>
-        <w:jc w:val="both"/>
-        <w:rPr>
-          <w:rFonts w:asciiTheme="majorHAnsi" w:eastAsia="Times New Roman" w:hAnsiTheme="majorHAnsi" w:cs="Times New Roman"/>
-          <w:sz w:val="24"/>
-          <w:szCs w:val="24"/>
-          <w:lang w:val="uk-UA" w:eastAsia="ru-RU"/>
-        </w:rPr>
-      </w:pPr>
-      <w:r>
-        <w:rPr>
-          <w:rFonts w:asciiTheme="majorHAnsi" w:eastAsia="Times New Roman" w:hAnsiTheme="majorHAnsi" w:cs="Times New Roman"/>
-          <w:sz w:val="24"/>
-          <w:szCs w:val="24"/>
-          <w:lang w:val="uk-UA" w:eastAsia="ru-RU"/>
-        </w:rPr>
-        <w:t xml:space="preserve">З одним </w:t>
-      </w:r>
-      <w:proofErr w:type="spellStart"/>
-      <w:r>
-        <w:rPr>
-          <w:rFonts w:asciiTheme="majorHAnsi" w:eastAsia="Times New Roman" w:hAnsiTheme="majorHAnsi" w:cs="Times New Roman"/>
-          <w:sz w:val="24"/>
-          <w:szCs w:val="24"/>
-          <w:lang w:val="uk-UA" w:eastAsia="ru-RU"/>
-        </w:rPr>
-        <w:t>одним</w:t>
-      </w:r>
-      <w:proofErr w:type="spellEnd"/>
-      <w:r>
-        <w:rPr>
-          <w:rFonts w:asciiTheme="majorHAnsi" w:eastAsia="Times New Roman" w:hAnsiTheme="majorHAnsi" w:cs="Times New Roman"/>
-          <w:sz w:val="24"/>
-          <w:szCs w:val="24"/>
-          <w:lang w:val="uk-UA" w:eastAsia="ru-RU"/>
-        </w:rPr>
-        <w:t xml:space="preserve"> параметром, через який при створенні об</w:t>
-      </w:r>
-      <w:r>
-        <w:rPr>
-          <w:rFonts w:asciiTheme="majorHAnsi" w:eastAsia="Times New Roman" w:hAnsiTheme="majorHAnsi" w:cs="Times New Roman"/>
-          <w:sz w:val="24"/>
-          <w:szCs w:val="24"/>
-          <w:lang w:val="en-US" w:eastAsia="ru-RU"/>
-        </w:rPr>
-        <w:t>’</w:t>
-      </w:r>
-      <w:proofErr w:type="spellStart"/>
-      <w:r>
-        <w:rPr>
-          <w:rFonts w:asciiTheme="majorHAnsi" w:eastAsia="Times New Roman" w:hAnsiTheme="majorHAnsi" w:cs="Times New Roman"/>
-          <w:sz w:val="24"/>
-          <w:szCs w:val="24"/>
-          <w:lang w:val="uk-UA" w:eastAsia="ru-RU"/>
-        </w:rPr>
-        <w:t>єкта</w:t>
-      </w:r>
-      <w:proofErr w:type="spellEnd"/>
-      <w:r>
-        <w:rPr>
-          <w:rFonts w:asciiTheme="majorHAnsi" w:eastAsia="Times New Roman" w:hAnsiTheme="majorHAnsi" w:cs="Times New Roman"/>
-          <w:sz w:val="24"/>
-          <w:szCs w:val="24"/>
-          <w:lang w:val="uk-UA" w:eastAsia="ru-RU"/>
-        </w:rPr>
-        <w:t xml:space="preserve"> вказується </w:t>
-      </w:r>
-      <w:r>
-        <w:rPr>
-          <w:rFonts w:asciiTheme="majorHAnsi" w:eastAsia="Times New Roman" w:hAnsiTheme="majorHAnsi" w:cs="Times New Roman"/>
-          <w:sz w:val="24"/>
-          <w:szCs w:val="24"/>
-          <w:lang w:val="en-US" w:eastAsia="ru-RU"/>
-        </w:rPr>
-        <w:t>email</w:t>
-      </w:r>
-      <w:r>
-        <w:rPr>
-          <w:rFonts w:asciiTheme="majorHAnsi" w:eastAsia="Times New Roman" w:hAnsiTheme="majorHAnsi" w:cs="Times New Roman"/>
-          <w:sz w:val="24"/>
-          <w:szCs w:val="24"/>
-          <w:lang w:val="uk-UA" w:eastAsia="ru-RU"/>
-        </w:rPr>
-        <w:t>;</w:t>
-      </w:r>
-    </w:p>
-    <w:p>
-      <w:pPr>
-        <w:tabs>
-          <w:tab w:val="left" w:pos="935"/>
-          <w:tab w:val="left" w:pos="9498"/>
-        </w:tabs>
-        <w:spacing w:after="0" w:line="240" w:lineRule="auto"/>
-        <w:ind w:right="707"/>
-        <w:jc w:val="both"/>
-        <w:rPr>
-          <w:rFonts w:asciiTheme="majorHAnsi" w:eastAsia="Times New Roman" w:hAnsiTheme="majorHAnsi" w:cs="Times New Roman"/>
-          <w:sz w:val="24"/>
-          <w:szCs w:val="24"/>
-          <w:lang w:val="uk-UA" w:eastAsia="ru-RU"/>
-        </w:rPr>
-      </w:pPr>
-    </w:p>
-    <w:p>
-      <w:pPr>
-        <w:spacing w:after="0" w:line="240" w:lineRule="auto"/>
-        <w:ind w:left="567" w:right="707" w:firstLine="567"/>
-        <w:jc w:val="both"/>
-        <w:rPr>
-          <w:rFonts w:asciiTheme="majorHAnsi" w:eastAsia="Times New Roman" w:hAnsiTheme="majorHAnsi" w:cs="Times New Roman"/>
-          <w:bCs/>
-          <w:sz w:val="24"/>
-          <w:szCs w:val="24"/>
-          <w:lang w:val="uk-UA" w:eastAsia="ru-RU"/>
-        </w:rPr>
-      </w:pPr>
       <w:r>
         <w:rPr>
           <w:noProof/>
           <w:lang w:val="uk-UA" w:eastAsia="uk-UA"/>
         </w:rPr>
-        <w:lastRenderedPageBreak/>
         <mc:AlternateContent>
           <mc:Choice Requires="wps">
             <w:drawing>
-              <wp:anchor distT="45720" distB="45720" distL="114300" distR="114300" simplePos="0" relativeHeight="252088832" behindDoc="0" locked="0" layoutInCell="1" allowOverlap="1" wp14:anchorId="02BA7BAB" wp14:editId="46C447B9">
+              <wp:anchor distT="45720" distB="45720" distL="114300" distR="114300" simplePos="0" relativeHeight="252088832" behindDoc="0" locked="0" layoutInCell="1" allowOverlap="1" wp14:anchorId="02BA7BAB" wp14:editId="00853257">
                 <wp:simplePos x="0" y="0"/>
                 <wp:positionH relativeFrom="margin">
                   <wp:align>left</wp:align>
                 </wp:positionH>
                 <wp:positionV relativeFrom="paragraph">
-                  <wp:posOffset>57541</wp:posOffset>
+                  <wp:posOffset>3653693</wp:posOffset>
                 </wp:positionV>
                 <wp:extent cx="6300000" cy="360000"/>
                 <wp:effectExtent l="76200" t="57150" r="81915" b="97790"/>
@@ -6815,7 +6293,7 @@
                                 <w:szCs w:val="32"/>
                                 <w:lang w:val="en-US"/>
                               </w:rPr>
-                              <w:t>Additional Task</w:t>
+                              <w:t>Homework</w:t>
                             </w:r>
                           </w:p>
                         </w:txbxContent>
@@ -6837,7 +6315,7 @@
           </mc:Choice>
           <mc:Fallback>
             <w:pict>
-              <v:shape w14:anchorId="02BA7BAB" id="_x0000_s1031" type="#_x0000_t202" style="position:absolute;left:0;text-align:left;margin-left:0;margin-top:4.55pt;width:496.05pt;height:28.35pt;z-index:252088832;visibility:visible;mso-wrap-style:square;mso-width-percent:0;mso-height-percent:0;mso-wrap-distance-left:9pt;mso-wrap-distance-top:3.6pt;mso-wrap-distance-right:9pt;mso-wrap-distance-bottom:3.6pt;mso-position-horizontal:left;mso-position-horizontal-relative:margin;mso-position-vertical:absolute;mso-position-vertical-relative:text;mso-width-percent:0;mso-height-percent:0;mso-width-relative:margin;mso-height-relative:margin;v-text-anchor:top" o:gfxdata="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" fillcolor="#070c0f" strokecolor="window" strokeweight="3pt">
+              <v:shape w14:anchorId="02BA7BAB" id="_x0000_s1031" type="#_x0000_t202" style="position:absolute;left:0;text-align:left;margin-left:0;margin-top:287.7pt;width:496.05pt;height:28.35pt;z-index:252088832;visibility:visible;mso-wrap-style:square;mso-width-percent:0;mso-height-percent:0;mso-wrap-distance-left:9pt;mso-wrap-distance-top:3.6pt;mso-wrap-distance-right:9pt;mso-wrap-distance-bottom:3.6pt;mso-position-horizontal:left;mso-position-horizontal-relative:margin;mso-position-vertical:absolute;mso-position-vertical-relative:text;mso-width-percent:0;mso-height-percent:0;mso-width-relative:margin;mso-height-relative:margin;v-text-anchor:top" o:gfxdata="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" fillcolor="#070c0f" strokecolor="window" strokeweight="3pt">
                 <v:shadow on="t" color="black" opacity="24903f" origin=",.5" offset="0,.55556mm"/>
                 <v:textbox inset=",.8mm">
                   <w:txbxContent>
@@ -6860,7 +6338,7 @@
                           <w:szCs w:val="32"/>
                           <w:lang w:val="en-US"/>
                         </w:rPr>
-                        <w:t>Additional Task</w:t>
+                        <w:t>Homework</w:t>
                       </w:r>
                     </w:p>
                   </w:txbxContent>
@@ -6874,279 +6352,65 @@
       <w:r>
         <w:rPr>
           <w:rFonts w:asciiTheme="majorHAnsi" w:eastAsia="Times New Roman" w:hAnsiTheme="majorHAnsi" w:cs="Times New Roman"/>
-          <w:bCs/>
-          <w:sz w:val="24"/>
-          <w:szCs w:val="24"/>
-          <w:lang w:val="uk-UA" w:eastAsia="ru-RU"/>
-        </w:rPr>
-        <w:t>Тепер може порахувати бали і зробити висновки:</w:t>
-      </w:r>
-    </w:p>
-    <w:p>
-      <w:pPr>
-        <w:spacing w:after="0" w:line="240" w:lineRule="auto"/>
-        <w:ind w:left="567" w:right="707" w:firstLine="567"/>
-        <w:jc w:val="both"/>
-        <w:rPr>
-          <w:rFonts w:asciiTheme="majorHAnsi" w:eastAsia="Times New Roman" w:hAnsiTheme="majorHAnsi" w:cs="Times New Roman"/>
-          <w:bCs/>
-          <w:sz w:val="24"/>
-          <w:szCs w:val="24"/>
-          <w:lang w:val="uk-UA" w:eastAsia="ru-RU"/>
-        </w:rPr>
-      </w:pPr>
-    </w:p>
-    <w:p>
-      <w:pPr>
-        <w:spacing w:after="0" w:line="240" w:lineRule="auto"/>
-        <w:ind w:left="1416" w:right="707" w:firstLine="567"/>
-        <w:jc w:val="both"/>
-        <w:rPr>
-          <w:rFonts w:asciiTheme="majorHAnsi" w:eastAsia="Times New Roman" w:hAnsiTheme="majorHAnsi" w:cs="Times New Roman"/>
-          <w:sz w:val="24"/>
-          <w:szCs w:val="24"/>
-          <w:lang w:eastAsia="ru-RU"/>
-        </w:rPr>
-      </w:pPr>
-      <w:r>
-        <w:rPr>
-          <w:rFonts w:asciiTheme="majorHAnsi" w:eastAsia="Times New Roman" w:hAnsiTheme="majorHAnsi" w:cs="Times New Roman"/>
-          <w:b/>
-          <w:color w:val="1F497D"/>
-          <w:sz w:val="24"/>
-          <w:szCs w:val="24"/>
-          <w:lang w:val="en-US" w:eastAsia="ru-RU"/>
-        </w:rPr>
-        <w:t>Test Part</w:t>
-      </w:r>
-      <w:r>
-        <w:rPr>
-          <w:rFonts w:asciiTheme="majorHAnsi" w:eastAsia="Times New Roman" w:hAnsiTheme="majorHAnsi" w:cs="Times New Roman"/>
-          <w:sz w:val="24"/>
-          <w:szCs w:val="24"/>
-          <w:lang w:val="uk-UA" w:eastAsia="ru-RU"/>
-        </w:rPr>
-        <w:tab/>
-      </w:r>
-      <w:r>
-        <w:rPr>
-          <w:rFonts w:asciiTheme="majorHAnsi" w:eastAsia="Times New Roman" w:hAnsiTheme="majorHAnsi" w:cs="Times New Roman"/>
-          <w:sz w:val="24"/>
-          <w:szCs w:val="24"/>
-          <w:lang w:val="uk-UA" w:eastAsia="ru-RU"/>
-        </w:rPr>
-        <w:tab/>
-      </w:r>
-      <w:r>
-        <w:rPr>
-          <w:rFonts w:asciiTheme="majorHAnsi" w:eastAsia="Times New Roman" w:hAnsiTheme="majorHAnsi" w:cs="Times New Roman"/>
-          <w:sz w:val="24"/>
-          <w:szCs w:val="24"/>
-          <w:lang w:eastAsia="ru-RU"/>
-        </w:rPr>
-        <w:t>________________________ / (</w:t>
-      </w:r>
-      <w:r>
-        <w:rPr>
-          <w:rFonts w:asciiTheme="majorHAnsi" w:eastAsia="Times New Roman" w:hAnsiTheme="majorHAnsi" w:cs="Times New Roman"/>
-          <w:sz w:val="24"/>
-          <w:szCs w:val="24"/>
-          <w:lang w:val="en-US" w:eastAsia="ru-RU"/>
-        </w:rPr>
-        <w:t>20</w:t>
-      </w:r>
-      <w:r>
-        <w:rPr>
-          <w:rFonts w:asciiTheme="majorHAnsi" w:eastAsia="Times New Roman" w:hAnsiTheme="majorHAnsi" w:cs="Times New Roman"/>
-          <w:sz w:val="24"/>
-          <w:szCs w:val="24"/>
-          <w:lang w:eastAsia="ru-RU"/>
-        </w:rPr>
-        <w:t>)</w:t>
-      </w:r>
-    </w:p>
-    <w:p>
-      <w:pPr>
-        <w:spacing w:after="0" w:line="240" w:lineRule="auto"/>
-        <w:ind w:left="1416" w:right="707" w:firstLine="567"/>
-        <w:jc w:val="both"/>
-        <w:rPr>
-          <w:rFonts w:asciiTheme="majorHAnsi" w:eastAsia="Times New Roman" w:hAnsiTheme="majorHAnsi" w:cs="Times New Roman"/>
-          <w:sz w:val="24"/>
-          <w:szCs w:val="24"/>
-          <w:lang w:val="en-US" w:eastAsia="ru-RU"/>
-        </w:rPr>
-      </w:pPr>
-      <w:r>
-        <w:rPr>
-          <w:rFonts w:asciiTheme="majorHAnsi" w:eastAsia="Times New Roman" w:hAnsiTheme="majorHAnsi" w:cs="Times New Roman"/>
-          <w:b/>
-          <w:color w:val="1F497D"/>
-          <w:sz w:val="24"/>
-          <w:szCs w:val="24"/>
-          <w:lang w:val="en-US" w:eastAsia="ru-RU"/>
-        </w:rPr>
-        <w:t>Practice</w:t>
-      </w:r>
-      <w:r>
-        <w:rPr>
-          <w:rFonts w:asciiTheme="majorHAnsi" w:eastAsia="Times New Roman" w:hAnsiTheme="majorHAnsi" w:cs="Times New Roman"/>
-          <w:b/>
-          <w:color w:val="1F497D"/>
-          <w:sz w:val="24"/>
-          <w:szCs w:val="24"/>
-          <w:lang w:val="en-US" w:eastAsia="ru-RU"/>
-        </w:rPr>
-        <w:t xml:space="preserve"> Part</w:t>
-      </w:r>
-      <w:r>
-        <w:rPr>
-          <w:rFonts w:asciiTheme="majorHAnsi" w:eastAsia="Times New Roman" w:hAnsiTheme="majorHAnsi" w:cs="Times New Roman"/>
-          <w:sz w:val="24"/>
-          <w:szCs w:val="24"/>
-          <w:lang w:val="en-US" w:eastAsia="ru-RU"/>
-        </w:rPr>
-        <w:tab/>
-      </w:r>
-      <w:r>
-        <w:rPr>
-          <w:rFonts w:asciiTheme="majorHAnsi" w:eastAsia="Times New Roman" w:hAnsiTheme="majorHAnsi" w:cs="Times New Roman"/>
-          <w:sz w:val="24"/>
-          <w:szCs w:val="24"/>
-          <w:lang w:val="en-US" w:eastAsia="ru-RU"/>
-        </w:rPr>
-        <w:tab/>
-      </w:r>
-      <w:r>
-        <w:rPr>
-          <w:rFonts w:asciiTheme="majorHAnsi" w:eastAsia="Times New Roman" w:hAnsiTheme="majorHAnsi" w:cs="Times New Roman"/>
-          <w:sz w:val="24"/>
-          <w:szCs w:val="24"/>
-          <w:lang w:val="en-US" w:eastAsia="ru-RU"/>
-        </w:rPr>
-        <w:t>________________________ /</w:t>
-      </w:r>
-      <w:r>
-        <w:rPr>
-          <w:rFonts w:asciiTheme="majorHAnsi" w:eastAsia="Times New Roman" w:hAnsiTheme="majorHAnsi" w:cs="Times New Roman"/>
-          <w:sz w:val="24"/>
-          <w:szCs w:val="24"/>
-          <w:lang w:val="en-US" w:eastAsia="ru-RU"/>
-        </w:rPr>
-        <w:t xml:space="preserve"> </w:t>
-      </w:r>
-      <w:r>
-        <w:rPr>
-          <w:rFonts w:asciiTheme="majorHAnsi" w:eastAsia="Times New Roman" w:hAnsiTheme="majorHAnsi" w:cs="Times New Roman"/>
-          <w:sz w:val="24"/>
-          <w:szCs w:val="24"/>
-          <w:lang w:val="en-US" w:eastAsia="ru-RU"/>
-        </w:rPr>
-        <w:t>(</w:t>
-      </w:r>
-      <w:r>
-        <w:rPr>
-          <w:rFonts w:asciiTheme="majorHAnsi" w:eastAsia="Times New Roman" w:hAnsiTheme="majorHAnsi" w:cs="Times New Roman"/>
-          <w:sz w:val="24"/>
-          <w:szCs w:val="24"/>
-          <w:lang w:val="en-US" w:eastAsia="ru-RU"/>
-        </w:rPr>
-        <w:t>1</w:t>
-      </w:r>
-      <w:r>
-        <w:rPr>
-          <w:rFonts w:asciiTheme="majorHAnsi" w:eastAsia="Times New Roman" w:hAnsiTheme="majorHAnsi" w:cs="Times New Roman"/>
-          <w:sz w:val="24"/>
-          <w:szCs w:val="24"/>
-          <w:lang w:val="en-US" w:eastAsia="ru-RU"/>
-        </w:rPr>
-        <w:t>0</w:t>
-      </w:r>
-      <w:r>
-        <w:rPr>
-          <w:rFonts w:asciiTheme="majorHAnsi" w:eastAsia="Times New Roman" w:hAnsiTheme="majorHAnsi" w:cs="Times New Roman"/>
-          <w:sz w:val="24"/>
-          <w:szCs w:val="24"/>
-          <w:lang w:val="en-US" w:eastAsia="ru-RU"/>
-        </w:rPr>
-        <w:t>)</w:t>
-      </w:r>
-    </w:p>
-    <w:p>
-      <w:pPr>
-        <w:spacing w:after="0" w:line="240" w:lineRule="auto"/>
-        <w:ind w:left="1416" w:right="707" w:firstLine="567"/>
-        <w:jc w:val="both"/>
-        <w:rPr>
-          <w:rFonts w:asciiTheme="majorHAnsi" w:eastAsia="Times New Roman" w:hAnsiTheme="majorHAnsi" w:cs="Times New Roman"/>
-          <w:sz w:val="24"/>
-          <w:szCs w:val="24"/>
-          <w:lang w:eastAsia="ru-RU"/>
-        </w:rPr>
-      </w:pPr>
-      <w:r>
-        <w:rPr>
-          <w:rFonts w:asciiTheme="majorHAnsi" w:eastAsia="Times New Roman" w:hAnsiTheme="majorHAnsi" w:cs="Times New Roman"/>
-          <w:b/>
-          <w:color w:val="1F497D"/>
-          <w:sz w:val="24"/>
-          <w:szCs w:val="24"/>
-          <w:lang w:val="en-US" w:eastAsia="ru-RU"/>
-        </w:rPr>
-        <w:t>Result</w:t>
-      </w:r>
-      <w:r>
-        <w:rPr>
-          <w:rFonts w:asciiTheme="majorHAnsi" w:eastAsia="Times New Roman" w:hAnsiTheme="majorHAnsi" w:cs="Times New Roman"/>
-          <w:b/>
-          <w:color w:val="1F497D"/>
-          <w:sz w:val="24"/>
-          <w:szCs w:val="24"/>
-          <w:lang w:eastAsia="ru-RU"/>
-        </w:rPr>
-        <w:t xml:space="preserve"> </w:t>
-      </w:r>
-      <w:r>
-        <w:rPr>
-          <w:rFonts w:asciiTheme="majorHAnsi" w:eastAsia="Times New Roman" w:hAnsiTheme="majorHAnsi" w:cs="Times New Roman"/>
-          <w:b/>
-          <w:color w:val="1F497D"/>
-          <w:sz w:val="24"/>
-          <w:szCs w:val="24"/>
-          <w:lang w:eastAsia="ru-RU"/>
-        </w:rPr>
-        <w:tab/>
-      </w:r>
-      <w:r>
-        <w:rPr>
-          <w:rFonts w:asciiTheme="majorHAnsi" w:eastAsia="Times New Roman" w:hAnsiTheme="majorHAnsi" w:cs="Times New Roman"/>
-          <w:b/>
-          <w:color w:val="1F497D"/>
-          <w:sz w:val="24"/>
-          <w:szCs w:val="24"/>
-          <w:lang w:eastAsia="ru-RU"/>
-        </w:rPr>
-        <w:tab/>
-      </w:r>
-      <w:r>
-        <w:rPr>
-          <w:rFonts w:asciiTheme="majorHAnsi" w:eastAsia="Times New Roman" w:hAnsiTheme="majorHAnsi" w:cs="Times New Roman"/>
-          <w:b/>
-          <w:color w:val="1F497D"/>
-          <w:sz w:val="24"/>
-          <w:szCs w:val="24"/>
-          <w:lang w:eastAsia="ru-RU"/>
-        </w:rPr>
-        <w:tab/>
-      </w:r>
-      <w:r>
-        <w:rPr>
-          <w:rFonts w:asciiTheme="majorHAnsi" w:eastAsia="Times New Roman" w:hAnsiTheme="majorHAnsi" w:cs="Times New Roman"/>
-          <w:sz w:val="24"/>
-          <w:szCs w:val="24"/>
-          <w:lang w:eastAsia="ru-RU"/>
-        </w:rPr>
-        <w:t>________________________ / (30)</w:t>
+          <w:sz w:val="24"/>
+          <w:szCs w:val="24"/>
+          <w:lang w:val="uk-UA" w:eastAsia="ru-RU"/>
+        </w:rPr>
+        <w:drawing>
+          <wp:anchor distT="0" distB="0" distL="114300" distR="114300" simplePos="0" relativeHeight="252107264" behindDoc="0" locked="0" layoutInCell="1" allowOverlap="1" wp14:anchorId="2EC7A406" wp14:editId="6AEE13C7">
+            <wp:simplePos x="0" y="0"/>
+            <wp:positionH relativeFrom="margin">
+              <wp:align>center</wp:align>
+            </wp:positionH>
+            <wp:positionV relativeFrom="paragraph">
+              <wp:posOffset>222690</wp:posOffset>
+            </wp:positionV>
+            <wp:extent cx="5190636" cy="3319871"/>
+            <wp:effectExtent l="0" t="0" r="0" b="0"/>
+            <wp:wrapTopAndBottom/>
+            <wp:docPr id="1520709947" name="Picture 1"/>
+            <wp:cNvGraphicFramePr>
+              <a:graphicFrameLocks xmlns:a="http://schemas.openxmlformats.org/drawingml/2006/main" noChangeAspect="1"/>
+            </wp:cNvGraphicFramePr>
+            <a:graphic xmlns:a="http://schemas.openxmlformats.org/drawingml/2006/main">
+              <a:graphicData uri="http://schemas.openxmlformats.org/drawingml/2006/picture">
+                <pic:pic xmlns:pic="http://schemas.openxmlformats.org/drawingml/2006/picture">
+                  <pic:nvPicPr>
+                    <pic:cNvPr id="1520709947" name=""/>
+                    <pic:cNvPicPr/>
+                  </pic:nvPicPr>
+                  <pic:blipFill>
+                    <a:blip r:embed="rId22">
+                      <a:extLst>
+                        <a:ext uri="{28A0092B-C50C-407E-A947-70E740481C1C}">
+                          <a14:useLocalDpi xmlns:a14="http://schemas.microsoft.com/office/drawing/2010/main" val="0"/>
+                        </a:ext>
+                      </a:extLst>
+                    </a:blip>
+                    <a:stretch>
+                      <a:fillRect/>
+                    </a:stretch>
+                  </pic:blipFill>
+                  <pic:spPr>
+                    <a:xfrm>
+                      <a:off x="0" y="0"/>
+                      <a:ext cx="5190636" cy="3319871"/>
+                    </a:xfrm>
+                    <a:prstGeom prst="rect">
+                      <a:avLst/>
+                    </a:prstGeom>
+                  </pic:spPr>
+                </pic:pic>
+              </a:graphicData>
+            </a:graphic>
+            <wp14:sizeRelH relativeFrom="page">
+              <wp14:pctWidth>0</wp14:pctWidth>
+            </wp14:sizeRelH>
+            <wp14:sizeRelV relativeFrom="page">
+              <wp14:pctHeight>0</wp14:pctHeight>
+            </wp14:sizeRelV>
+          </wp:anchor>
+        </w:drawing>
       </w:r>
     </w:p>
     <w:p>
@@ -7162,23 +6426,6 @@
           <w:rFonts w:asciiTheme="majorHAnsi" w:eastAsia="Times New Roman" w:hAnsiTheme="majorHAnsi" w:cs="Times New Roman"/>
           <w:sz w:val="24"/>
           <w:szCs w:val="24"/>
-          <w:lang w:eastAsia="ru-RU"/>
-        </w:rPr>
-      </w:pPr>
-    </w:p>
-    <w:p>
-      <w:pPr>
-        <w:tabs>
-          <w:tab w:val="left" w:pos="935"/>
-          <w:tab w:val="left" w:pos="9498"/>
-        </w:tabs>
-        <w:spacing w:after="0" w:line="240" w:lineRule="auto"/>
-        <w:ind w:left="567" w:right="707" w:firstLine="567"/>
-        <w:jc w:val="both"/>
-        <w:rPr>
-          <w:rFonts w:asciiTheme="majorHAnsi" w:eastAsia="Times New Roman" w:hAnsiTheme="majorHAnsi" w:cs="Times New Roman"/>
-          <w:sz w:val="24"/>
-          <w:szCs w:val="24"/>
           <w:lang w:val="uk-UA" w:eastAsia="ru-RU"/>
         </w:rPr>
       </w:pPr>
@@ -7192,7 +6439,7 @@
           <w:szCs w:val="24"/>
           <w:lang w:val="uk-UA" w:eastAsia="ru-RU"/>
         </w:rPr>
-        <w:t>Висново</w:t>
+        <w:t>Завдання 1</w:t>
       </w:r>
       <w:r>
         <w:rPr>
@@ -7204,7 +6451,7 @@
           <w:szCs w:val="24"/>
           <w:lang w:val="uk-UA" w:eastAsia="ru-RU"/>
         </w:rPr>
-        <w:t>к.</w:t>
+        <w:t>.</w:t>
       </w:r>
       <w:r>
         <w:rPr>
@@ -7215,283 +6462,137 @@
         </w:rPr>
         <w:t xml:space="preserve"> </w:t>
       </w:r>
-      <w:r>
-        <w:rPr>
-          <w:rFonts w:asciiTheme="majorHAnsi" w:eastAsia="Times New Roman" w:hAnsiTheme="majorHAnsi" w:cs="Times New Roman"/>
-          <w:sz w:val="24"/>
-          <w:szCs w:val="24"/>
-          <w:lang w:val="uk-UA" w:eastAsia="ru-RU"/>
-        </w:rPr>
-        <w:t>П</w:t>
-      </w:r>
-      <w:r>
-        <w:rPr>
-          <w:rFonts w:asciiTheme="majorHAnsi" w:eastAsia="Times New Roman" w:hAnsiTheme="majorHAnsi" w:cs="Times New Roman"/>
-          <w:sz w:val="24"/>
-          <w:szCs w:val="24"/>
-          <w:lang w:val="uk-UA" w:eastAsia="ru-RU"/>
-        </w:rPr>
-        <w:t>ідкресліть той варіант, що на вашу думку є найближчий до правди:</w:t>
+      <w:proofErr w:type="spellStart"/>
+      <w:r>
+        <w:rPr>
+          <w:rFonts w:asciiTheme="majorHAnsi" w:eastAsia="Times New Roman" w:hAnsiTheme="majorHAnsi" w:cs="Times New Roman"/>
+          <w:sz w:val="24"/>
+          <w:szCs w:val="24"/>
+          <w:lang w:val="uk-UA" w:eastAsia="ru-RU"/>
+        </w:rPr>
+        <w:t>Повіторіть</w:t>
+      </w:r>
+      <w:proofErr w:type="spellEnd"/>
+      <w:r>
+        <w:rPr>
+          <w:rFonts w:asciiTheme="majorHAnsi" w:eastAsia="Times New Roman" w:hAnsiTheme="majorHAnsi" w:cs="Times New Roman"/>
+          <w:sz w:val="24"/>
+          <w:szCs w:val="24"/>
+          <w:lang w:val="uk-UA" w:eastAsia="ru-RU"/>
+        </w:rPr>
+        <w:t xml:space="preserve"> вдома код найпростішого телеграм-бота, або </w:t>
+      </w:r>
+      <w:r>
+        <w:rPr>
+          <w:rFonts w:asciiTheme="majorHAnsi" w:eastAsia="Times New Roman" w:hAnsiTheme="majorHAnsi" w:cs="Times New Roman"/>
+          <w:sz w:val="24"/>
+          <w:szCs w:val="24"/>
+          <w:lang w:val="uk-UA" w:eastAsia="ru-RU"/>
+        </w:rPr>
+        <w:t xml:space="preserve">ж бота, який копіює </w:t>
+      </w:r>
+      <w:proofErr w:type="spellStart"/>
+      <w:r>
+        <w:rPr>
+          <w:rFonts w:asciiTheme="majorHAnsi" w:eastAsia="Times New Roman" w:hAnsiTheme="majorHAnsi" w:cs="Times New Roman"/>
+          <w:sz w:val="24"/>
+          <w:szCs w:val="24"/>
+          <w:lang w:val="uk-UA" w:eastAsia="ru-RU"/>
+        </w:rPr>
+        <w:t>Mirror</w:t>
+      </w:r>
+      <w:proofErr w:type="spellEnd"/>
+      <w:r>
+        <w:rPr>
+          <w:rFonts w:asciiTheme="majorHAnsi" w:eastAsia="Times New Roman" w:hAnsiTheme="majorHAnsi" w:cs="Times New Roman"/>
+          <w:sz w:val="24"/>
+          <w:szCs w:val="24"/>
+          <w:lang w:val="uk-UA" w:eastAsia="ru-RU"/>
+        </w:rPr>
+        <w:t xml:space="preserve"> </w:t>
+      </w:r>
+      <w:proofErr w:type="spellStart"/>
+      <w:r>
+        <w:rPr>
+          <w:rFonts w:asciiTheme="majorHAnsi" w:eastAsia="Times New Roman" w:hAnsiTheme="majorHAnsi" w:cs="Times New Roman"/>
+          <w:sz w:val="24"/>
+          <w:szCs w:val="24"/>
+          <w:lang w:val="uk-UA" w:eastAsia="ru-RU"/>
+        </w:rPr>
+        <w:t>Bot</w:t>
+      </w:r>
+      <w:proofErr w:type="spellEnd"/>
+      <w:r>
+        <w:rPr>
+          <w:rFonts w:asciiTheme="majorHAnsi" w:eastAsia="Times New Roman" w:hAnsiTheme="majorHAnsi" w:cs="Times New Roman"/>
+          <w:sz w:val="24"/>
+          <w:szCs w:val="24"/>
+          <w:lang w:val="en-US" w:eastAsia="ru-RU"/>
+        </w:rPr>
+        <w:t>’</w:t>
+      </w:r>
+      <w:r>
+        <w:rPr>
+          <w:rFonts w:asciiTheme="majorHAnsi" w:eastAsia="Times New Roman" w:hAnsiTheme="majorHAnsi" w:cs="Times New Roman"/>
+          <w:sz w:val="24"/>
+          <w:szCs w:val="24"/>
+          <w:lang w:val="uk-UA" w:eastAsia="ru-RU"/>
+        </w:rPr>
+        <w:t>а</w:t>
+      </w:r>
+      <w:r>
+        <w:rPr>
+          <w:rFonts w:asciiTheme="majorHAnsi" w:eastAsia="Times New Roman" w:hAnsiTheme="majorHAnsi" w:cs="Times New Roman"/>
+          <w:sz w:val="24"/>
+          <w:szCs w:val="24"/>
+          <w:lang w:val="uk-UA" w:eastAsia="ru-RU"/>
+        </w:rPr>
+        <w:t>. Переконайтесь, що все працює правильно.</w:t>
       </w:r>
     </w:p>
     <w:p>
       <w:pPr>
-        <w:tabs>
-          <w:tab w:val="left" w:pos="935"/>
-          <w:tab w:val="left" w:pos="9498"/>
-        </w:tabs>
-        <w:spacing w:after="0" w:line="240" w:lineRule="auto"/>
-        <w:ind w:left="567" w:right="707" w:firstLine="567"/>
-        <w:jc w:val="both"/>
-        <w:rPr>
-          <w:rFonts w:asciiTheme="majorHAnsi" w:eastAsia="Times New Roman" w:hAnsiTheme="majorHAnsi" w:cs="Times New Roman"/>
-          <w:sz w:val="24"/>
-          <w:szCs w:val="24"/>
-          <w:lang w:val="uk-UA" w:eastAsia="ru-RU"/>
-        </w:rPr>
-      </w:pPr>
-    </w:p>
-    <w:p>
-      <w:pPr>
         <w:pStyle w:val="ListParagraph"/>
-        <w:numPr>
-          <w:ilvl w:val="0"/>
-          <w:numId w:val="19"/>
-        </w:numPr>
         <w:tabs>
           <w:tab w:val="left" w:pos="1418"/>
           <w:tab w:val="left" w:pos="9498"/>
         </w:tabs>
         <w:spacing w:after="0" w:line="240" w:lineRule="auto"/>
-        <w:ind w:left="567" w:right="707" w:firstLine="567"/>
+        <w:ind w:left="1134" w:right="707"/>
         <w:jc w:val="both"/>
         <w:rPr>
           <w:rFonts w:asciiTheme="majorHAnsi" w:eastAsia="Times New Roman" w:hAnsiTheme="majorHAnsi" w:cs="Times New Roman"/>
           <w:sz w:val="24"/>
           <w:szCs w:val="24"/>
-          <w:lang w:val="uk-UA" w:eastAsia="ru-RU"/>
-        </w:rPr>
-      </w:pPr>
-      <w:r>
-        <w:rPr>
-          <w:rFonts w:asciiTheme="majorHAnsi" w:eastAsia="Times New Roman" w:hAnsiTheme="majorHAnsi" w:cs="Times New Roman"/>
-          <w:sz w:val="24"/>
-          <w:szCs w:val="24"/>
-          <w:lang w:val="uk-UA" w:eastAsia="ru-RU"/>
-        </w:rPr>
-        <w:t>Все круто, мій результат ідеальний;</w:t>
-      </w:r>
+          <w:lang w:val="en-US" w:eastAsia="ru-RU"/>
+        </w:rPr>
+      </w:pPr>
     </w:p>
     <w:p>
       <w:pPr>
         <w:pStyle w:val="ListParagraph"/>
-        <w:numPr>
-          <w:ilvl w:val="0"/>
-          <w:numId w:val="19"/>
-        </w:numPr>
         <w:tabs>
           <w:tab w:val="left" w:pos="1418"/>
           <w:tab w:val="left" w:pos="9498"/>
         </w:tabs>
         <w:spacing w:after="0" w:line="240" w:lineRule="auto"/>
-        <w:ind w:left="567" w:right="707" w:firstLine="567"/>
+        <w:ind w:left="1134" w:right="707"/>
         <w:jc w:val="both"/>
         <w:rPr>
           <w:rFonts w:asciiTheme="majorHAnsi" w:eastAsia="Times New Roman" w:hAnsiTheme="majorHAnsi" w:cs="Times New Roman"/>
           <w:sz w:val="24"/>
           <w:szCs w:val="24"/>
-          <w:lang w:val="uk-UA" w:eastAsia="ru-RU"/>
-        </w:rPr>
-      </w:pPr>
-      <w:r>
-        <w:rPr>
-          <w:rFonts w:asciiTheme="majorHAnsi" w:eastAsia="Times New Roman" w:hAnsiTheme="majorHAnsi" w:cs="Times New Roman"/>
-          <w:sz w:val="24"/>
-          <w:szCs w:val="24"/>
-          <w:lang w:val="uk-UA" w:eastAsia="ru-RU"/>
-        </w:rPr>
-        <w:t>Я майже з усім справився</w:t>
-      </w:r>
-      <w:r>
-        <w:rPr>
-          <w:rFonts w:asciiTheme="majorHAnsi" w:eastAsia="Times New Roman" w:hAnsiTheme="majorHAnsi" w:cs="Times New Roman"/>
-          <w:sz w:val="24"/>
-          <w:szCs w:val="24"/>
-          <w:lang w:val="uk-UA" w:eastAsia="ru-RU"/>
-        </w:rPr>
-        <w:t>/справилась</w:t>
-      </w:r>
-      <w:r>
-        <w:rPr>
-          <w:rFonts w:asciiTheme="majorHAnsi" w:eastAsia="Times New Roman" w:hAnsiTheme="majorHAnsi" w:cs="Times New Roman"/>
-          <w:sz w:val="24"/>
-          <w:szCs w:val="24"/>
-          <w:lang w:val="uk-UA" w:eastAsia="ru-RU"/>
-        </w:rPr>
-        <w:t xml:space="preserve">, трохи допрацюю і все буде </w:t>
-      </w:r>
-      <w:proofErr w:type="spellStart"/>
-      <w:r>
-        <w:rPr>
-          <w:rFonts w:asciiTheme="majorHAnsi" w:eastAsia="Times New Roman" w:hAnsiTheme="majorHAnsi" w:cs="Times New Roman"/>
-          <w:sz w:val="24"/>
-          <w:szCs w:val="24"/>
-          <w:lang w:val="uk-UA" w:eastAsia="ru-RU"/>
-        </w:rPr>
-        <w:t>ок</w:t>
-      </w:r>
-      <w:proofErr w:type="spellEnd"/>
-      <w:r>
-        <w:rPr>
-          <w:rFonts w:asciiTheme="majorHAnsi" w:eastAsia="Times New Roman" w:hAnsiTheme="majorHAnsi" w:cs="Times New Roman"/>
-          <w:sz w:val="24"/>
-          <w:szCs w:val="24"/>
-          <w:lang w:val="uk-UA" w:eastAsia="ru-RU"/>
-        </w:rPr>
-        <w:t>;</w:t>
-      </w:r>
-    </w:p>
-    <w:p>
-      <w:pPr>
-        <w:pStyle w:val="ListParagraph"/>
-        <w:numPr>
-          <w:ilvl w:val="0"/>
-          <w:numId w:val="19"/>
-        </w:numPr>
-        <w:tabs>
-          <w:tab w:val="left" w:pos="1418"/>
-          <w:tab w:val="left" w:pos="9498"/>
-        </w:tabs>
-        <w:spacing w:after="0" w:line="240" w:lineRule="auto"/>
-        <w:ind w:left="567" w:right="707" w:firstLine="567"/>
-        <w:jc w:val="both"/>
-        <w:rPr>
-          <w:rFonts w:asciiTheme="majorHAnsi" w:eastAsia="Times New Roman" w:hAnsiTheme="majorHAnsi" w:cs="Times New Roman"/>
-          <w:sz w:val="24"/>
-          <w:szCs w:val="24"/>
-          <w:lang w:val="uk-UA" w:eastAsia="ru-RU"/>
-        </w:rPr>
-      </w:pPr>
-      <w:r>
-        <w:rPr>
-          <w:rFonts w:asciiTheme="majorHAnsi" w:eastAsia="Times New Roman" w:hAnsiTheme="majorHAnsi" w:cs="Times New Roman"/>
-          <w:sz w:val="24"/>
-          <w:szCs w:val="24"/>
-          <w:lang w:val="uk-UA" w:eastAsia="ru-RU"/>
-        </w:rPr>
-        <w:t>Ну таке</w:t>
-      </w:r>
-      <w:r>
-        <w:rPr>
-          <w:rFonts w:asciiTheme="majorHAnsi" w:eastAsia="Times New Roman" w:hAnsiTheme="majorHAnsi" w:cs="Times New Roman"/>
-          <w:sz w:val="24"/>
-          <w:szCs w:val="24"/>
-          <w:lang w:val="uk-UA" w:eastAsia="ru-RU"/>
-        </w:rPr>
-        <w:t>…</w:t>
-      </w:r>
-      <w:r>
-        <w:rPr>
-          <w:rFonts w:asciiTheme="majorHAnsi" w:eastAsia="Times New Roman" w:hAnsiTheme="majorHAnsi" w:cs="Times New Roman"/>
-          <w:sz w:val="24"/>
-          <w:szCs w:val="24"/>
-          <w:lang w:val="uk-UA" w:eastAsia="ru-RU"/>
-        </w:rPr>
-        <w:t xml:space="preserve"> </w:t>
-      </w:r>
-      <w:r>
-        <w:rPr>
-          <w:rFonts w:asciiTheme="majorHAnsi" w:eastAsia="Times New Roman" w:hAnsiTheme="majorHAnsi" w:cs="Times New Roman"/>
-          <w:sz w:val="24"/>
-          <w:szCs w:val="24"/>
-          <w:lang w:val="uk-UA" w:eastAsia="ru-RU"/>
-        </w:rPr>
-        <w:t>Я</w:t>
-      </w:r>
-      <w:r>
-        <w:rPr>
-          <w:rFonts w:asciiTheme="majorHAnsi" w:eastAsia="Times New Roman" w:hAnsiTheme="majorHAnsi" w:cs="Times New Roman"/>
-          <w:sz w:val="24"/>
-          <w:szCs w:val="24"/>
-          <w:lang w:val="uk-UA" w:eastAsia="ru-RU"/>
-        </w:rPr>
-        <w:t xml:space="preserve"> багато чого не розумію, треба попрацювати, щоб наздогнати;</w:t>
-      </w:r>
-    </w:p>
-    <w:p>
-      <w:pPr>
-        <w:pStyle w:val="ListParagraph"/>
-        <w:numPr>
-          <w:ilvl w:val="0"/>
-          <w:numId w:val="19"/>
-        </w:numPr>
-        <w:tabs>
-          <w:tab w:val="left" w:pos="1418"/>
-          <w:tab w:val="left" w:pos="9498"/>
-        </w:tabs>
-        <w:spacing w:after="0" w:line="240" w:lineRule="auto"/>
-        <w:ind w:left="567" w:right="707" w:firstLine="567"/>
-        <w:jc w:val="both"/>
-        <w:rPr>
-          <w:rFonts w:asciiTheme="majorHAnsi" w:eastAsia="Times New Roman" w:hAnsiTheme="majorHAnsi" w:cs="Times New Roman"/>
-          <w:sz w:val="24"/>
-          <w:szCs w:val="24"/>
-          <w:lang w:val="uk-UA" w:eastAsia="ru-RU"/>
-        </w:rPr>
-      </w:pPr>
-      <w:r>
-        <w:rPr>
-          <w:rFonts w:asciiTheme="majorHAnsi" w:eastAsia="Times New Roman" w:hAnsiTheme="majorHAnsi" w:cs="Times New Roman"/>
-          <w:sz w:val="24"/>
-          <w:szCs w:val="24"/>
-          <w:lang w:val="uk-UA" w:eastAsia="ru-RU"/>
-        </w:rPr>
-        <w:t>Все погано, я засмучений</w:t>
-      </w:r>
-      <w:r>
-        <w:rPr>
-          <w:rFonts w:asciiTheme="majorHAnsi" w:eastAsia="Times New Roman" w:hAnsiTheme="majorHAnsi" w:cs="Times New Roman"/>
-          <w:sz w:val="24"/>
-          <w:szCs w:val="24"/>
-          <w:lang w:val="uk-UA" w:eastAsia="ru-RU"/>
-        </w:rPr>
-        <w:t>/засмучена</w:t>
-      </w:r>
-      <w:r>
-        <w:rPr>
-          <w:rFonts w:asciiTheme="majorHAnsi" w:eastAsia="Times New Roman" w:hAnsiTheme="majorHAnsi" w:cs="Times New Roman"/>
-          <w:sz w:val="24"/>
-          <w:szCs w:val="24"/>
-          <w:lang w:val="uk-UA" w:eastAsia="ru-RU"/>
-        </w:rPr>
-        <w:t xml:space="preserve">, </w:t>
-      </w:r>
-      <w:r>
-        <w:rPr>
-          <w:rFonts w:asciiTheme="majorHAnsi" w:eastAsia="Times New Roman" w:hAnsiTheme="majorHAnsi" w:cs="Times New Roman"/>
-          <w:sz w:val="24"/>
-          <w:szCs w:val="24"/>
-          <w:lang w:val="uk-UA" w:eastAsia="ru-RU"/>
-        </w:rPr>
-        <w:t>здається, самостійно працювати не можу</w:t>
-      </w:r>
-      <w:r>
-        <w:rPr>
-          <w:rFonts w:asciiTheme="majorHAnsi" w:eastAsia="Times New Roman" w:hAnsiTheme="majorHAnsi" w:cs="Times New Roman"/>
-          <w:sz w:val="24"/>
-          <w:szCs w:val="24"/>
-          <w:lang w:val="uk-UA" w:eastAsia="ru-RU"/>
-        </w:rPr>
-        <w:t>.</w:t>
-      </w:r>
+          <w:lang w:val="en-US" w:eastAsia="ru-RU"/>
+        </w:rPr>
+      </w:pPr>
     </w:p>
     <w:sectPr>
-      <w:headerReference w:type="even" r:id="rId20"/>
-      <w:headerReference w:type="default" r:id="rId21"/>
-      <w:footerReference w:type="even" r:id="rId22"/>
-      <w:footerReference w:type="default" r:id="rId23"/>
-      <w:headerReference w:type="first" r:id="rId24"/>
-      <w:footerReference w:type="first" r:id="rId25"/>
+      <w:headerReference w:type="even" r:id="rId23"/>
+      <w:headerReference w:type="default" r:id="rId24"/>
+      <w:footerReference w:type="even" r:id="rId25"/>
+      <w:footerReference w:type="default" r:id="rId26"/>
+      <w:headerReference w:type="first" r:id="rId27"/>
+      <w:footerReference w:type="first" r:id="rId28"/>
       <w:type w:val="continuous"/>
       <w:pgSz w:w="11906" w:h="16838"/>
       <w:pgMar w:top="567" w:right="567" w:bottom="567" w:left="567" w:header="284" w:footer="215" w:gutter="567"/>

</xml_diff>

<commit_message>
L25 Add teachers book
</commit_message>
<xml_diff>
--- a/lessons-words/JA L25 (TelegramBot)/SB L25 (Telegram Bot).docx
+++ b/lessons-words/JA L25 (TelegramBot)/SB L25 (Telegram Bot).docx
@@ -62,6 +62,15 @@
           <w:szCs w:val="40"/>
         </w:rPr>
         <w:t xml:space="preserve"> </w:t>
+      </w:r>
+      <w:r>
+        <w:rPr>
+          <w:b/>
+          <w:sz w:val="40"/>
+          <w:szCs w:val="40"/>
+          <w:lang w:val="en-US"/>
+        </w:rPr>
+        <w:t xml:space="preserve">My First </w:t>
       </w:r>
       <w:r>
         <w:rPr>
@@ -86,8 +95,7 @@
           <w:rFonts w:ascii="Cambria" w:eastAsia="Times New Roman" w:hAnsi="Cambria" w:cs="Times New Roman"/>
           <w:sz w:val="24"/>
           <w:szCs w:val="24"/>
-          <w:highlight w:val="yellow"/>
-          <w:lang w:val="uk-UA" w:eastAsia="ru-RU"/>
+          <w:lang w:val="en-US" w:eastAsia="ru-RU"/>
         </w:rPr>
       </w:pPr>
       <w:r>
@@ -96,14 +104,13 @@
           <w:noProof/>
           <w:sz w:val="24"/>
           <w:szCs w:val="24"/>
-          <w:highlight w:val="yellow"/>
           <w:lang w:val="uk-UA" w:eastAsia="ru-RU"/>
         </w:rPr>
         <w:drawing>
-          <wp:anchor distT="0" distB="0" distL="114300" distR="114300" simplePos="0" relativeHeight="252089856" behindDoc="1" locked="0" layoutInCell="1" allowOverlap="1" wp14:anchorId="0FA926D2" wp14:editId="281B4E07">
+          <wp:anchor distT="0" distB="0" distL="114300" distR="114300" simplePos="0" relativeHeight="252089856" behindDoc="1" locked="0" layoutInCell="1" allowOverlap="1" wp14:anchorId="0FA926D2" wp14:editId="7BD0A821">
             <wp:simplePos x="0" y="0"/>
             <wp:positionH relativeFrom="column">
-              <wp:posOffset>5011909</wp:posOffset>
+              <wp:posOffset>5156200</wp:posOffset>
             </wp:positionH>
             <wp:positionV relativeFrom="paragraph">
               <wp:posOffset>6350</wp:posOffset>
@@ -168,185 +175,90 @@
           <w:rFonts w:ascii="Cambria" w:eastAsia="Times New Roman" w:hAnsi="Cambria" w:cs="Times New Roman"/>
           <w:sz w:val="24"/>
           <w:szCs w:val="24"/>
-          <w:highlight w:val="yellow"/>
-          <w:lang w:val="uk-UA" w:eastAsia="ru-RU"/>
-        </w:rPr>
-        <w:t>Третя чверть</w:t>
+          <w:lang w:val="uk-UA" w:eastAsia="ru-RU"/>
+        </w:rPr>
+        <w:t xml:space="preserve">Решту курсу починаючи із даного заняття будемо працювати над </w:t>
       </w:r>
       <w:r>
         <w:rPr>
           <w:rFonts w:ascii="Cambria" w:eastAsia="Times New Roman" w:hAnsi="Cambria" w:cs="Times New Roman"/>
           <w:sz w:val="24"/>
           <w:szCs w:val="24"/>
-          <w:highlight w:val="yellow"/>
-          <w:lang w:val="uk-UA" w:eastAsia="ru-RU"/>
-        </w:rPr>
-        <w:t xml:space="preserve"> нашого курсу позаду</w:t>
+          <w:lang w:val="en-US" w:eastAsia="ru-RU"/>
+        </w:rPr>
+        <w:t>telegram</w:t>
       </w:r>
       <w:r>
         <w:rPr>
           <w:rFonts w:ascii="Cambria" w:eastAsia="Times New Roman" w:hAnsi="Cambria" w:cs="Times New Roman"/>
           <w:sz w:val="24"/>
           <w:szCs w:val="24"/>
-          <w:highlight w:val="yellow"/>
-          <w:lang w:val="uk-UA" w:eastAsia="ru-RU"/>
-        </w:rPr>
-        <w:t xml:space="preserve"> і як завжди маємо</w:t>
+          <w:lang w:val="uk-UA" w:eastAsia="ru-RU"/>
+        </w:rPr>
+        <w:t>-ботами.</w:t>
       </w:r>
       <w:r>
         <w:rPr>
           <w:rFonts w:ascii="Cambria" w:eastAsia="Times New Roman" w:hAnsi="Cambria" w:cs="Times New Roman"/>
           <w:sz w:val="24"/>
           <w:szCs w:val="24"/>
-          <w:highlight w:val="yellow"/>
-          <w:lang w:val="uk-UA" w:eastAsia="ru-RU"/>
-        </w:rPr>
-        <w:t xml:space="preserve"> перевірити себе та з</w:t>
+          <w:lang w:val="en-US" w:eastAsia="ru-RU"/>
+        </w:rPr>
+        <w:t xml:space="preserve"> </w:t>
       </w:r>
       <w:r>
         <w:rPr>
           <w:rFonts w:ascii="Cambria" w:eastAsia="Times New Roman" w:hAnsi="Cambria" w:cs="Times New Roman"/>
           <w:sz w:val="24"/>
           <w:szCs w:val="24"/>
-          <w:highlight w:val="yellow"/>
+          <w:lang w:val="uk-UA" w:eastAsia="ru-RU"/>
+        </w:rPr>
+        <w:t xml:space="preserve">Загалом </w:t>
+      </w:r>
+      <w:r>
+        <w:rPr>
+          <w:rFonts w:ascii="Cambria" w:eastAsia="Times New Roman" w:hAnsi="Cambria" w:cs="Times New Roman"/>
+          <w:sz w:val="24"/>
+          <w:szCs w:val="24"/>
           <w:lang w:val="en-US" w:eastAsia="ru-RU"/>
         </w:rPr>
-        <w:t>’</w:t>
+        <w:t>teleg</w:t>
       </w:r>
       <w:r>
         <w:rPr>
           <w:rFonts w:ascii="Cambria" w:eastAsia="Times New Roman" w:hAnsi="Cambria" w:cs="Times New Roman"/>
           <w:sz w:val="24"/>
           <w:szCs w:val="24"/>
-          <w:highlight w:val="yellow"/>
-          <w:lang w:val="uk-UA" w:eastAsia="ru-RU"/>
-        </w:rPr>
-        <w:t>ясувати</w:t>
+          <w:lang w:val="en-US" w:eastAsia="ru-RU"/>
+        </w:rPr>
+        <w:t>r</w:t>
       </w:r>
       <w:r>
         <w:rPr>
           <w:rFonts w:ascii="Cambria" w:eastAsia="Times New Roman" w:hAnsi="Cambria" w:cs="Times New Roman"/>
           <w:sz w:val="24"/>
           <w:szCs w:val="24"/>
-          <w:highlight w:val="yellow"/>
-          <w:lang w:val="uk-UA" w:eastAsia="ru-RU"/>
-        </w:rPr>
-        <w:t xml:space="preserve"> свій прогрес</w:t>
+          <w:lang w:val="en-US" w:eastAsia="ru-RU"/>
+        </w:rPr>
+        <w:t>am</w:t>
       </w:r>
       <w:r>
         <w:rPr>
           <w:rFonts w:ascii="Cambria" w:eastAsia="Times New Roman" w:hAnsi="Cambria" w:cs="Times New Roman"/>
           <w:sz w:val="24"/>
           <w:szCs w:val="24"/>
-          <w:highlight w:val="yellow"/>
-          <w:lang w:val="uk-UA" w:eastAsia="ru-RU"/>
-        </w:rPr>
-        <w:t xml:space="preserve">, </w:t>
+          <w:lang w:val="uk-UA" w:eastAsia="ru-RU"/>
+        </w:rPr>
+        <w:t xml:space="preserve">-ботів можна писати більшістю популярних мов програмування у тому  числі і </w:t>
       </w:r>
       <w:r>
         <w:rPr>
           <w:rFonts w:ascii="Cambria" w:eastAsia="Times New Roman" w:hAnsi="Cambria" w:cs="Times New Roman"/>
           <w:sz w:val="24"/>
           <w:szCs w:val="24"/>
-          <w:highlight w:val="yellow"/>
-          <w:lang w:val="uk-UA" w:eastAsia="ru-RU"/>
-        </w:rPr>
-        <w:t xml:space="preserve">що </w:t>
-      </w:r>
-      <w:proofErr w:type="spellStart"/>
-      <w:r>
-        <w:rPr>
-          <w:rFonts w:ascii="Cambria" w:eastAsia="Times New Roman" w:hAnsi="Cambria" w:cs="Times New Roman"/>
-          <w:sz w:val="24"/>
-          <w:szCs w:val="24"/>
-          <w:highlight w:val="yellow"/>
-          <w:lang w:val="uk-UA" w:eastAsia="ru-RU"/>
-        </w:rPr>
-        <w:t>зрозумілось</w:t>
-      </w:r>
-      <w:proofErr w:type="spellEnd"/>
-      <w:r>
-        <w:rPr>
-          <w:rFonts w:ascii="Cambria" w:eastAsia="Times New Roman" w:hAnsi="Cambria" w:cs="Times New Roman"/>
-          <w:sz w:val="24"/>
-          <w:szCs w:val="24"/>
-          <w:highlight w:val="yellow"/>
-          <w:lang w:val="uk-UA" w:eastAsia="ru-RU"/>
-        </w:rPr>
-        <w:t xml:space="preserve"> добре, а над чим ще необхідно зупинитись додатково</w:t>
-      </w:r>
-      <w:r>
-        <w:rPr>
-          <w:rFonts w:ascii="Cambria" w:eastAsia="Times New Roman" w:hAnsi="Cambria" w:cs="Times New Roman"/>
-          <w:sz w:val="24"/>
-          <w:szCs w:val="24"/>
-          <w:highlight w:val="yellow"/>
-          <w:lang w:val="uk-UA" w:eastAsia="ru-RU"/>
-        </w:rPr>
-        <w:t>.</w:t>
-      </w:r>
-      <w:r>
-        <w:rPr>
-          <w:rFonts w:ascii="Cambria" w:eastAsia="Times New Roman" w:hAnsi="Cambria" w:cs="Times New Roman"/>
-          <w:sz w:val="24"/>
-          <w:szCs w:val="24"/>
-          <w:highlight w:val="yellow"/>
-          <w:lang w:val="uk-UA" w:eastAsia="ru-RU"/>
-        </w:rPr>
-        <w:t xml:space="preserve"> </w:t>
-      </w:r>
-      <w:r>
-        <w:rPr>
-          <w:rFonts w:ascii="Cambria" w:eastAsia="Times New Roman" w:hAnsi="Cambria" w:cs="Times New Roman"/>
-          <w:sz w:val="24"/>
-          <w:szCs w:val="24"/>
-          <w:highlight w:val="yellow"/>
-          <w:lang w:val="uk-UA" w:eastAsia="ru-RU"/>
-        </w:rPr>
-        <w:t>Як ми твердо переконані, п</w:t>
-      </w:r>
-      <w:r>
-        <w:rPr>
-          <w:rFonts w:ascii="Cambria" w:eastAsia="Times New Roman" w:hAnsi="Cambria" w:cs="Times New Roman"/>
-          <w:sz w:val="24"/>
-          <w:szCs w:val="24"/>
-          <w:highlight w:val="yellow"/>
-          <w:lang w:val="uk-UA" w:eastAsia="ru-RU"/>
-        </w:rPr>
-        <w:t xml:space="preserve">еревірити себе </w:t>
-      </w:r>
-      <w:r>
-        <w:rPr>
-          <w:rFonts w:ascii="Cambria" w:eastAsia="Times New Roman" w:hAnsi="Cambria" w:cs="Times New Roman"/>
-          <w:sz w:val="24"/>
-          <w:szCs w:val="24"/>
-          <w:highlight w:val="yellow"/>
-          <w:lang w:val="uk-UA" w:eastAsia="ru-RU"/>
-        </w:rPr>
-        <w:t>можливо</w:t>
-      </w:r>
-      <w:r>
-        <w:rPr>
-          <w:rFonts w:ascii="Cambria" w:eastAsia="Times New Roman" w:hAnsi="Cambria" w:cs="Times New Roman"/>
-          <w:sz w:val="24"/>
-          <w:szCs w:val="24"/>
-          <w:highlight w:val="yellow"/>
-          <w:lang w:val="uk-UA" w:eastAsia="ru-RU"/>
-        </w:rPr>
-        <w:t xml:space="preserve"> тільки працюючи самостійно і саме цьому присвячений даний урок.</w:t>
-      </w:r>
-      <w:r>
-        <w:rPr>
-          <w:noProof/>
-          <w:highlight w:val="yellow"/>
-        </w:rPr>
-        <w:t xml:space="preserve"> </w:t>
-      </w:r>
-      <w:r>
-        <w:rPr>
-          <w:highlight w:val="yellow"/>
-        </w:rPr>
-        <w:t xml:space="preserve"> </w:t>
+          <w:lang w:val="en-US" w:eastAsia="ru-RU"/>
+        </w:rPr>
+        <w:t xml:space="preserve">Java. </w:t>
       </w:r>
     </w:p>
     <w:p>
@@ -367,39 +279,19 @@
       </w:pPr>
       <w:r>
         <w:rPr>
-          <w:rFonts w:ascii="Cambria" w:eastAsia="Times New Roman" w:hAnsi="Cambria" w:cs="Times New Roman"/>
-          <w:sz w:val="24"/>
-          <w:szCs w:val="24"/>
-          <w:highlight w:val="yellow"/>
-          <w:lang w:val="uk-UA" w:eastAsia="ru-RU"/>
-        </w:rPr>
-        <w:t>Робота складається із двох частин</w:t>
-      </w:r>
-      <w:r>
-        <w:rPr>
-          <w:rFonts w:ascii="Cambria" w:eastAsia="Times New Roman" w:hAnsi="Cambria" w:cs="Times New Roman"/>
-          <w:sz w:val="24"/>
-          <w:szCs w:val="24"/>
-          <w:highlight w:val="yellow"/>
-          <w:lang w:val="uk-UA" w:eastAsia="ru-RU"/>
-        </w:rPr>
-        <w:t>:</w:t>
-      </w:r>
-      <w:r>
-        <w:rPr>
           <w:noProof/>
           <w:lang w:val="uk-UA" w:eastAsia="uk-UA"/>
         </w:rPr>
         <mc:AlternateContent>
           <mc:Choice Requires="wps">
             <w:drawing>
-              <wp:anchor distT="45720" distB="45720" distL="114300" distR="114300" simplePos="0" relativeHeight="251917824" behindDoc="0" locked="0" layoutInCell="1" allowOverlap="1" wp14:anchorId="23507F24" wp14:editId="55E48F94">
+              <wp:anchor distT="45720" distB="45720" distL="114300" distR="114300" simplePos="0" relativeHeight="251917824" behindDoc="0" locked="0" layoutInCell="1" allowOverlap="1" wp14:anchorId="23507F24" wp14:editId="0029FD11">
                 <wp:simplePos x="0" y="0"/>
                 <wp:positionH relativeFrom="margin">
                   <wp:posOffset>76200</wp:posOffset>
                 </wp:positionH>
                 <wp:positionV relativeFrom="paragraph">
-                  <wp:posOffset>287655</wp:posOffset>
+                  <wp:posOffset>661035</wp:posOffset>
                 </wp:positionV>
                 <wp:extent cx="6299835" cy="359410"/>
                 <wp:effectExtent l="76200" t="57150" r="81915" b="97790"/>
@@ -498,7 +390,7 @@
                 <v:stroke joinstyle="miter"/>
                 <v:path gradientshapeok="t" o:connecttype="rect"/>
               </v:shapetype>
-              <v:shape id="Надпись 2" o:spid="_x0000_s1026" type="#_x0000_t202" style="position:absolute;left:0;text-align:left;margin-left:6pt;margin-top:22.65pt;width:496.05pt;height:28.3pt;z-index:251917824;visibility:visible;mso-wrap-style:square;mso-width-percent:0;mso-height-percent:0;mso-wrap-distance-left:9pt;mso-wrap-distance-top:3.6pt;mso-wrap-distance-right:9pt;mso-wrap-distance-bottom:3.6pt;mso-position-horizontal:absolute;mso-position-horizontal-relative:margin;mso-position-vertical:absolute;mso-position-vertical-relative:text;mso-width-percent:0;mso-height-percent:0;mso-width-relative:margin;mso-height-relative:margin;v-text-anchor:top" o:gfxdata="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" fillcolor="#070c0f" strokecolor="window" strokeweight="3pt">
+              <v:shape id="Надпись 2" o:spid="_x0000_s1026" type="#_x0000_t202" style="position:absolute;left:0;text-align:left;margin-left:6pt;margin-top:52.05pt;width:496.05pt;height:28.3pt;z-index:251917824;visibility:visible;mso-wrap-style:square;mso-width-percent:0;mso-height-percent:0;mso-wrap-distance-left:9pt;mso-wrap-distance-top:3.6pt;mso-wrap-distance-right:9pt;mso-wrap-distance-bottom:3.6pt;mso-position-horizontal:absolute;mso-position-horizontal-relative:margin;mso-position-vertical:absolute;mso-position-vertical-relative:text;mso-width-percent:0;mso-height-percent:0;mso-width-relative:margin;mso-height-relative:margin;v-text-anchor:top" o:gfxdata="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" fillcolor="#070c0f" strokecolor="window" strokeweight="3pt">
                 <v:shadow on="t" color="black" opacity="24903f" origin=",.5" offset="0,.55556mm"/>
                 <v:textbox inset=",.8mm">
                   <w:txbxContent>
@@ -542,6 +434,51 @@
           </mc:Fallback>
         </mc:AlternateContent>
       </w:r>
+      <w:r>
+        <w:rPr>
+          <w:rFonts w:ascii="Cambria" w:eastAsia="Times New Roman" w:hAnsi="Cambria" w:cs="Times New Roman"/>
+          <w:sz w:val="24"/>
+          <w:szCs w:val="24"/>
+          <w:lang w:val="uk-UA" w:eastAsia="ru-RU"/>
+        </w:rPr>
+        <w:t xml:space="preserve">Боти можуть виконувати різноманітні функції, починаючи з якоїсь простої </w:t>
+      </w:r>
+      <w:r>
+        <w:rPr>
+          <w:rFonts w:ascii="Cambria" w:eastAsia="Times New Roman" w:hAnsi="Cambria" w:cs="Times New Roman"/>
+          <w:sz w:val="24"/>
+          <w:szCs w:val="24"/>
+          <w:lang w:val="uk-UA" w:eastAsia="ru-RU"/>
+        </w:rPr>
+        <w:t>автоматизації відповідей, і аж до повноцінних інтернет</w:t>
+      </w:r>
+      <w:r>
+        <w:rPr>
+          <w:rFonts w:ascii="Cambria" w:eastAsia="Times New Roman" w:hAnsi="Cambria" w:cs="Times New Roman"/>
+          <w:sz w:val="24"/>
+          <w:szCs w:val="24"/>
+          <w:lang w:val="uk-UA" w:eastAsia="ru-RU"/>
+        </w:rPr>
+        <w:t>-</w:t>
+      </w:r>
+      <w:r>
+        <w:rPr>
+          <w:rFonts w:ascii="Cambria" w:eastAsia="Times New Roman" w:hAnsi="Cambria" w:cs="Times New Roman"/>
+          <w:sz w:val="24"/>
+          <w:szCs w:val="24"/>
+          <w:lang w:val="uk-UA" w:eastAsia="ru-RU"/>
+        </w:rPr>
+        <w:t>магазинів</w:t>
+      </w:r>
+      <w:r>
+        <w:rPr>
+          <w:rFonts w:ascii="Cambria" w:eastAsia="Times New Roman" w:hAnsi="Cambria" w:cs="Times New Roman"/>
+          <w:sz w:val="24"/>
+          <w:szCs w:val="24"/>
+          <w:lang w:val="uk-UA" w:eastAsia="ru-RU"/>
+        </w:rPr>
+        <w:t>, застосунків тощо.</w:t>
+      </w:r>
     </w:p>
     <w:p>
       <w:pPr>
@@ -816,16 +753,16 @@
           <w:lang w:val="uk-UA" w:eastAsia="ru-RU"/>
         </w:rPr>
         <w:drawing>
-          <wp:anchor distT="0" distB="0" distL="114300" distR="114300" simplePos="0" relativeHeight="252092928" behindDoc="0" locked="0" layoutInCell="1" allowOverlap="1" wp14:anchorId="19BA4352" wp14:editId="6743F577">
+          <wp:anchor distT="0" distB="0" distL="114300" distR="114300" simplePos="0" relativeHeight="252092928" behindDoc="0" locked="0" layoutInCell="1" allowOverlap="1" wp14:anchorId="19BA4352" wp14:editId="0C03F517">
             <wp:simplePos x="0" y="0"/>
             <wp:positionH relativeFrom="page">
-              <wp:posOffset>2232660</wp:posOffset>
+              <wp:posOffset>1905635</wp:posOffset>
             </wp:positionH>
             <wp:positionV relativeFrom="paragraph">
-              <wp:posOffset>184785</wp:posOffset>
+              <wp:posOffset>241935</wp:posOffset>
             </wp:positionV>
-            <wp:extent cx="3129280" cy="2155825"/>
-            <wp:effectExtent l="0" t="0" r="0" b="0"/>
+            <wp:extent cx="3428365" cy="2362200"/>
+            <wp:effectExtent l="0" t="0" r="635" b="0"/>
             <wp:wrapTopAndBottom/>
             <wp:docPr id="14" name="Picture 14"/>
             <wp:cNvGraphicFramePr>
@@ -853,7 +790,7 @@
                   <pic:spPr>
                     <a:xfrm>
                       <a:off x="0" y="0"/>
-                      <a:ext cx="3129280" cy="2155825"/>
+                      <a:ext cx="3428365" cy="2362200"/>
                     </a:xfrm>
                     <a:prstGeom prst="rect">
                       <a:avLst/>
@@ -871,40 +808,6 @@
           </wp:anchor>
         </w:drawing>
       </w:r>
-    </w:p>
-    <w:p>
-      <w:pPr>
-        <w:tabs>
-          <w:tab w:val="left" w:pos="935"/>
-          <w:tab w:val="left" w:pos="9498"/>
-        </w:tabs>
-        <w:spacing w:after="0" w:line="240" w:lineRule="auto"/>
-        <w:ind w:left="567" w:right="707" w:firstLine="567"/>
-        <w:jc w:val="both"/>
-        <w:rPr>
-          <w:rFonts w:ascii="Cambria" w:eastAsia="Times New Roman" w:hAnsi="Cambria" w:cs="Times New Roman"/>
-          <w:sz w:val="24"/>
-          <w:szCs w:val="24"/>
-          <w:lang w:val="uk-UA" w:eastAsia="ru-RU"/>
-        </w:rPr>
-      </w:pPr>
-    </w:p>
-    <w:p>
-      <w:pPr>
-        <w:tabs>
-          <w:tab w:val="left" w:pos="1530"/>
-          <w:tab w:val="left" w:pos="9498"/>
-        </w:tabs>
-        <w:spacing w:after="0" w:line="240" w:lineRule="auto"/>
-        <w:ind w:left="567" w:right="707" w:firstLine="567"/>
-        <w:jc w:val="both"/>
-        <w:rPr>
-          <w:rFonts w:ascii="Cambria" w:eastAsia="Times New Roman" w:hAnsi="Cambria" w:cs="Times New Roman"/>
-          <w:sz w:val="24"/>
-          <w:szCs w:val="24"/>
-          <w:lang w:val="uk-UA" w:eastAsia="ru-RU"/>
-        </w:rPr>
-      </w:pPr>
       <w:r>
         <w:rPr>
           <w:rFonts w:ascii="Cambria" w:eastAsia="Times New Roman" w:hAnsi="Cambria" w:cs="Times New Roman"/>
@@ -914,22 +817,22 @@
           <w:lang w:val="uk-UA" w:eastAsia="ru-RU"/>
         </w:rPr>
         <w:drawing>
-          <wp:anchor distT="0" distB="0" distL="114300" distR="114300" simplePos="0" relativeHeight="252091904" behindDoc="1" locked="0" layoutInCell="1" allowOverlap="1" wp14:anchorId="3A07CEA1" wp14:editId="0E2FE5A1">
+          <wp:anchor distT="0" distB="0" distL="114300" distR="114300" simplePos="0" relativeHeight="252091904" behindDoc="1" locked="0" layoutInCell="1" allowOverlap="1" wp14:anchorId="3A07CEA1" wp14:editId="6D7CB9C7">
             <wp:simplePos x="0" y="0"/>
             <wp:positionH relativeFrom="column">
-              <wp:posOffset>3681730</wp:posOffset>
+              <wp:posOffset>3783330</wp:posOffset>
             </wp:positionH>
             <wp:positionV relativeFrom="paragraph">
-              <wp:posOffset>55245</wp:posOffset>
+              <wp:posOffset>2372995</wp:posOffset>
             </wp:positionV>
-            <wp:extent cx="2158365" cy="2807970"/>
-            <wp:effectExtent l="0" t="0" r="0" b="0"/>
+            <wp:extent cx="2318385" cy="3015615"/>
+            <wp:effectExtent l="0" t="0" r="5715" b="0"/>
             <wp:wrapTight wrapText="bothSides">
               <wp:wrapPolygon edited="0">
                 <wp:start x="0" y="0"/>
-                <wp:lineTo x="0" y="21395"/>
-                <wp:lineTo x="21352" y="21395"/>
-                <wp:lineTo x="21352" y="0"/>
+                <wp:lineTo x="0" y="21423"/>
+                <wp:lineTo x="21476" y="21423"/>
+                <wp:lineTo x="21476" y="0"/>
                 <wp:lineTo x="0" y="0"/>
               </wp:wrapPolygon>
             </wp:wrapTight>
@@ -959,7 +862,7 @@
                   <pic:spPr>
                     <a:xfrm>
                       <a:off x="0" y="0"/>
-                      <a:ext cx="2158365" cy="2807970"/>
+                      <a:ext cx="2318385" cy="3015615"/>
                     </a:xfrm>
                     <a:prstGeom prst="rect">
                       <a:avLst/>
@@ -977,13 +880,48 @@
           </wp:anchor>
         </w:drawing>
       </w:r>
-      <w:r>
+    </w:p>
+    <w:p>
+      <w:pPr>
+        <w:tabs>
+          <w:tab w:val="left" w:pos="935"/>
+          <w:tab w:val="left" w:pos="9498"/>
+        </w:tabs>
+        <w:spacing w:after="0" w:line="240" w:lineRule="auto"/>
+        <w:ind w:left="567" w:right="707" w:firstLine="567"/>
+        <w:jc w:val="both"/>
         <w:rPr>
           <w:rFonts w:ascii="Cambria" w:eastAsia="Times New Roman" w:hAnsi="Cambria" w:cs="Times New Roman"/>
           <w:sz w:val="24"/>
           <w:szCs w:val="24"/>
           <w:lang w:val="uk-UA" w:eastAsia="ru-RU"/>
         </w:rPr>
+      </w:pPr>
+    </w:p>
+    <w:p>
+      <w:pPr>
+        <w:tabs>
+          <w:tab w:val="left" w:pos="1530"/>
+          <w:tab w:val="left" w:pos="9498"/>
+        </w:tabs>
+        <w:spacing w:after="0" w:line="240" w:lineRule="auto"/>
+        <w:ind w:left="567" w:right="707" w:firstLine="567"/>
+        <w:jc w:val="both"/>
+        <w:rPr>
+          <w:rFonts w:ascii="Cambria" w:eastAsia="Times New Roman" w:hAnsi="Cambria" w:cs="Times New Roman"/>
+          <w:sz w:val="24"/>
+          <w:szCs w:val="24"/>
+          <w:lang w:val="uk-UA" w:eastAsia="ru-RU"/>
+        </w:rPr>
+      </w:pPr>
+      <w:r>
+        <w:rPr>
+          <w:rFonts w:ascii="Cambria" w:eastAsia="Times New Roman" w:hAnsi="Cambria" w:cs="Times New Roman"/>
+          <w:sz w:val="24"/>
+          <w:szCs w:val="24"/>
+          <w:lang w:val="uk-UA" w:eastAsia="ru-RU"/>
+        </w:rPr>
+        <w:lastRenderedPageBreak/>
         <w:t>Цей процес дозволяє нам переглядати веб-сторінки, відправляти електронні листи та користуватися багатьма іншими інтернет-сервісами.</w:t>
       </w:r>
     </w:p>
@@ -4949,12 +4887,13 @@
       <w:r>
         <w:rPr>
           <w:rFonts w:asciiTheme="majorHAnsi" w:eastAsia="Times New Roman" w:hAnsiTheme="majorHAnsi" w:cs="Times New Roman"/>
+          <w:noProof/>
           <w:sz w:val="24"/>
           <w:szCs w:val="24"/>
           <w:lang w:val="uk-UA" w:eastAsia="ru-RU"/>
         </w:rPr>
         <w:drawing>
-          <wp:anchor distT="0" distB="0" distL="114300" distR="114300" simplePos="0" relativeHeight="252105216" behindDoc="1" locked="0" layoutInCell="1" allowOverlap="1" wp14:anchorId="096D032B" wp14:editId="06AD6684">
+          <wp:anchor distT="0" distB="0" distL="114300" distR="114300" simplePos="0" relativeHeight="252105216" behindDoc="1" locked="0" layoutInCell="1" allowOverlap="1" wp14:anchorId="096D032B" wp14:editId="1404AF6E">
             <wp:simplePos x="0" y="0"/>
             <wp:positionH relativeFrom="column">
               <wp:posOffset>2929255</wp:posOffset>
@@ -5501,7 +5440,25 @@
           <w:szCs w:val="24"/>
           <w:lang w:val="uk-UA" w:eastAsia="ru-RU"/>
         </w:rPr>
-        <w:t xml:space="preserve"> помилки, яку було перехоплено в </w:t>
+        <w:t xml:space="preserve"> помилки</w:t>
+      </w:r>
+      <w:r>
+        <w:rPr>
+          <w:rFonts w:asciiTheme="majorHAnsi" w:eastAsia="Times New Roman" w:hAnsiTheme="majorHAnsi" w:cs="Times New Roman"/>
+          <w:sz w:val="24"/>
+          <w:szCs w:val="24"/>
+          <w:lang w:val="en-US" w:eastAsia="ru-RU"/>
+        </w:rPr>
+        <w:t xml:space="preserve"> (Exception e)</w:t>
+      </w:r>
+      <w:r>
+        <w:rPr>
+          <w:rFonts w:asciiTheme="majorHAnsi" w:eastAsia="Times New Roman" w:hAnsiTheme="majorHAnsi" w:cs="Times New Roman"/>
+          <w:sz w:val="24"/>
+          <w:szCs w:val="24"/>
+          <w:lang w:val="uk-UA" w:eastAsia="ru-RU"/>
+        </w:rPr>
+        <w:t xml:space="preserve">, яку було перехоплено в </w:t>
       </w:r>
       <w:r>
         <w:rPr>
@@ -5549,6 +5506,7 @@
       <w:r>
         <w:rPr>
           <w:rFonts w:asciiTheme="majorHAnsi" w:eastAsia="Times New Roman" w:hAnsiTheme="majorHAnsi" w:cs="Times New Roman"/>
+          <w:noProof/>
           <w:sz w:val="24"/>
           <w:szCs w:val="24"/>
           <w:lang w:val="uk-UA" w:eastAsia="ru-RU"/>
@@ -5728,7 +5686,43 @@
           <w:szCs w:val="24"/>
           <w:lang w:val="uk-UA" w:eastAsia="ru-RU"/>
         </w:rPr>
-        <w:t xml:space="preserve">варто загортати </w:t>
+        <w:t xml:space="preserve">варто </w:t>
+      </w:r>
+      <w:r>
+        <w:rPr>
+          <w:rFonts w:asciiTheme="majorHAnsi" w:eastAsia="Times New Roman" w:hAnsiTheme="majorHAnsi" w:cs="Times New Roman"/>
+          <w:sz w:val="24"/>
+          <w:szCs w:val="24"/>
+          <w:lang w:val="uk-UA" w:eastAsia="ru-RU"/>
+        </w:rPr>
+        <w:t>«</w:t>
+      </w:r>
+      <w:r>
+        <w:rPr>
+          <w:rFonts w:asciiTheme="majorHAnsi" w:eastAsia="Times New Roman" w:hAnsiTheme="majorHAnsi" w:cs="Times New Roman"/>
+          <w:sz w:val="24"/>
+          <w:szCs w:val="24"/>
+          <w:lang w:val="uk-UA" w:eastAsia="ru-RU"/>
+        </w:rPr>
+        <w:t>загортати</w:t>
+      </w:r>
+      <w:r>
+        <w:rPr>
+          <w:rFonts w:asciiTheme="majorHAnsi" w:eastAsia="Times New Roman" w:hAnsiTheme="majorHAnsi" w:cs="Times New Roman"/>
+          <w:sz w:val="24"/>
+          <w:szCs w:val="24"/>
+          <w:lang w:val="uk-UA" w:eastAsia="ru-RU"/>
+        </w:rPr>
+        <w:t>»</w:t>
+      </w:r>
+      <w:r>
+        <w:rPr>
+          <w:rFonts w:asciiTheme="majorHAnsi" w:eastAsia="Times New Roman" w:hAnsiTheme="majorHAnsi" w:cs="Times New Roman"/>
+          <w:sz w:val="24"/>
+          <w:szCs w:val="24"/>
+          <w:lang w:val="uk-UA" w:eastAsia="ru-RU"/>
+        </w:rPr>
+        <w:t xml:space="preserve"> </w:t>
       </w:r>
       <w:r>
         <w:rPr>
@@ -5760,20 +5754,210 @@
       <w:r>
         <w:rPr>
           <w:rFonts w:asciiTheme="majorHAnsi" w:eastAsia="Times New Roman" w:hAnsiTheme="majorHAnsi" w:cs="Times New Roman"/>
+          <w:b/>
+          <w:bCs/>
           <w:sz w:val="24"/>
           <w:szCs w:val="24"/>
           <w:lang w:val="en-US" w:eastAsia="ru-RU"/>
         </w:rPr>
-        <w:t xml:space="preserve">throws </w:t>
-      </w:r>
-      <w:r>
-        <w:rPr>
-          <w:rFonts w:asciiTheme="majorHAnsi" w:eastAsia="Times New Roman" w:hAnsiTheme="majorHAnsi" w:cs="Times New Roman"/>
-          <w:sz w:val="24"/>
-          <w:szCs w:val="24"/>
-          <w:lang w:val="uk-UA" w:eastAsia="ru-RU"/>
-        </w:rPr>
-        <w:t>якщо в них може виникнути помилка, тоді такі методи не можуть бути викликані у методах, що не мають такої позначки.</w:t>
+        <w:t>throws</w:t>
+      </w:r>
+      <w:r>
+        <w:rPr>
+          <w:rFonts w:asciiTheme="majorHAnsi" w:eastAsia="Times New Roman" w:hAnsiTheme="majorHAnsi" w:cs="Times New Roman"/>
+          <w:sz w:val="24"/>
+          <w:szCs w:val="24"/>
+          <w:lang w:val="uk-UA" w:eastAsia="ru-RU"/>
+        </w:rPr>
+        <w:t>, тоді такі методи</w:t>
+      </w:r>
+      <w:r>
+        <w:rPr>
+          <w:rFonts w:asciiTheme="majorHAnsi" w:eastAsia="Times New Roman" w:hAnsiTheme="majorHAnsi" w:cs="Times New Roman"/>
+          <w:sz w:val="24"/>
+          <w:szCs w:val="24"/>
+          <w:lang w:val="en-US" w:eastAsia="ru-RU"/>
+        </w:rPr>
+        <w:t xml:space="preserve"> </w:t>
+      </w:r>
+      <w:proofErr w:type="spellStart"/>
+      <w:r>
+        <w:rPr>
+          <w:rFonts w:asciiTheme="majorHAnsi" w:eastAsia="Times New Roman" w:hAnsiTheme="majorHAnsi" w:cs="Times New Roman"/>
+          <w:sz w:val="24"/>
+          <w:szCs w:val="24"/>
+          <w:lang w:val="uk-UA" w:eastAsia="ru-RU"/>
+        </w:rPr>
+        <w:t>обов</w:t>
+      </w:r>
+      <w:proofErr w:type="spellEnd"/>
+      <w:r>
+        <w:rPr>
+          <w:rFonts w:asciiTheme="majorHAnsi" w:eastAsia="Times New Roman" w:hAnsiTheme="majorHAnsi" w:cs="Times New Roman"/>
+          <w:sz w:val="24"/>
+          <w:szCs w:val="24"/>
+          <w:lang w:val="en-US" w:eastAsia="ru-RU"/>
+        </w:rPr>
+        <w:t>’</w:t>
+      </w:r>
+      <w:proofErr w:type="spellStart"/>
+      <w:r>
+        <w:rPr>
+          <w:rFonts w:asciiTheme="majorHAnsi" w:eastAsia="Times New Roman" w:hAnsiTheme="majorHAnsi" w:cs="Times New Roman"/>
+          <w:sz w:val="24"/>
+          <w:szCs w:val="24"/>
+          <w:lang w:val="uk-UA" w:eastAsia="ru-RU"/>
+        </w:rPr>
+        <w:t>язков</w:t>
+      </w:r>
+      <w:r>
+        <w:rPr>
+          <w:rFonts w:asciiTheme="majorHAnsi" w:eastAsia="Times New Roman" w:hAnsiTheme="majorHAnsi" w:cs="Times New Roman"/>
+          <w:sz w:val="24"/>
+          <w:szCs w:val="24"/>
+          <w:lang w:val="uk-UA" w:eastAsia="ru-RU"/>
+        </w:rPr>
+        <w:t>о</w:t>
+      </w:r>
+      <w:proofErr w:type="spellEnd"/>
+      <w:r>
+        <w:rPr>
+          <w:rFonts w:asciiTheme="majorHAnsi" w:eastAsia="Times New Roman" w:hAnsiTheme="majorHAnsi" w:cs="Times New Roman"/>
+          <w:sz w:val="24"/>
+          <w:szCs w:val="24"/>
+          <w:lang w:val="uk-UA" w:eastAsia="ru-RU"/>
+        </w:rPr>
+        <w:t xml:space="preserve"> повинні </w:t>
+      </w:r>
+      <w:r>
+        <w:rPr>
+          <w:rFonts w:asciiTheme="majorHAnsi" w:eastAsia="Times New Roman" w:hAnsiTheme="majorHAnsi" w:cs="Times New Roman"/>
+          <w:sz w:val="24"/>
+          <w:szCs w:val="24"/>
+          <w:lang w:val="uk-UA" w:eastAsia="ru-RU"/>
+        </w:rPr>
+        <w:t xml:space="preserve">бути викликані з використанням </w:t>
+      </w:r>
+      <w:r>
+        <w:rPr>
+          <w:rFonts w:asciiTheme="majorHAnsi" w:eastAsia="Times New Roman" w:hAnsiTheme="majorHAnsi" w:cs="Times New Roman"/>
+          <w:sz w:val="24"/>
+          <w:szCs w:val="24"/>
+          <w:lang w:val="uk-UA" w:eastAsia="ru-RU"/>
+        </w:rPr>
+        <w:t xml:space="preserve"> </w:t>
+      </w:r>
+      <w:r>
+        <w:rPr>
+          <w:rFonts w:asciiTheme="majorHAnsi" w:eastAsia="Times New Roman" w:hAnsiTheme="majorHAnsi" w:cs="Times New Roman"/>
+          <w:b/>
+          <w:bCs/>
+          <w:sz w:val="24"/>
+          <w:szCs w:val="24"/>
+          <w:lang w:val="en-US" w:eastAsia="ru-RU"/>
+        </w:rPr>
+        <w:t>try…catch</w:t>
+      </w:r>
+      <w:r>
+        <w:rPr>
+          <w:rFonts w:asciiTheme="majorHAnsi" w:eastAsia="Times New Roman" w:hAnsiTheme="majorHAnsi" w:cs="Times New Roman"/>
+          <w:sz w:val="24"/>
+          <w:szCs w:val="24"/>
+          <w:lang w:val="uk-UA" w:eastAsia="ru-RU"/>
+        </w:rPr>
+        <w:t xml:space="preserve">, або ж </w:t>
+      </w:r>
+      <w:r>
+        <w:rPr>
+          <w:rFonts w:asciiTheme="majorHAnsi" w:eastAsia="Times New Roman" w:hAnsiTheme="majorHAnsi" w:cs="Times New Roman"/>
+          <w:sz w:val="24"/>
+          <w:szCs w:val="24"/>
+          <w:lang w:val="uk-UA" w:eastAsia="ru-RU"/>
+        </w:rPr>
+        <w:t xml:space="preserve">у методах, що </w:t>
+      </w:r>
+      <w:r>
+        <w:rPr>
+          <w:rFonts w:asciiTheme="majorHAnsi" w:eastAsia="Times New Roman" w:hAnsiTheme="majorHAnsi" w:cs="Times New Roman"/>
+          <w:sz w:val="24"/>
+          <w:szCs w:val="24"/>
+          <w:lang w:val="uk-UA" w:eastAsia="ru-RU"/>
+        </w:rPr>
+        <w:t>теж мають позначку</w:t>
+      </w:r>
+      <w:r>
+        <w:rPr>
+          <w:rFonts w:asciiTheme="majorHAnsi" w:eastAsia="Times New Roman" w:hAnsiTheme="majorHAnsi" w:cs="Times New Roman"/>
+          <w:sz w:val="24"/>
+          <w:szCs w:val="24"/>
+          <w:lang w:val="uk-UA" w:eastAsia="ru-RU"/>
+        </w:rPr>
+        <w:t xml:space="preserve"> </w:t>
+      </w:r>
+      <w:r>
+        <w:rPr>
+          <w:rFonts w:asciiTheme="majorHAnsi" w:eastAsia="Times New Roman" w:hAnsiTheme="majorHAnsi" w:cs="Times New Roman"/>
+          <w:b/>
+          <w:bCs/>
+          <w:sz w:val="24"/>
+          <w:szCs w:val="24"/>
+          <w:lang w:val="en-US" w:eastAsia="ru-RU"/>
+        </w:rPr>
+        <w:t>throws</w:t>
+      </w:r>
+      <w:r>
+        <w:rPr>
+          <w:rFonts w:asciiTheme="majorHAnsi" w:eastAsia="Times New Roman" w:hAnsiTheme="majorHAnsi" w:cs="Times New Roman"/>
+          <w:sz w:val="24"/>
+          <w:szCs w:val="24"/>
+          <w:lang w:val="uk-UA" w:eastAsia="ru-RU"/>
+        </w:rPr>
+        <w:t>.</w:t>
+      </w:r>
+      <w:r>
+        <w:rPr>
+          <w:rFonts w:asciiTheme="majorHAnsi" w:eastAsia="Times New Roman" w:hAnsiTheme="majorHAnsi" w:cs="Times New Roman"/>
+          <w:sz w:val="24"/>
+          <w:szCs w:val="24"/>
+          <w:lang w:val="uk-UA" w:eastAsia="ru-RU"/>
+        </w:rPr>
+        <w:t xml:space="preserve"> У другому випадку помилка буде передаватись у </w:t>
+      </w:r>
+      <w:r>
+        <w:rPr>
+          <w:rFonts w:asciiTheme="majorHAnsi" w:eastAsia="Times New Roman" w:hAnsiTheme="majorHAnsi" w:cs="Times New Roman"/>
+          <w:sz w:val="24"/>
+          <w:szCs w:val="24"/>
+          <w:lang w:val="uk-UA" w:eastAsia="ru-RU"/>
+        </w:rPr>
+        <w:t xml:space="preserve">метод «поверхом вище» і </w:t>
+      </w:r>
+      <w:r>
+        <w:rPr>
+          <w:rFonts w:asciiTheme="majorHAnsi" w:eastAsia="Times New Roman" w:hAnsiTheme="majorHAnsi" w:cs="Times New Roman"/>
+          <w:sz w:val="24"/>
+          <w:szCs w:val="24"/>
+          <w:lang w:val="uk-UA" w:eastAsia="ru-RU"/>
+        </w:rPr>
+        <w:t>має</w:t>
+      </w:r>
+      <w:r>
+        <w:rPr>
+          <w:rFonts w:asciiTheme="majorHAnsi" w:eastAsia="Times New Roman" w:hAnsiTheme="majorHAnsi" w:cs="Times New Roman"/>
+          <w:sz w:val="24"/>
+          <w:szCs w:val="24"/>
+          <w:lang w:val="uk-UA" w:eastAsia="ru-RU"/>
+        </w:rPr>
+        <w:t xml:space="preserve"> оброблена </w:t>
+      </w:r>
+      <w:r>
+        <w:rPr>
+          <w:rFonts w:asciiTheme="majorHAnsi" w:eastAsia="Times New Roman" w:hAnsiTheme="majorHAnsi" w:cs="Times New Roman"/>
+          <w:sz w:val="24"/>
+          <w:szCs w:val="24"/>
+          <w:lang w:val="uk-UA" w:eastAsia="ru-RU"/>
+        </w:rPr>
+        <w:t>в ньому.</w:t>
       </w:r>
     </w:p>
     <w:p>
@@ -5811,19 +5995,158 @@
       </w:pPr>
       <w:r>
         <w:rPr>
+          <w:rFonts w:asciiTheme="majorHAnsi" w:eastAsia="Times New Roman" w:hAnsiTheme="majorHAnsi" w:cs="Times New Roman"/>
+          <w:sz w:val="24"/>
+          <w:szCs w:val="24"/>
+          <w:lang w:val="uk-UA" w:eastAsia="ru-RU"/>
+        </w:rPr>
+        <w:t>Зверніть увагу, що в коді телеграм-бота</w:t>
+      </w:r>
+      <w:r>
+        <w:rPr>
+          <w:rFonts w:asciiTheme="majorHAnsi" w:eastAsia="Times New Roman" w:hAnsiTheme="majorHAnsi" w:cs="Times New Roman"/>
+          <w:sz w:val="24"/>
+          <w:szCs w:val="24"/>
+          <w:lang w:val="uk-UA" w:eastAsia="ru-RU"/>
+        </w:rPr>
+        <w:t xml:space="preserve"> у </w:t>
+      </w:r>
+      <w:r>
+        <w:rPr>
+          <w:rFonts w:asciiTheme="majorHAnsi" w:eastAsia="Times New Roman" w:hAnsiTheme="majorHAnsi" w:cs="Times New Roman"/>
+          <w:b/>
+          <w:bCs/>
+          <w:sz w:val="24"/>
+          <w:szCs w:val="24"/>
+          <w:lang w:val="en-US" w:eastAsia="ru-RU"/>
+        </w:rPr>
+        <w:t>try…catch</w:t>
+      </w:r>
+      <w:r>
+        <w:rPr>
+          <w:rFonts w:asciiTheme="majorHAnsi" w:eastAsia="Times New Roman" w:hAnsiTheme="majorHAnsi" w:cs="Times New Roman"/>
+          <w:b/>
+          <w:bCs/>
+          <w:sz w:val="24"/>
+          <w:szCs w:val="24"/>
+          <w:lang w:val="en-US" w:eastAsia="ru-RU"/>
+        </w:rPr>
+        <w:t xml:space="preserve"> </w:t>
+      </w:r>
+      <w:r>
+        <w:rPr>
+          <w:rFonts w:asciiTheme="majorHAnsi" w:eastAsia="Times New Roman" w:hAnsiTheme="majorHAnsi" w:cs="Times New Roman"/>
+          <w:sz w:val="24"/>
+          <w:szCs w:val="24"/>
+          <w:lang w:val="uk-UA" w:eastAsia="ru-RU"/>
+        </w:rPr>
+        <w:t>загорнуто основний код,</w:t>
+      </w:r>
+      <w:r>
+        <w:rPr>
+          <w:rFonts w:asciiTheme="majorHAnsi" w:eastAsia="Times New Roman" w:hAnsiTheme="majorHAnsi" w:cs="Times New Roman"/>
+          <w:sz w:val="24"/>
+          <w:szCs w:val="24"/>
+          <w:lang w:val="uk-UA" w:eastAsia="ru-RU"/>
+        </w:rPr>
+        <w:t xml:space="preserve"> саме тому, що в ньому можуть виникнути помилки</w:t>
+      </w:r>
+      <w:r>
+        <w:rPr>
+          <w:rFonts w:asciiTheme="majorHAnsi" w:eastAsia="Times New Roman" w:hAnsiTheme="majorHAnsi" w:cs="Times New Roman"/>
+          <w:sz w:val="24"/>
+          <w:szCs w:val="24"/>
+          <w:lang w:val="uk-UA" w:eastAsia="ru-RU"/>
+        </w:rPr>
+        <w:t xml:space="preserve"> і вони відповідно позначені</w:t>
+      </w:r>
+      <w:r>
+        <w:rPr>
+          <w:rFonts w:asciiTheme="majorHAnsi" w:eastAsia="Times New Roman" w:hAnsiTheme="majorHAnsi" w:cs="Times New Roman"/>
+          <w:b/>
+          <w:bCs/>
+          <w:sz w:val="24"/>
+          <w:szCs w:val="24"/>
+          <w:lang w:val="en-US" w:eastAsia="ru-RU"/>
+        </w:rPr>
+        <w:t xml:space="preserve"> </w:t>
+      </w:r>
+      <w:r>
+        <w:rPr>
+          <w:rFonts w:asciiTheme="majorHAnsi" w:eastAsia="Times New Roman" w:hAnsiTheme="majorHAnsi" w:cs="Times New Roman"/>
+          <w:b/>
+          <w:bCs/>
+          <w:sz w:val="24"/>
+          <w:szCs w:val="24"/>
+          <w:lang w:val="en-US" w:eastAsia="ru-RU"/>
+        </w:rPr>
+        <w:t>throws</w:t>
+      </w:r>
+      <w:r>
+        <w:rPr>
+          <w:rFonts w:asciiTheme="majorHAnsi" w:eastAsia="Times New Roman" w:hAnsiTheme="majorHAnsi" w:cs="Times New Roman"/>
+          <w:sz w:val="24"/>
+          <w:szCs w:val="24"/>
+          <w:lang w:val="uk-UA" w:eastAsia="ru-RU"/>
+        </w:rPr>
+        <w:t>.</w:t>
+      </w:r>
+    </w:p>
+    <w:p>
+      <w:pPr>
+        <w:tabs>
+          <w:tab w:val="left" w:pos="935"/>
+          <w:tab w:val="left" w:pos="9498"/>
+        </w:tabs>
+        <w:spacing w:after="0" w:line="240" w:lineRule="auto"/>
+        <w:ind w:left="567" w:right="707" w:firstLine="567"/>
+        <w:jc w:val="both"/>
+        <w:rPr>
+          <w:rFonts w:asciiTheme="majorHAnsi" w:eastAsia="Times New Roman" w:hAnsiTheme="majorHAnsi" w:cs="Times New Roman"/>
+          <w:sz w:val="24"/>
+          <w:szCs w:val="24"/>
+          <w:lang w:val="uk-UA" w:eastAsia="ru-RU"/>
+        </w:rPr>
+      </w:pPr>
+    </w:p>
+    <w:p>
+      <w:pPr>
+        <w:tabs>
+          <w:tab w:val="left" w:pos="935"/>
+          <w:tab w:val="left" w:pos="9498"/>
+        </w:tabs>
+        <w:spacing w:after="0" w:line="240" w:lineRule="auto"/>
+        <w:ind w:left="567" w:right="707" w:firstLine="567"/>
+        <w:jc w:val="both"/>
+        <w:rPr>
+          <w:rFonts w:asciiTheme="majorHAnsi" w:eastAsia="Times New Roman" w:hAnsiTheme="majorHAnsi" w:cs="Times New Roman"/>
+          <w:sz w:val="24"/>
+          <w:szCs w:val="24"/>
+          <w:lang w:val="uk-UA" w:eastAsia="ru-RU"/>
+        </w:rPr>
+      </w:pPr>
+      <w:r>
+        <w:rPr>
+          <w:noProof/>
+          <w:lang w:val="uk-UA" w:eastAsia="uk-UA"/>
+        </w:rPr>
+        <w:t xml:space="preserve"> </w:t>
+      </w:r>
+      <w:r>
+        <w:rPr>
           <w:noProof/>
           <w:lang w:val="uk-UA" w:eastAsia="uk-UA"/>
         </w:rPr>
         <mc:AlternateContent>
           <mc:Choice Requires="wps">
             <w:drawing>
-              <wp:anchor distT="45720" distB="45720" distL="114300" distR="114300" simplePos="0" relativeHeight="252083712" behindDoc="0" locked="0" layoutInCell="1" allowOverlap="1" wp14:anchorId="76A44CFC" wp14:editId="59901D6E">
+              <wp:anchor distT="45720" distB="45720" distL="114300" distR="114300" simplePos="0" relativeHeight="252083712" behindDoc="0" locked="0" layoutInCell="1" allowOverlap="1" wp14:anchorId="76A44CFC" wp14:editId="3362E7D9">
                 <wp:simplePos x="0" y="0"/>
                 <wp:positionH relativeFrom="margin">
                   <wp:align>left</wp:align>
                 </wp:positionH>
                 <wp:positionV relativeFrom="paragraph">
-                  <wp:posOffset>475908</wp:posOffset>
+                  <wp:posOffset>1068705</wp:posOffset>
                 </wp:positionV>
                 <wp:extent cx="6299835" cy="359410"/>
                 <wp:effectExtent l="76200" t="57150" r="81915" b="97790"/>
@@ -5908,7 +6231,7 @@
           </mc:Choice>
           <mc:Fallback>
             <w:pict>
-              <v:shape w14:anchorId="76A44CFC" id="_x0000_s1030" type="#_x0000_t202" style="position:absolute;left:0;text-align:left;margin-left:0;margin-top:37.45pt;width:496.05pt;height:28.3pt;z-index:252083712;visibility:visible;mso-wrap-style:square;mso-width-percent:0;mso-height-percent:0;mso-wrap-distance-left:9pt;mso-wrap-distance-top:3.6pt;mso-wrap-distance-right:9pt;mso-wrap-distance-bottom:3.6pt;mso-position-horizontal:left;mso-position-horizontal-relative:margin;mso-position-vertical:absolute;mso-position-vertical-relative:text;mso-width-percent:0;mso-height-percent:0;mso-width-relative:margin;mso-height-relative:margin;v-text-anchor:top" o:gfxdata="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" fillcolor="#070c0f" strokecolor="window" strokeweight="3pt">
+              <v:shape w14:anchorId="76A44CFC" id="_x0000_s1030" type="#_x0000_t202" style="position:absolute;left:0;text-align:left;margin-left:0;margin-top:84.15pt;width:496.05pt;height:28.3pt;z-index:252083712;visibility:visible;mso-wrap-style:square;mso-width-percent:0;mso-height-percent:0;mso-wrap-distance-left:9pt;mso-wrap-distance-top:3.6pt;mso-wrap-distance-right:9pt;mso-wrap-distance-bottom:3.6pt;mso-position-horizontal:left;mso-position-horizontal-relative:margin;mso-position-vertical:absolute;mso-position-vertical-relative:text;mso-width-percent:0;mso-height-percent:0;mso-width-relative:margin;mso-height-relative:margin;v-text-anchor:top" o:gfxdata="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" fillcolor="#070c0f" strokecolor="window" strokeweight="3pt">
                 <v:shadow on="t" color="black" opacity="24903f" origin=",.5" offset="0,.55556mm"/>
                 <v:textbox inset=",.8mm">
                   <w:txbxContent>
@@ -5949,56 +6272,72 @@
           <w:szCs w:val="24"/>
           <w:lang w:val="uk-UA" w:eastAsia="ru-RU"/>
         </w:rPr>
-        <w:t>Зверніть увагу, що в коді телеграм-бота</w:t>
-      </w:r>
-      <w:r>
-        <w:rPr>
-          <w:rFonts w:asciiTheme="majorHAnsi" w:eastAsia="Times New Roman" w:hAnsiTheme="majorHAnsi" w:cs="Times New Roman"/>
-          <w:sz w:val="24"/>
-          <w:szCs w:val="24"/>
-          <w:lang w:val="uk-UA" w:eastAsia="ru-RU"/>
-        </w:rPr>
-        <w:t xml:space="preserve"> у </w:t>
-      </w:r>
-      <w:r>
-        <w:rPr>
-          <w:rFonts w:asciiTheme="majorHAnsi" w:eastAsia="Times New Roman" w:hAnsiTheme="majorHAnsi" w:cs="Times New Roman"/>
-          <w:b/>
-          <w:bCs/>
+        <w:t xml:space="preserve">Важливим моментом також є параметр блоку </w:t>
+      </w:r>
+      <w:r>
+        <w:rPr>
+          <w:rFonts w:asciiTheme="majorHAnsi" w:eastAsia="Times New Roman" w:hAnsiTheme="majorHAnsi" w:cs="Times New Roman"/>
           <w:sz w:val="24"/>
           <w:szCs w:val="24"/>
           <w:lang w:val="en-US" w:eastAsia="ru-RU"/>
         </w:rPr>
-        <w:t>try…catch</w:t>
-      </w:r>
-      <w:r>
-        <w:rPr>
-          <w:rFonts w:asciiTheme="majorHAnsi" w:eastAsia="Times New Roman" w:hAnsiTheme="majorHAnsi" w:cs="Times New Roman"/>
-          <w:b/>
-          <w:bCs/>
+        <w:t xml:space="preserve">catch. </w:t>
+      </w:r>
+      <w:r>
+        <w:rPr>
+          <w:rFonts w:asciiTheme="majorHAnsi" w:eastAsia="Times New Roman" w:hAnsiTheme="majorHAnsi" w:cs="Times New Roman"/>
+          <w:sz w:val="24"/>
+          <w:szCs w:val="24"/>
+          <w:lang w:val="uk-UA" w:eastAsia="ru-RU"/>
+        </w:rPr>
+        <w:t>Об</w:t>
+      </w:r>
+      <w:r>
+        <w:rPr>
+          <w:rFonts w:asciiTheme="majorHAnsi" w:eastAsia="Times New Roman" w:hAnsiTheme="majorHAnsi" w:cs="Times New Roman"/>
           <w:sz w:val="24"/>
           <w:szCs w:val="24"/>
           <w:lang w:val="en-US" w:eastAsia="ru-RU"/>
         </w:rPr>
-        <w:t xml:space="preserve"> </w:t>
-      </w:r>
-      <w:r>
-        <w:rPr>
-          <w:rFonts w:asciiTheme="majorHAnsi" w:eastAsia="Times New Roman" w:hAnsiTheme="majorHAnsi" w:cs="Times New Roman"/>
-          <w:sz w:val="24"/>
-          <w:szCs w:val="24"/>
-          <w:lang w:val="uk-UA" w:eastAsia="ru-RU"/>
-        </w:rPr>
-        <w:t>загорнуто основний код,</w:t>
-      </w:r>
-      <w:r>
-        <w:rPr>
-          <w:rFonts w:asciiTheme="majorHAnsi" w:eastAsia="Times New Roman" w:hAnsiTheme="majorHAnsi" w:cs="Times New Roman"/>
-          <w:sz w:val="24"/>
-          <w:szCs w:val="24"/>
-          <w:lang w:val="uk-UA" w:eastAsia="ru-RU"/>
-        </w:rPr>
-        <w:t xml:space="preserve"> саме тому, що в ньому можуть виникнути помилки.</w:t>
+        <w:t>’</w:t>
+      </w:r>
+      <w:proofErr w:type="spellStart"/>
+      <w:r>
+        <w:rPr>
+          <w:rFonts w:asciiTheme="majorHAnsi" w:eastAsia="Times New Roman" w:hAnsiTheme="majorHAnsi" w:cs="Times New Roman"/>
+          <w:sz w:val="24"/>
+          <w:szCs w:val="24"/>
+          <w:lang w:val="uk-UA" w:eastAsia="ru-RU"/>
+        </w:rPr>
+        <w:t>єкт</w:t>
+      </w:r>
+      <w:proofErr w:type="spellEnd"/>
+      <w:r>
+        <w:rPr>
+          <w:rFonts w:asciiTheme="majorHAnsi" w:eastAsia="Times New Roman" w:hAnsiTheme="majorHAnsi" w:cs="Times New Roman"/>
+          <w:sz w:val="24"/>
+          <w:szCs w:val="24"/>
+          <w:lang w:val="uk-UA" w:eastAsia="ru-RU"/>
+        </w:rPr>
+        <w:t xml:space="preserve"> помилки дозволяє отримати інформацію про помилку і відповідно до цього прийняти рішення щодо</w:t>
+      </w:r>
+      <w:r>
+        <w:rPr>
+          <w:rFonts w:asciiTheme="majorHAnsi" w:eastAsia="Times New Roman" w:hAnsiTheme="majorHAnsi" w:cs="Times New Roman"/>
+          <w:sz w:val="24"/>
+          <w:szCs w:val="24"/>
+          <w:lang w:val="uk-UA" w:eastAsia="ru-RU"/>
+        </w:rPr>
+        <w:t xml:space="preserve"> того, як саме на неї відреагувати. </w:t>
+      </w:r>
+      <w:r>
+        <w:rPr>
+          <w:rFonts w:asciiTheme="majorHAnsi" w:eastAsia="Times New Roman" w:hAnsiTheme="majorHAnsi" w:cs="Times New Roman"/>
+          <w:sz w:val="24"/>
+          <w:szCs w:val="24"/>
+          <w:lang w:val="uk-UA" w:eastAsia="ru-RU"/>
+        </w:rPr>
+        <w:t>Найпростіше, що можна зробити – просто вивести інформацію про помилку в консоль одним із методів наведених у прикладі вище.</w:t>
       </w:r>
     </w:p>
     <w:p>
@@ -6221,18 +6560,168 @@
           <w:noProof/>
           <w:lang w:val="uk-UA" w:eastAsia="uk-UA"/>
         </w:rPr>
+        <w:drawing>
+          <wp:anchor distT="0" distB="0" distL="114300" distR="114300" simplePos="0" relativeHeight="252108288" behindDoc="1" locked="0" layoutInCell="1" allowOverlap="1" wp14:anchorId="4FC176D7" wp14:editId="226D6EEE">
+            <wp:simplePos x="0" y="0"/>
+            <wp:positionH relativeFrom="column">
+              <wp:posOffset>4432935</wp:posOffset>
+            </wp:positionH>
+            <wp:positionV relativeFrom="paragraph">
+              <wp:posOffset>2207895</wp:posOffset>
+            </wp:positionV>
+            <wp:extent cx="1660525" cy="1623695"/>
+            <wp:effectExtent l="0" t="0" r="0" b="0"/>
+            <wp:wrapTight wrapText="bothSides">
+              <wp:wrapPolygon edited="0">
+                <wp:start x="0" y="0"/>
+                <wp:lineTo x="0" y="21287"/>
+                <wp:lineTo x="21311" y="21287"/>
+                <wp:lineTo x="21311" y="0"/>
+                <wp:lineTo x="0" y="0"/>
+              </wp:wrapPolygon>
+            </wp:wrapTight>
+            <wp:docPr id="507679950" name="Picture 1"/>
+            <wp:cNvGraphicFramePr>
+              <a:graphicFrameLocks xmlns:a="http://schemas.openxmlformats.org/drawingml/2006/main" noChangeAspect="1"/>
+            </wp:cNvGraphicFramePr>
+            <a:graphic xmlns:a="http://schemas.openxmlformats.org/drawingml/2006/main">
+              <a:graphicData uri="http://schemas.openxmlformats.org/drawingml/2006/picture">
+                <pic:pic xmlns:pic="http://schemas.openxmlformats.org/drawingml/2006/picture">
+                  <pic:nvPicPr>
+                    <pic:cNvPr id="507679950" name=""/>
+                    <pic:cNvPicPr/>
+                  </pic:nvPicPr>
+                  <pic:blipFill>
+                    <a:blip r:embed="rId22">
+                      <a:extLst>
+                        <a:ext uri="{28A0092B-C50C-407E-A947-70E740481C1C}">
+                          <a14:useLocalDpi xmlns:a14="http://schemas.microsoft.com/office/drawing/2010/main" val="0"/>
+                        </a:ext>
+                      </a:extLst>
+                    </a:blip>
+                    <a:stretch>
+                      <a:fillRect/>
+                    </a:stretch>
+                  </pic:blipFill>
+                  <pic:spPr>
+                    <a:xfrm>
+                      <a:off x="0" y="0"/>
+                      <a:ext cx="1660525" cy="1623695"/>
+                    </a:xfrm>
+                    <a:prstGeom prst="rect">
+                      <a:avLst/>
+                    </a:prstGeom>
+                  </pic:spPr>
+                </pic:pic>
+              </a:graphicData>
+            </a:graphic>
+            <wp14:sizeRelH relativeFrom="page">
+              <wp14:pctWidth>0</wp14:pctWidth>
+            </wp14:sizeRelH>
+            <wp14:sizeRelV relativeFrom="page">
+              <wp14:pctHeight>0</wp14:pctHeight>
+            </wp14:sizeRelV>
+          </wp:anchor>
+        </w:drawing>
+      </w:r>
+      <w:r>
+        <w:rPr>
+          <w:rFonts w:asciiTheme="majorHAnsi" w:eastAsia="Times New Roman" w:hAnsiTheme="majorHAnsi" w:cs="Times New Roman"/>
+          <w:noProof/>
+          <w:sz w:val="24"/>
+          <w:szCs w:val="24"/>
+          <w:lang w:val="uk-UA" w:eastAsia="ru-RU"/>
+        </w:rPr>
+        <w:drawing>
+          <wp:anchor distT="0" distB="0" distL="114300" distR="114300" simplePos="0" relativeHeight="252107264" behindDoc="0" locked="0" layoutInCell="1" allowOverlap="1" wp14:anchorId="2EC7A406" wp14:editId="391A38CA">
+            <wp:simplePos x="0" y="0"/>
+            <wp:positionH relativeFrom="margin">
+              <wp:align>center</wp:align>
+            </wp:positionH>
+            <wp:positionV relativeFrom="paragraph">
+              <wp:posOffset>248285</wp:posOffset>
+            </wp:positionV>
+            <wp:extent cx="5190636" cy="3319871"/>
+            <wp:effectExtent l="0" t="0" r="0" b="0"/>
+            <wp:wrapTopAndBottom/>
+            <wp:docPr id="1520709947" name="Picture 1"/>
+            <wp:cNvGraphicFramePr>
+              <a:graphicFrameLocks xmlns:a="http://schemas.openxmlformats.org/drawingml/2006/main" noChangeAspect="1"/>
+            </wp:cNvGraphicFramePr>
+            <a:graphic xmlns:a="http://schemas.openxmlformats.org/drawingml/2006/main">
+              <a:graphicData uri="http://schemas.openxmlformats.org/drawingml/2006/picture">
+                <pic:pic xmlns:pic="http://schemas.openxmlformats.org/drawingml/2006/picture">
+                  <pic:nvPicPr>
+                    <pic:cNvPr id="1520709947" name=""/>
+                    <pic:cNvPicPr/>
+                  </pic:nvPicPr>
+                  <pic:blipFill>
+                    <a:blip r:embed="rId23">
+                      <a:extLst>
+                        <a:ext uri="{28A0092B-C50C-407E-A947-70E740481C1C}">
+                          <a14:useLocalDpi xmlns:a14="http://schemas.microsoft.com/office/drawing/2010/main" val="0"/>
+                        </a:ext>
+                      </a:extLst>
+                    </a:blip>
+                    <a:stretch>
+                      <a:fillRect/>
+                    </a:stretch>
+                  </pic:blipFill>
+                  <pic:spPr>
+                    <a:xfrm>
+                      <a:off x="0" y="0"/>
+                      <a:ext cx="5190636" cy="3319871"/>
+                    </a:xfrm>
+                    <a:prstGeom prst="rect">
+                      <a:avLst/>
+                    </a:prstGeom>
+                  </pic:spPr>
+                </pic:pic>
+              </a:graphicData>
+            </a:graphic>
+            <wp14:sizeRelH relativeFrom="page">
+              <wp14:pctWidth>0</wp14:pctWidth>
+            </wp14:sizeRelH>
+            <wp14:sizeRelV relativeFrom="page">
+              <wp14:pctHeight>0</wp14:pctHeight>
+            </wp14:sizeRelV>
+          </wp:anchor>
+        </w:drawing>
+      </w:r>
+    </w:p>
+    <w:p>
+      <w:pPr>
+        <w:tabs>
+          <w:tab w:val="left" w:pos="935"/>
+          <w:tab w:val="left" w:pos="9498"/>
+        </w:tabs>
+        <w:spacing w:after="0" w:line="240" w:lineRule="auto"/>
+        <w:ind w:left="567" w:right="707" w:firstLine="567"/>
+        <w:jc w:val="both"/>
+        <w:rPr>
+          <w:rFonts w:asciiTheme="majorHAnsi" w:eastAsia="Times New Roman" w:hAnsiTheme="majorHAnsi" w:cs="Times New Roman"/>
+          <w:sz w:val="24"/>
+          <w:szCs w:val="24"/>
+          <w:lang w:val="uk-UA" w:eastAsia="ru-RU"/>
+        </w:rPr>
+      </w:pPr>
+      <w:r>
+        <w:rPr>
+          <w:noProof/>
+          <w:lang w:val="uk-UA" w:eastAsia="uk-UA"/>
+        </w:rPr>
         <mc:AlternateContent>
           <mc:Choice Requires="wps">
             <w:drawing>
-              <wp:anchor distT="45720" distB="45720" distL="114300" distR="114300" simplePos="0" relativeHeight="252088832" behindDoc="0" locked="0" layoutInCell="1" allowOverlap="1" wp14:anchorId="02BA7BAB" wp14:editId="00853257">
+              <wp:anchor distT="45720" distB="45720" distL="114300" distR="114300" simplePos="0" relativeHeight="252088832" behindDoc="0" locked="0" layoutInCell="1" allowOverlap="1" wp14:anchorId="02BA7BAB" wp14:editId="06C83639">
                 <wp:simplePos x="0" y="0"/>
                 <wp:positionH relativeFrom="margin">
                   <wp:align>left</wp:align>
                 </wp:positionH>
                 <wp:positionV relativeFrom="paragraph">
-                  <wp:posOffset>3653693</wp:posOffset>
+                  <wp:posOffset>3721735</wp:posOffset>
                 </wp:positionV>
-                <wp:extent cx="6300000" cy="360000"/>
+                <wp:extent cx="6299835" cy="359410"/>
                 <wp:effectExtent l="76200" t="57150" r="81915" b="97790"/>
                 <wp:wrapSquare wrapText="bothSides"/>
                 <wp:docPr id="11" name="Надпись 2"/>
@@ -6248,7 +6737,7 @@
                       <wps:spPr bwMode="auto">
                         <a:xfrm>
                           <a:off x="0" y="0"/>
-                          <a:ext cx="6300000" cy="360000"/>
+                          <a:ext cx="6299835" cy="359410"/>
                         </a:xfrm>
                         <a:prstGeom prst="rect">
                           <a:avLst/>
@@ -6315,7 +6804,7 @@
           </mc:Choice>
           <mc:Fallback>
             <w:pict>
-              <v:shape w14:anchorId="02BA7BAB" id="_x0000_s1031" type="#_x0000_t202" style="position:absolute;left:0;text-align:left;margin-left:0;margin-top:287.7pt;width:496.05pt;height:28.35pt;z-index:252088832;visibility:visible;mso-wrap-style:square;mso-width-percent:0;mso-height-percent:0;mso-wrap-distance-left:9pt;mso-wrap-distance-top:3.6pt;mso-wrap-distance-right:9pt;mso-wrap-distance-bottom:3.6pt;mso-position-horizontal:left;mso-position-horizontal-relative:margin;mso-position-vertical:absolute;mso-position-vertical-relative:text;mso-width-percent:0;mso-height-percent:0;mso-width-relative:margin;mso-height-relative:margin;v-text-anchor:top" o:gfxdata="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" fillcolor="#070c0f" strokecolor="window" strokeweight="3pt">
+              <v:shape w14:anchorId="02BA7BAB" id="_x0000_s1031" type="#_x0000_t202" style="position:absolute;left:0;text-align:left;margin-left:0;margin-top:293.05pt;width:496.05pt;height:28.3pt;z-index:252088832;visibility:visible;mso-wrap-style:square;mso-width-percent:0;mso-height-percent:0;mso-wrap-distance-left:9pt;mso-wrap-distance-top:3.6pt;mso-wrap-distance-right:9pt;mso-wrap-distance-bottom:3.6pt;mso-position-horizontal:left;mso-position-horizontal-relative:margin;mso-position-vertical:absolute;mso-position-vertical-relative:text;mso-width-percent:0;mso-height-percent:0;mso-width-relative:margin;mso-height-relative:margin;v-text-anchor:top" o:gfxdata="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" fillcolor="#070c0f" strokecolor="window" strokeweight="3pt">
                 <v:shadow on="t" color="black" opacity="24903f" origin=",.5" offset="0,.55556mm"/>
                 <v:textbox inset=",.8mm">
                   <w:txbxContent>
@@ -6349,69 +6838,6 @@
           </mc:Fallback>
         </mc:AlternateContent>
       </w:r>
-      <w:r>
-        <w:rPr>
-          <w:rFonts w:asciiTheme="majorHAnsi" w:eastAsia="Times New Roman" w:hAnsiTheme="majorHAnsi" w:cs="Times New Roman"/>
-          <w:sz w:val="24"/>
-          <w:szCs w:val="24"/>
-          <w:lang w:val="uk-UA" w:eastAsia="ru-RU"/>
-        </w:rPr>
-        <w:drawing>
-          <wp:anchor distT="0" distB="0" distL="114300" distR="114300" simplePos="0" relativeHeight="252107264" behindDoc="0" locked="0" layoutInCell="1" allowOverlap="1" wp14:anchorId="2EC7A406" wp14:editId="6AEE13C7">
-            <wp:simplePos x="0" y="0"/>
-            <wp:positionH relativeFrom="margin">
-              <wp:align>center</wp:align>
-            </wp:positionH>
-            <wp:positionV relativeFrom="paragraph">
-              <wp:posOffset>222690</wp:posOffset>
-            </wp:positionV>
-            <wp:extent cx="5190636" cy="3319871"/>
-            <wp:effectExtent l="0" t="0" r="0" b="0"/>
-            <wp:wrapTopAndBottom/>
-            <wp:docPr id="1520709947" name="Picture 1"/>
-            <wp:cNvGraphicFramePr>
-              <a:graphicFrameLocks xmlns:a="http://schemas.openxmlformats.org/drawingml/2006/main" noChangeAspect="1"/>
-            </wp:cNvGraphicFramePr>
-            <a:graphic xmlns:a="http://schemas.openxmlformats.org/drawingml/2006/main">
-              <a:graphicData uri="http://schemas.openxmlformats.org/drawingml/2006/picture">
-                <pic:pic xmlns:pic="http://schemas.openxmlformats.org/drawingml/2006/picture">
-                  <pic:nvPicPr>
-                    <pic:cNvPr id="1520709947" name=""/>
-                    <pic:cNvPicPr/>
-                  </pic:nvPicPr>
-                  <pic:blipFill>
-                    <a:blip r:embed="rId22">
-                      <a:extLst>
-                        <a:ext uri="{28A0092B-C50C-407E-A947-70E740481C1C}">
-                          <a14:useLocalDpi xmlns:a14="http://schemas.microsoft.com/office/drawing/2010/main" val="0"/>
-                        </a:ext>
-                      </a:extLst>
-                    </a:blip>
-                    <a:stretch>
-                      <a:fillRect/>
-                    </a:stretch>
-                  </pic:blipFill>
-                  <pic:spPr>
-                    <a:xfrm>
-                      <a:off x="0" y="0"/>
-                      <a:ext cx="5190636" cy="3319871"/>
-                    </a:xfrm>
-                    <a:prstGeom prst="rect">
-                      <a:avLst/>
-                    </a:prstGeom>
-                  </pic:spPr>
-                </pic:pic>
-              </a:graphicData>
-            </a:graphic>
-            <wp14:sizeRelH relativeFrom="page">
-              <wp14:pctWidth>0</wp14:pctWidth>
-            </wp14:sizeRelH>
-            <wp14:sizeRelV relativeFrom="page">
-              <wp14:pctHeight>0</wp14:pctHeight>
-            </wp14:sizeRelV>
-          </wp:anchor>
-        </w:drawing>
-      </w:r>
     </w:p>
     <w:p>
       <w:pPr>
@@ -6489,7 +6915,7 @@
           <w:szCs w:val="24"/>
           <w:lang w:val="uk-UA" w:eastAsia="ru-RU"/>
         </w:rPr>
-        <w:t xml:space="preserve">ж бота, який копіює </w:t>
+        <w:t xml:space="preserve">ж </w:t>
       </w:r>
       <w:proofErr w:type="spellStart"/>
       <w:r>
@@ -6568,31 +6994,13 @@
         </w:rPr>
       </w:pPr>
     </w:p>
-    <w:p>
-      <w:pPr>
-        <w:pStyle w:val="ListParagraph"/>
-        <w:tabs>
-          <w:tab w:val="left" w:pos="1418"/>
-          <w:tab w:val="left" w:pos="9498"/>
-        </w:tabs>
-        <w:spacing w:after="0" w:line="240" w:lineRule="auto"/>
-        <w:ind w:left="1134" w:right="707"/>
-        <w:jc w:val="both"/>
-        <w:rPr>
-          <w:rFonts w:asciiTheme="majorHAnsi" w:eastAsia="Times New Roman" w:hAnsiTheme="majorHAnsi" w:cs="Times New Roman"/>
-          <w:sz w:val="24"/>
-          <w:szCs w:val="24"/>
-          <w:lang w:val="en-US" w:eastAsia="ru-RU"/>
-        </w:rPr>
-      </w:pPr>
-    </w:p>
     <w:sectPr>
-      <w:headerReference w:type="even" r:id="rId23"/>
-      <w:headerReference w:type="default" r:id="rId24"/>
-      <w:footerReference w:type="even" r:id="rId25"/>
-      <w:footerReference w:type="default" r:id="rId26"/>
-      <w:headerReference w:type="first" r:id="rId27"/>
-      <w:footerReference w:type="first" r:id="rId28"/>
+      <w:headerReference w:type="even" r:id="rId24"/>
+      <w:headerReference w:type="default" r:id="rId25"/>
+      <w:footerReference w:type="even" r:id="rId26"/>
+      <w:footerReference w:type="default" r:id="rId27"/>
+      <w:headerReference w:type="first" r:id="rId28"/>
+      <w:footerReference w:type="first" r:id="rId29"/>
       <w:type w:val="continuous"/>
       <w:pgSz w:w="11906" w:h="16838"/>
       <w:pgMar w:top="567" w:right="567" w:bottom="567" w:left="567" w:header="284" w:footer="215" w:gutter="567"/>
@@ -6639,6 +7047,7 @@
         <w:docPartUnique/>
       </w:docPartObj>
     </w:sdtPr>
+    <w:sdtEndPr/>
     <w:sdtContent>
       <w:p>
         <w:pPr>
@@ -6781,6 +7190,7 @@
         <w:docPartUnique/>
       </w:docPartObj>
     </w:sdtPr>
+    <w:sdtEndPr/>
     <w:sdtContent>
       <w:sdt>
         <w:sdtPr>
@@ -6790,6 +7200,7 @@
             <w:docPartUnique/>
           </w:docPartObj>
         </w:sdtPr>
+        <w:sdtEndPr/>
         <w:sdtContent>
           <w:p>
             <w:pPr>
@@ -6929,6 +7340,7 @@
         <w:docPartUnique/>
       </w:docPartObj>
     </w:sdtPr>
+    <w:sdtEndPr/>
     <w:sdtContent>
       <w:p>
         <w:pPr>

</xml_diff>